<commit_message>
v13.1.0 : support ocr in docx
</commit_message>
<xml_diff>
--- a/Allyouneed.docx
+++ b/Allyouneed.docx
@@ -212,13 +212,7 @@
         <w:rPr>
           <w:lang w:val="en-US"/>
         </w:rPr>
-        <w:t xml:space="preserve">Install </w:t>
-      </w:r>
-      <w:r>
-        <w:rPr>
-          <w:lang w:val="en-US"/>
-        </w:rPr>
-        <w:t xml:space="preserve"> </w:t>
+        <w:t xml:space="preserve">Install  </w:t>
       </w:r>
       <w:r>
         <w:rPr>
@@ -260,6 +254,16 @@
       <w:proofErr w:type="gramEnd"/>
       <w:r>
         <w:t xml:space="preserve"> change this to your installation</w:t>
+      </w:r>
+    </w:p>
+    <w:p>
+      <w:pPr>
+        <w:rPr>
+          <w:lang w:val="en-US"/>
+        </w:rPr>
+      </w:pPr>
+      <w:r>
+        <w:br w:type="page"/>
       </w:r>
     </w:p>
     <w:p>

</xml_diff>

<commit_message>
v15.4.0 : add search filters for email search
</commit_message>
<xml_diff>
--- a/Allyouneed.docx
+++ b/Allyouneed.docx
@@ -93,32 +93,14 @@
         <w:rPr>
           <w:lang w:val="en-US"/>
         </w:rPr>
-        <w:t xml:space="preserve"> </w:t>
-      </w:r>
-      <w:proofErr w:type="gramStart"/>
-      <w:r>
-        <w:rPr>
-          <w:lang w:val="en-US"/>
-        </w:rPr>
-        <w:t>and  Add</w:t>
-      </w:r>
-      <w:proofErr w:type="gramEnd"/>
-      <w:r>
-        <w:rPr>
-          <w:lang w:val="en-US"/>
-        </w:rPr>
-        <w:t xml:space="preserve"> </w:t>
-      </w:r>
-      <w:proofErr w:type="spellStart"/>
-      <w:proofErr w:type="gramStart"/>
+        <w:t xml:space="preserve"> and  Add </w:t>
+      </w:r>
       <w:r>
         <w:rPr>
           <w:lang w:val="en-US"/>
         </w:rPr>
         <w:t>heb.traineddata</w:t>
       </w:r>
-      <w:proofErr w:type="spellEnd"/>
-      <w:proofErr w:type="gramEnd"/>
       <w:r>
         <w:rPr>
           <w:lang w:val="en-US"/>
@@ -129,19 +111,10 @@
         <w:rPr>
           <w:lang w:val="en-US"/>
         </w:rPr>
-        <w:t>C:\Program Files\Tesseract-OCR\</w:t>
-      </w:r>
-      <w:proofErr w:type="spellStart"/>
-      <w:r>
-        <w:rPr>
-          <w:lang w:val="en-US"/>
-        </w:rPr>
-        <w:t>tessdata</w:t>
-      </w:r>
-      <w:proofErr w:type="spellEnd"/>
-    </w:p>
-    <w:p>
-      <w:proofErr w:type="gramStart"/>
+        <w:t>C:\Program Files\Tesseract-OCR\tessdata</w:t>
+      </w:r>
+    </w:p>
+    <w:p>
       <w:r>
         <w:rPr>
           <w:lang w:val="en-US"/>
@@ -149,33 +122,14 @@
         <w:t xml:space="preserve">Main.py  </w:t>
       </w:r>
       <w:r>
-        <w:t>import</w:t>
-      </w:r>
-      <w:proofErr w:type="gramEnd"/>
-      <w:r>
-        <w:t xml:space="preserve"> pytesseract</w:t>
+        <w:t>import pytesseract</w:t>
       </w:r>
       <w:r>
         <w:br/>
       </w:r>
       <w:r>
         <w:br/>
-      </w:r>
-      <w:proofErr w:type="gramStart"/>
-      <w:r>
-        <w:t>pytesseract.pytesseract</w:t>
-      </w:r>
-      <w:proofErr w:type="gramEnd"/>
-      <w:r>
-        <w:t xml:space="preserve">.tesseract_cmd = </w:t>
-      </w:r>
-      <w:proofErr w:type="gramStart"/>
-      <w:r>
-        <w:t>r'C:\\Program</w:t>
-      </w:r>
-      <w:proofErr w:type="gramEnd"/>
-      <w:r>
-        <w:t xml:space="preserve"> Files\Tesseract-OCR\tesseract.exe'</w:t>
+        <w:t>pytesseract.pytesseract.tesseract_cmd = r'C:\\Program Files\Tesseract-OCR\tesseract.exe'</w:t>
       </w:r>
     </w:p>
     <w:p/>
@@ -207,7 +161,6 @@
           <w:lang w:val="en-US"/>
         </w:rPr>
       </w:pPr>
-      <w:proofErr w:type="gramStart"/>
       <w:r>
         <w:rPr>
           <w:lang w:val="en-US"/>
@@ -220,7 +173,6 @@
         </w:rPr>
         <w:t>SumatraPDF-3.5.2-64-install.exe</w:t>
       </w:r>
-      <w:proofErr w:type="gramEnd"/>
     </w:p>
     <w:p>
       <w:pPr>
@@ -233,27 +185,326 @@
         <w:t xml:space="preserve">Main.py </w:t>
       </w:r>
       <w:r>
-        <w:t>def open_pdf_</w:t>
-      </w:r>
-      <w:proofErr w:type="gramStart"/>
-      <w:r>
-        <w:t>page(</w:t>
-      </w:r>
-      <w:proofErr w:type="gramEnd"/>
-      <w:r>
-        <w:t>pdf_path, page_number):</w:t>
+        <w:t>def open_pdf_page(pdf_path, page_number):</w:t>
       </w:r>
       <w:r>
         <w:br/>
-        <w:t xml:space="preserve">    sumatra_path = r"C:\Users\orenm\AppData\Local\SumatraPDF\SumatraPDF.exe</w:t>
-      </w:r>
-      <w:proofErr w:type="gramStart"/>
-      <w:r>
-        <w:t>"  #</w:t>
-      </w:r>
-      <w:proofErr w:type="gramEnd"/>
-      <w:r>
-        <w:t xml:space="preserve"> change this to your installation</w:t>
+        <w:t xml:space="preserve">    sumatra_path = r"C:\Users\orenm\AppData\Local\SumatraPDF\SumatraPDF.exe"  # change this to your installation</w:t>
+      </w:r>
+    </w:p>
+    <w:p>
+      <w:r>
+        <w:br w:type="page"/>
+      </w:r>
+    </w:p>
+    <w:p>
+      <w:pPr>
+        <w:ind w:left="360"/>
+        <w:rPr>
+          <w:rtl/>
+          <w:lang w:val="en-US"/>
+        </w:rPr>
+      </w:pPr>
+      <w:r>
+        <w:rPr>
+          <w:rFonts w:hint="cs"/>
+          <w:rtl/>
+        </w:rPr>
+        <w:lastRenderedPageBreak/>
+        <w:t>חיבור לאימייל</w:t>
+      </w:r>
+      <w:r>
+        <w:rPr>
+          <w:lang w:val="en-US"/>
+        </w:rPr>
+        <w:t xml:space="preserve">  </w:t>
+      </w:r>
+      <w:r>
+        <w:rPr>
+          <w:lang w:val="en-US"/>
+        </w:rPr>
+        <w:t>Must apply 2</w:t>
+      </w:r>
+      <w:r>
+        <w:rPr>
+          <w:lang w:val="en-US"/>
+        </w:rPr>
+        <w:t>FA</w:t>
+      </w:r>
+      <w:r>
+        <w:rPr>
+          <w:lang w:val="en-US"/>
+        </w:rPr>
+        <w:t xml:space="preserve"> </w:t>
+      </w:r>
+      <w:r>
+        <w:rPr>
+          <w:lang w:val="en-US"/>
+        </w:rPr>
+        <w:t>(</w:t>
+      </w:r>
+      <w:r>
+        <w:t>authentication</w:t>
+      </w:r>
+      <w:r>
+        <w:rPr>
+          <w:lang w:val="en-US"/>
+        </w:rPr>
+        <w:t>)</w:t>
+      </w:r>
+    </w:p>
+    <w:p>
+      <w:pPr>
+        <w:ind w:left="360"/>
+        <w:rPr>
+          <w:lang w:val="en-US"/>
+        </w:rPr>
+      </w:pPr>
+    </w:p>
+    <w:p>
+      <w:pPr>
+        <w:ind w:left="360"/>
+        <w:rPr>
+          <w:lang w:val="en-US"/>
+        </w:rPr>
+      </w:pPr>
+      <w:r>
+        <w:rPr>
+          <w:lang w:val="en-US"/>
+        </w:rPr>
+        <w:t xml:space="preserve">Gmail – </w:t>
+      </w:r>
+    </w:p>
+    <w:p>
+      <w:pPr>
+        <w:ind w:left="360"/>
+        <w:rPr>
+          <w:lang w:val="en-US"/>
+        </w:rPr>
+      </w:pPr>
+      <w:r>
+        <w:rPr>
+          <w:b/>
+          <w:bCs/>
+          <w:lang w:val="en-US"/>
+        </w:rPr>
+        <w:t>imap</w:t>
+      </w:r>
+      <w:r>
+        <w:rPr>
+          <w:b/>
+          <w:bCs/>
+        </w:rPr>
+        <w:t>.</w:t>
+      </w:r>
+      <w:r>
+        <w:rPr>
+          <w:b/>
+          <w:bCs/>
+          <w:lang w:val="en-US"/>
+        </w:rPr>
+        <w:t xml:space="preserve">gamil.com   </w:t>
+      </w:r>
+      <w:r>
+        <w:rPr>
+          <w:b/>
+          <w:bCs/>
+          <w:lang w:val="en-US"/>
+        </w:rPr>
+        <w:t xml:space="preserve">port 993 </w:t>
+      </w:r>
+      <w:r>
+        <w:rPr>
+          <w:b/>
+          <w:bCs/>
+        </w:rPr>
+        <w:t> </w:t>
+      </w:r>
+    </w:p>
+    <w:p>
+      <w:pPr>
+        <w:ind w:left="360"/>
+        <w:rPr>
+          <w:lang w:val="en-US"/>
+        </w:rPr>
+      </w:pPr>
+    </w:p>
+    <w:p>
+      <w:pPr>
+        <w:ind w:left="360"/>
+        <w:rPr>
+          <w:lang w:val="en-US"/>
+        </w:rPr>
+      </w:pPr>
+    </w:p>
+    <w:p>
+      <w:pPr>
+        <w:ind w:left="360"/>
+        <w:rPr>
+          <w:lang w:val="en-US"/>
+        </w:rPr>
+      </w:pPr>
+      <w:r>
+        <w:rPr>
+          <w:lang w:val="en-US"/>
+        </w:rPr>
+        <w:t xml:space="preserve">Walla -  </w:t>
+      </w:r>
+    </w:p>
+    <w:p>
+      <w:pPr>
+        <w:ind w:left="360"/>
+        <w:rPr>
+          <w:b/>
+          <w:bCs/>
+          <w:lang w:val="en-US"/>
+        </w:rPr>
+      </w:pPr>
+      <w:r>
+        <w:rPr>
+          <w:b/>
+          <w:bCs/>
+        </w:rPr>
+        <w:t>out.walla.co.il</w:t>
+      </w:r>
+      <w:r>
+        <w:rPr>
+          <w:b/>
+          <w:bCs/>
+          <w:lang w:val="en-US"/>
+        </w:rPr>
+        <w:t xml:space="preserve">   </w:t>
+      </w:r>
+      <w:r>
+        <w:rPr>
+          <w:b/>
+          <w:bCs/>
+        </w:rPr>
+        <w:t>smtp.walla.co.il</w:t>
+      </w:r>
+      <w:r>
+        <w:rPr>
+          <w:b/>
+          <w:bCs/>
+          <w:lang w:val="en-US"/>
+        </w:rPr>
+        <w:t xml:space="preserve"> port  </w:t>
+      </w:r>
+      <w:r>
+        <w:rPr>
+          <w:b/>
+          <w:bCs/>
+          <w:lang w:val="en-US"/>
+        </w:rPr>
+        <w:t>587</w:t>
+      </w:r>
+      <w:r>
+        <w:rPr>
+          <w:b/>
+          <w:bCs/>
+          <w:lang w:val="en-US"/>
+        </w:rPr>
+        <w:t xml:space="preserve"> (993) </w:t>
+      </w:r>
+      <w:r>
+        <w:rPr>
+          <w:b/>
+          <w:bCs/>
+        </w:rPr>
+        <w:t> </w:t>
+      </w:r>
+      <w:r>
+        <w:rPr>
+          <w:b/>
+          <w:bCs/>
+          <w:lang w:val="en-US"/>
+        </w:rPr>
+        <w:t xml:space="preserve"> </w:t>
+      </w:r>
+    </w:p>
+    <w:p>
+      <w:pPr>
+        <w:ind w:left="360"/>
+        <w:rPr>
+          <w:lang w:val="en-US"/>
+        </w:rPr>
+      </w:pPr>
+      <w:r>
+        <w:rPr>
+          <w:b/>
+          <w:bCs/>
+          <w:lang w:val="en-US"/>
+        </w:rPr>
+        <w:t>in</w:t>
+      </w:r>
+      <w:r>
+        <w:rPr>
+          <w:b/>
+          <w:bCs/>
+        </w:rPr>
+        <w:t>.walla.co.il </w:t>
+      </w:r>
+      <w:r>
+        <w:rPr>
+          <w:b/>
+          <w:bCs/>
+          <w:lang w:val="en-US"/>
+        </w:rPr>
+        <w:t xml:space="preserve">     </w:t>
+      </w:r>
+      <w:r>
+        <w:rPr>
+          <w:b/>
+          <w:bCs/>
+          <w:lang w:val="en-US"/>
+        </w:rPr>
+        <w:t>imap</w:t>
+      </w:r>
+      <w:r>
+        <w:rPr>
+          <w:b/>
+          <w:bCs/>
+        </w:rPr>
+        <w:t>.walla.co.il </w:t>
+      </w:r>
+      <w:r>
+        <w:rPr>
+          <w:b/>
+          <w:bCs/>
+          <w:lang w:val="en-US"/>
+        </w:rPr>
+        <w:t xml:space="preserve"> port  </w:t>
+      </w:r>
+      <w:r>
+        <w:rPr>
+          <w:b/>
+          <w:bCs/>
+          <w:lang w:val="en-US"/>
+        </w:rPr>
+        <w:t xml:space="preserve">993 </w:t>
+      </w:r>
+      <w:r>
+        <w:rPr>
+          <w:b/>
+          <w:bCs/>
+        </w:rPr>
+        <w:t> </w:t>
+      </w:r>
+      <w:r>
+        <w:rPr>
+          <w:b/>
+          <w:bCs/>
+          <w:lang w:val="en-US"/>
+        </w:rPr>
+        <w:t xml:space="preserve"> </w:t>
+      </w:r>
+      <w:r>
+        <w:rPr>
+          <w:b/>
+          <w:bCs/>
+          <w:lang w:val="en-US"/>
+        </w:rPr>
+        <w:t xml:space="preserve"> (587) </w:t>
       </w:r>
     </w:p>
     <w:p>
@@ -806,7 +1057,6 @@
     <w:next w:val="Normal"/>
     <w:link w:val="Heading2Char"/>
     <w:uiPriority w:val="9"/>
-    <w:semiHidden/>
     <w:unhideWhenUsed/>
     <w:qFormat/>
     <w:rsid w:val="009D4373"/>
@@ -1022,7 +1272,6 @@
     <w:basedOn w:val="DefaultParagraphFont"/>
     <w:link w:val="Heading2"/>
     <w:uiPriority w:val="9"/>
-    <w:semiHidden/>
     <w:rsid w:val="009D4373"/>
     <w:rPr>
       <w:rFonts w:asciiTheme="majorHAnsi" w:eastAsiaTheme="majorEastAsia" w:hAnsiTheme="majorHAnsi" w:cstheme="majorBidi"/>

</xml_diff>

<commit_message>
v15.8.0 : add hebrew labels to search email gui + added exact date
</commit_message>
<xml_diff>
--- a/Allyouneed.docx
+++ b/Allyouneed.docx
@@ -93,14 +93,32 @@
         <w:rPr>
           <w:lang w:val="en-US"/>
         </w:rPr>
-        <w:t xml:space="preserve"> and  Add </w:t>
-      </w:r>
+        <w:t xml:space="preserve"> </w:t>
+      </w:r>
+      <w:proofErr w:type="gramStart"/>
+      <w:r>
+        <w:rPr>
+          <w:lang w:val="en-US"/>
+        </w:rPr>
+        <w:t>and  Add</w:t>
+      </w:r>
+      <w:proofErr w:type="gramEnd"/>
+      <w:r>
+        <w:rPr>
+          <w:lang w:val="en-US"/>
+        </w:rPr>
+        <w:t xml:space="preserve"> </w:t>
+      </w:r>
+      <w:proofErr w:type="spellStart"/>
+      <w:proofErr w:type="gramStart"/>
       <w:r>
         <w:rPr>
           <w:lang w:val="en-US"/>
         </w:rPr>
         <w:t>heb.traineddata</w:t>
       </w:r>
+      <w:proofErr w:type="spellEnd"/>
+      <w:proofErr w:type="gramEnd"/>
       <w:r>
         <w:rPr>
           <w:lang w:val="en-US"/>
@@ -111,10 +129,19 @@
         <w:rPr>
           <w:lang w:val="en-US"/>
         </w:rPr>
-        <w:t>C:\Program Files\Tesseract-OCR\tessdata</w:t>
-      </w:r>
-    </w:p>
-    <w:p>
+        <w:t>C:\Program Files\Tesseract-OCR\</w:t>
+      </w:r>
+      <w:proofErr w:type="spellStart"/>
+      <w:r>
+        <w:rPr>
+          <w:lang w:val="en-US"/>
+        </w:rPr>
+        <w:t>tessdata</w:t>
+      </w:r>
+      <w:proofErr w:type="spellEnd"/>
+    </w:p>
+    <w:p>
+      <w:proofErr w:type="gramStart"/>
       <w:r>
         <w:rPr>
           <w:lang w:val="en-US"/>
@@ -122,14 +149,33 @@
         <w:t xml:space="preserve">Main.py  </w:t>
       </w:r>
       <w:r>
-        <w:t>import pytesseract</w:t>
+        <w:t>import</w:t>
+      </w:r>
+      <w:proofErr w:type="gramEnd"/>
+      <w:r>
+        <w:t xml:space="preserve"> pytesseract</w:t>
       </w:r>
       <w:r>
         <w:br/>
       </w:r>
       <w:r>
         <w:br/>
-        <w:t>pytesseract.pytesseract.tesseract_cmd = r'C:\\Program Files\Tesseract-OCR\tesseract.exe'</w:t>
+      </w:r>
+      <w:proofErr w:type="gramStart"/>
+      <w:r>
+        <w:t>pytesseract.pytesseract</w:t>
+      </w:r>
+      <w:proofErr w:type="gramEnd"/>
+      <w:r>
+        <w:t xml:space="preserve">.tesseract_cmd = </w:t>
+      </w:r>
+      <w:proofErr w:type="gramStart"/>
+      <w:r>
+        <w:t>r'C:\\Program</w:t>
+      </w:r>
+      <w:proofErr w:type="gramEnd"/>
+      <w:r>
+        <w:t xml:space="preserve"> Files\Tesseract-OCR\tesseract.exe'</w:t>
       </w:r>
     </w:p>
     <w:p/>
@@ -161,6 +207,7 @@
           <w:lang w:val="en-US"/>
         </w:rPr>
       </w:pPr>
+      <w:proofErr w:type="gramStart"/>
       <w:r>
         <w:rPr>
           <w:lang w:val="en-US"/>
@@ -173,6 +220,7 @@
         </w:rPr>
         <w:t>SumatraPDF-3.5.2-64-install.exe</w:t>
       </w:r>
+      <w:proofErr w:type="gramEnd"/>
     </w:p>
     <w:p>
       <w:pPr>
@@ -185,11 +233,27 @@
         <w:t xml:space="preserve">Main.py </w:t>
       </w:r>
       <w:r>
-        <w:t>def open_pdf_page(pdf_path, page_number):</w:t>
+        <w:t>def open_pdf_</w:t>
+      </w:r>
+      <w:proofErr w:type="gramStart"/>
+      <w:r>
+        <w:t>page(</w:t>
+      </w:r>
+      <w:proofErr w:type="gramEnd"/>
+      <w:r>
+        <w:t>pdf_path, page_number):</w:t>
       </w:r>
       <w:r>
         <w:br/>
-        <w:t xml:space="preserve">    sumatra_path = r"C:\Users\orenm\AppData\Local\SumatraPDF\SumatraPDF.exe"  # change this to your installation</w:t>
+        <w:t xml:space="preserve">    sumatra_path = r"C:\Users\orenm\AppData\Local\SumatraPDF\SumatraPDF.exe</w:t>
+      </w:r>
+      <w:proofErr w:type="gramStart"/>
+      <w:r>
+        <w:t>"  #</w:t>
+      </w:r>
+      <w:proofErr w:type="gramEnd"/>
+      <w:r>
+        <w:t xml:space="preserve"> change this to your installation</w:t>
       </w:r>
     </w:p>
     <w:p>
@@ -214,79 +278,45 @@
         <w:t>חיבור לאימייל</w:t>
       </w:r>
       <w:r>
-        <w:rPr>
-          <w:lang w:val="en-US"/>
-        </w:rPr>
-        <w:t xml:space="preserve">  </w:t>
-      </w:r>
-      <w:r>
-        <w:rPr>
-          <w:lang w:val="en-US"/>
-        </w:rPr>
-        <w:t>Must apply 2</w:t>
-      </w:r>
-      <w:r>
-        <w:rPr>
-          <w:lang w:val="en-US"/>
-        </w:rPr>
+        <w:t xml:space="preserve">  Must apply 2</w:t>
+      </w:r>
+      <w:r>
         <w:t>FA</w:t>
       </w:r>
       <w:r>
-        <w:rPr>
-          <w:lang w:val="en-US"/>
-        </w:rPr>
         <w:t xml:space="preserve"> </w:t>
       </w:r>
       <w:r>
-        <w:rPr>
-          <w:lang w:val="en-US"/>
-        </w:rPr>
         <w:t>(</w:t>
       </w:r>
       <w:r>
         <w:t>authentication</w:t>
       </w:r>
       <w:r>
-        <w:rPr>
-          <w:lang w:val="en-US"/>
-        </w:rPr>
         <w:t>)</w:t>
       </w:r>
     </w:p>
     <w:p>
       <w:pPr>
         <w:ind w:left="360"/>
-        <w:rPr>
-          <w:lang w:val="en-US"/>
-        </w:rPr>
-      </w:pPr>
-    </w:p>
-    <w:p>
-      <w:pPr>
-        <w:ind w:left="360"/>
-        <w:rPr>
-          <w:lang w:val="en-US"/>
-        </w:rPr>
-      </w:pPr>
-      <w:r>
-        <w:rPr>
-          <w:lang w:val="en-US"/>
-        </w:rPr>
+      </w:pPr>
+    </w:p>
+    <w:p>
+      <w:pPr>
+        <w:ind w:left="360"/>
+      </w:pPr>
+      <w:r>
         <w:t xml:space="preserve">Gmail – </w:t>
       </w:r>
     </w:p>
     <w:p>
       <w:pPr>
         <w:ind w:left="360"/>
-        <w:rPr>
-          <w:lang w:val="en-US"/>
-        </w:rPr>
       </w:pPr>
       <w:r>
         <w:rPr>
           <w:b/>
           <w:bCs/>
-          <w:lang w:val="en-US"/>
         </w:rPr>
         <w:t>imap</w:t>
       </w:r>
@@ -301,117 +331,107 @@
         <w:rPr>
           <w:b/>
           <w:bCs/>
-          <w:lang w:val="en-US"/>
-        </w:rPr>
-        <w:t xml:space="preserve">gamil.com   </w:t>
+        </w:rPr>
+        <w:t xml:space="preserve">gamil.com   port 993 </w:t>
       </w:r>
       <w:r>
         <w:rPr>
           <w:b/>
           <w:bCs/>
-          <w:lang w:val="en-US"/>
-        </w:rPr>
-        <w:t xml:space="preserve">port 993 </w:t>
-      </w:r>
-      <w:r>
+        </w:rPr>
+        <w:t> </w:t>
+      </w:r>
+    </w:p>
+    <w:p>
+      <w:pPr>
+        <w:ind w:left="360"/>
+      </w:pPr>
+    </w:p>
+    <w:p>
+      <w:pPr>
+        <w:ind w:left="360"/>
+      </w:pPr>
+    </w:p>
+    <w:p>
+      <w:pPr>
+        <w:ind w:left="360"/>
+      </w:pPr>
+      <w:r>
+        <w:t xml:space="preserve">Walla -  </w:t>
+      </w:r>
+    </w:p>
+    <w:p>
+      <w:pPr>
+        <w:ind w:left="360"/>
         <w:rPr>
           <w:b/>
           <w:bCs/>
         </w:rPr>
-        <w:t> </w:t>
-      </w:r>
-    </w:p>
-    <w:p>
-      <w:pPr>
-        <w:ind w:left="360"/>
-        <w:rPr>
-          <w:lang w:val="en-US"/>
-        </w:rPr>
-      </w:pPr>
-    </w:p>
-    <w:p>
-      <w:pPr>
-        <w:ind w:left="360"/>
-        <w:rPr>
-          <w:lang w:val="en-US"/>
-        </w:rPr>
-      </w:pPr>
-    </w:p>
-    <w:p>
-      <w:pPr>
-        <w:ind w:left="360"/>
-        <w:rPr>
-          <w:lang w:val="en-US"/>
-        </w:rPr>
-      </w:pPr>
-      <w:r>
-        <w:rPr>
-          <w:lang w:val="en-US"/>
-        </w:rPr>
-        <w:t xml:space="preserve">Walla -  </w:t>
-      </w:r>
-    </w:p>
-    <w:p>
-      <w:pPr>
-        <w:ind w:left="360"/>
+      </w:pPr>
+      <w:r>
         <w:rPr>
           <w:b/>
           <w:bCs/>
-          <w:lang w:val="en-US"/>
-        </w:rPr>
-      </w:pPr>
+        </w:rPr>
+        <w:t>out.walla.co.il</w:t>
+      </w:r>
       <w:r>
         <w:rPr>
           <w:b/>
           <w:bCs/>
         </w:rPr>
-        <w:t>out.walla.co.il</w:t>
+        <w:t xml:space="preserve">   </w:t>
       </w:r>
       <w:r>
         <w:rPr>
           <w:b/>
           <w:bCs/>
-          <w:lang w:val="en-US"/>
-        </w:rPr>
-        <w:t xml:space="preserve">   </w:t>
+        </w:rPr>
+        <w:t>smtp.walla.co.il</w:t>
       </w:r>
       <w:r>
         <w:rPr>
           <w:b/>
           <w:bCs/>
         </w:rPr>
-        <w:t>smtp.walla.co.il</w:t>
+        <w:t xml:space="preserve"> port  587 (993) </w:t>
       </w:r>
       <w:r>
         <w:rPr>
           <w:b/>
           <w:bCs/>
-          <w:lang w:val="en-US"/>
-        </w:rPr>
-        <w:t xml:space="preserve"> port  </w:t>
+        </w:rPr>
+        <w:t> </w:t>
       </w:r>
       <w:r>
         <w:rPr>
           <w:b/>
           <w:bCs/>
-          <w:lang w:val="en-US"/>
-        </w:rPr>
-        <w:t>587</w:t>
-      </w:r>
+        </w:rPr>
+        <w:t xml:space="preserve"> </w:t>
+      </w:r>
+    </w:p>
+    <w:p>
+      <w:pPr>
+        <w:ind w:left="360"/>
+        <w:rPr>
+          <w:lang w:val="en-US"/>
+        </w:rPr>
+      </w:pPr>
       <w:r>
         <w:rPr>
           <w:b/>
           <w:bCs/>
           <w:lang w:val="en-US"/>
         </w:rPr>
-        <w:t xml:space="preserve"> (993) </w:t>
+        <w:t>in</w:t>
       </w:r>
       <w:r>
         <w:rPr>
           <w:b/>
           <w:bCs/>
         </w:rPr>
-        <w:t> </w:t>
+        <w:t>.walla.co.il </w:t>
       </w:r>
       <w:r>
         <w:rPr>
@@ -419,24 +439,19 @@
           <w:bCs/>
           <w:lang w:val="en-US"/>
         </w:rPr>
-        <w:t xml:space="preserve"> </w:t>
-      </w:r>
-    </w:p>
-    <w:p>
-      <w:pPr>
-        <w:ind w:left="360"/>
-        <w:rPr>
-          <w:lang w:val="en-US"/>
-        </w:rPr>
-      </w:pPr>
+        <w:t xml:space="preserve">     </w:t>
+      </w:r>
+      <w:proofErr w:type="spellStart"/>
+      <w:proofErr w:type="gramStart"/>
       <w:r>
         <w:rPr>
           <w:b/>
           <w:bCs/>
           <w:lang w:val="en-US"/>
         </w:rPr>
-        <w:t>in</w:t>
-      </w:r>
+        <w:t>imap</w:t>
+      </w:r>
+      <w:proofErr w:type="spellEnd"/>
       <w:r>
         <w:rPr>
           <w:b/>
@@ -450,22 +465,24 @@
           <w:bCs/>
           <w:lang w:val="en-US"/>
         </w:rPr>
-        <w:t xml:space="preserve">     </w:t>
-      </w:r>
+        <w:t xml:space="preserve"> port</w:t>
+      </w:r>
+      <w:proofErr w:type="gramEnd"/>
       <w:r>
         <w:rPr>
           <w:b/>
           <w:bCs/>
           <w:lang w:val="en-US"/>
         </w:rPr>
-        <w:t>imap</w:t>
-      </w:r>
+        <w:t xml:space="preserve">  993 </w:t>
+      </w:r>
+      <w:proofErr w:type="gramStart"/>
       <w:r>
         <w:rPr>
           <w:b/>
           <w:bCs/>
         </w:rPr>
-        <w:t>.walla.co.il </w:t>
+        <w:t> </w:t>
       </w:r>
       <w:r>
         <w:rPr>
@@ -473,38 +490,16 @@
           <w:bCs/>
           <w:lang w:val="en-US"/>
         </w:rPr>
-        <w:t xml:space="preserve"> port  </w:t>
-      </w:r>
+        <w:t xml:space="preserve">  (</w:t>
+      </w:r>
+      <w:proofErr w:type="gramEnd"/>
       <w:r>
         <w:rPr>
           <w:b/>
           <w:bCs/>
           <w:lang w:val="en-US"/>
         </w:rPr>
-        <w:t xml:space="preserve">993 </w:t>
-      </w:r>
-      <w:r>
-        <w:rPr>
-          <w:b/>
-          <w:bCs/>
-        </w:rPr>
-        <w:t> </w:t>
-      </w:r>
-      <w:r>
-        <w:rPr>
-          <w:b/>
-          <w:bCs/>
-          <w:lang w:val="en-US"/>
-        </w:rPr>
-        <w:t xml:space="preserve"> </w:t>
-      </w:r>
-      <w:r>
-        <w:rPr>
-          <w:b/>
-          <w:bCs/>
-          <w:lang w:val="en-US"/>
-        </w:rPr>
-        <w:t xml:space="preserve"> (587) </w:t>
+        <w:t xml:space="preserve">587) </w:t>
       </w:r>
     </w:p>
     <w:p>
@@ -520,7 +515,702 @@
     <w:p>
       <w:pPr>
         <w:ind w:left="360"/>
-      </w:pPr>
+        <w:rPr>
+          <w:lang w:val="en-US"/>
+        </w:rPr>
+      </w:pPr>
+      <w:r>
+        <w:rPr>
+          <w:lang w:val="en-US"/>
+        </w:rPr>
+        <w:lastRenderedPageBreak/>
+        <w:drawing>
+          <wp:inline distT="0" distB="0" distL="0" distR="0" wp14:anchorId="1DFC8E87" wp14:editId="6739DCD8">
+            <wp:extent cx="5274310" cy="1934210"/>
+            <wp:effectExtent l="0" t="0" r="2540" b="8890"/>
+            <wp:docPr id="701229739" name="Picture 1" descr="A screenshot of a computer&#10;&#10;AI-generated content may be incorrect."/>
+            <wp:cNvGraphicFramePr>
+              <a:graphicFrameLocks xmlns:a="http://schemas.openxmlformats.org/drawingml/2006/main" noChangeAspect="1"/>
+            </wp:cNvGraphicFramePr>
+            <a:graphic xmlns:a="http://schemas.openxmlformats.org/drawingml/2006/main">
+              <a:graphicData uri="http://schemas.openxmlformats.org/drawingml/2006/picture">
+                <pic:pic xmlns:pic="http://schemas.openxmlformats.org/drawingml/2006/picture">
+                  <pic:nvPicPr>
+                    <pic:cNvPr id="701229739" name="Picture 1" descr="A screenshot of a computer&#10;&#10;AI-generated content may be incorrect."/>
+                    <pic:cNvPicPr/>
+                  </pic:nvPicPr>
+                  <pic:blipFill>
+                    <a:blip r:embed="rId5"/>
+                    <a:stretch>
+                      <a:fillRect/>
+                    </a:stretch>
+                  </pic:blipFill>
+                  <pic:spPr>
+                    <a:xfrm>
+                      <a:off x="0" y="0"/>
+                      <a:ext cx="5274310" cy="1934210"/>
+                    </a:xfrm>
+                    <a:prstGeom prst="rect">
+                      <a:avLst/>
+                    </a:prstGeom>
+                  </pic:spPr>
+                </pic:pic>
+              </a:graphicData>
+            </a:graphic>
+          </wp:inline>
+        </w:drawing>
+      </w:r>
+    </w:p>
+    <w:p>
+      <w:pPr>
+        <w:ind w:left="360"/>
+        <w:rPr>
+          <w:lang w:val="en-US"/>
+        </w:rPr>
+      </w:pPr>
+      <w:r>
+        <w:rPr>
+          <w:lang w:val="en-US"/>
+        </w:rPr>
+        <w:drawing>
+          <wp:inline distT="0" distB="0" distL="0" distR="0" wp14:anchorId="3D919B34" wp14:editId="0C507A99">
+            <wp:extent cx="5274310" cy="2163445"/>
+            <wp:effectExtent l="0" t="0" r="2540" b="8255"/>
+            <wp:docPr id="928525553" name="Picture 1" descr="A screenshot of a computer&#10;&#10;AI-generated content may be incorrect."/>
+            <wp:cNvGraphicFramePr>
+              <a:graphicFrameLocks xmlns:a="http://schemas.openxmlformats.org/drawingml/2006/main" noChangeAspect="1"/>
+            </wp:cNvGraphicFramePr>
+            <a:graphic xmlns:a="http://schemas.openxmlformats.org/drawingml/2006/main">
+              <a:graphicData uri="http://schemas.openxmlformats.org/drawingml/2006/picture">
+                <pic:pic xmlns:pic="http://schemas.openxmlformats.org/drawingml/2006/picture">
+                  <pic:nvPicPr>
+                    <pic:cNvPr id="928525553" name="Picture 1" descr="A screenshot of a computer&#10;&#10;AI-generated content may be incorrect."/>
+                    <pic:cNvPicPr/>
+                  </pic:nvPicPr>
+                  <pic:blipFill>
+                    <a:blip r:embed="rId6"/>
+                    <a:stretch>
+                      <a:fillRect/>
+                    </a:stretch>
+                  </pic:blipFill>
+                  <pic:spPr>
+                    <a:xfrm>
+                      <a:off x="0" y="0"/>
+                      <a:ext cx="5274310" cy="2163445"/>
+                    </a:xfrm>
+                    <a:prstGeom prst="rect">
+                      <a:avLst/>
+                    </a:prstGeom>
+                  </pic:spPr>
+                </pic:pic>
+              </a:graphicData>
+            </a:graphic>
+          </wp:inline>
+        </w:drawing>
+      </w:r>
+      <w:r>
+        <w:rPr>
+          <w:lang w:val="en-US"/>
+        </w:rPr>
+        <w:drawing>
+          <wp:inline distT="0" distB="0" distL="0" distR="0" wp14:anchorId="09855999" wp14:editId="6E229C15">
+            <wp:extent cx="5274310" cy="4568825"/>
+            <wp:effectExtent l="0" t="0" r="2540" b="3175"/>
+            <wp:docPr id="603360250" name="Picture 1" descr="A screenshot of a computer&#10;&#10;AI-generated content may be incorrect."/>
+            <wp:cNvGraphicFramePr>
+              <a:graphicFrameLocks xmlns:a="http://schemas.openxmlformats.org/drawingml/2006/main" noChangeAspect="1"/>
+            </wp:cNvGraphicFramePr>
+            <a:graphic xmlns:a="http://schemas.openxmlformats.org/drawingml/2006/main">
+              <a:graphicData uri="http://schemas.openxmlformats.org/drawingml/2006/picture">
+                <pic:pic xmlns:pic="http://schemas.openxmlformats.org/drawingml/2006/picture">
+                  <pic:nvPicPr>
+                    <pic:cNvPr id="603360250" name="Picture 1" descr="A screenshot of a computer&#10;&#10;AI-generated content may be incorrect."/>
+                    <pic:cNvPicPr/>
+                  </pic:nvPicPr>
+                  <pic:blipFill>
+                    <a:blip r:embed="rId7"/>
+                    <a:stretch>
+                      <a:fillRect/>
+                    </a:stretch>
+                  </pic:blipFill>
+                  <pic:spPr>
+                    <a:xfrm>
+                      <a:off x="0" y="0"/>
+                      <a:ext cx="5274310" cy="4568825"/>
+                    </a:xfrm>
+                    <a:prstGeom prst="rect">
+                      <a:avLst/>
+                    </a:prstGeom>
+                  </pic:spPr>
+                </pic:pic>
+              </a:graphicData>
+            </a:graphic>
+          </wp:inline>
+        </w:drawing>
+      </w:r>
+    </w:p>
+    <w:p>
+      <w:pPr>
+        <w:rPr>
+          <w:lang w:val="en-US"/>
+        </w:rPr>
+      </w:pPr>
+      <w:r>
+        <w:rPr>
+          <w:lang w:val="en-US"/>
+        </w:rPr>
+        <w:br w:type="page"/>
+      </w:r>
+      <w:r>
+        <w:rPr>
+          <w:lang w:val="en-US"/>
+        </w:rPr>
+        <w:lastRenderedPageBreak/>
+        <w:drawing>
+          <wp:inline distT="0" distB="0" distL="0" distR="0" wp14:anchorId="60B72E1C" wp14:editId="790EA4E5">
+            <wp:extent cx="4496190" cy="3254022"/>
+            <wp:effectExtent l="0" t="0" r="0" b="3810"/>
+            <wp:docPr id="458444602" name="Picture 1" descr="A screenshot of a computer&#10;&#10;AI-generated content may be incorrect."/>
+            <wp:cNvGraphicFramePr>
+              <a:graphicFrameLocks xmlns:a="http://schemas.openxmlformats.org/drawingml/2006/main" noChangeAspect="1"/>
+            </wp:cNvGraphicFramePr>
+            <a:graphic xmlns:a="http://schemas.openxmlformats.org/drawingml/2006/main">
+              <a:graphicData uri="http://schemas.openxmlformats.org/drawingml/2006/picture">
+                <pic:pic xmlns:pic="http://schemas.openxmlformats.org/drawingml/2006/picture">
+                  <pic:nvPicPr>
+                    <pic:cNvPr id="458444602" name="Picture 1" descr="A screenshot of a computer&#10;&#10;AI-generated content may be incorrect."/>
+                    <pic:cNvPicPr/>
+                  </pic:nvPicPr>
+                  <pic:blipFill>
+                    <a:blip r:embed="rId8"/>
+                    <a:stretch>
+                      <a:fillRect/>
+                    </a:stretch>
+                  </pic:blipFill>
+                  <pic:spPr>
+                    <a:xfrm>
+                      <a:off x="0" y="0"/>
+                      <a:ext cx="4496190" cy="3254022"/>
+                    </a:xfrm>
+                    <a:prstGeom prst="rect">
+                      <a:avLst/>
+                    </a:prstGeom>
+                  </pic:spPr>
+                </pic:pic>
+              </a:graphicData>
+            </a:graphic>
+          </wp:inline>
+        </w:drawing>
+      </w:r>
+    </w:p>
+    <w:p>
+      <w:pPr>
+        <w:rPr>
+          <w:lang w:val="en-US"/>
+        </w:rPr>
+      </w:pPr>
+    </w:p>
+    <w:p>
+      <w:pPr>
+        <w:rPr>
+          <w:lang w:val="en-US"/>
+        </w:rPr>
+      </w:pPr>
+      <w:r>
+        <w:rPr>
+          <w:lang w:val="en-US"/>
+        </w:rPr>
+        <w:drawing>
+          <wp:inline distT="0" distB="0" distL="0" distR="0" wp14:anchorId="79A0EA9D" wp14:editId="64DAC03C">
+            <wp:extent cx="5274310" cy="2147570"/>
+            <wp:effectExtent l="0" t="0" r="2540" b="5080"/>
+            <wp:docPr id="1518914571" name="Picture 1" descr="A screenshot of a search box&#10;&#10;AI-generated content may be incorrect."/>
+            <wp:cNvGraphicFramePr>
+              <a:graphicFrameLocks xmlns:a="http://schemas.openxmlformats.org/drawingml/2006/main" noChangeAspect="1"/>
+            </wp:cNvGraphicFramePr>
+            <a:graphic xmlns:a="http://schemas.openxmlformats.org/drawingml/2006/main">
+              <a:graphicData uri="http://schemas.openxmlformats.org/drawingml/2006/picture">
+                <pic:pic xmlns:pic="http://schemas.openxmlformats.org/drawingml/2006/picture">
+                  <pic:nvPicPr>
+                    <pic:cNvPr id="1518914571" name="Picture 1" descr="A screenshot of a search box&#10;&#10;AI-generated content may be incorrect."/>
+                    <pic:cNvPicPr/>
+                  </pic:nvPicPr>
+                  <pic:blipFill>
+                    <a:blip r:embed="rId9"/>
+                    <a:stretch>
+                      <a:fillRect/>
+                    </a:stretch>
+                  </pic:blipFill>
+                  <pic:spPr>
+                    <a:xfrm>
+                      <a:off x="0" y="0"/>
+                      <a:ext cx="5274310" cy="2147570"/>
+                    </a:xfrm>
+                    <a:prstGeom prst="rect">
+                      <a:avLst/>
+                    </a:prstGeom>
+                  </pic:spPr>
+                </pic:pic>
+              </a:graphicData>
+            </a:graphic>
+          </wp:inline>
+        </w:drawing>
+      </w:r>
+    </w:p>
+    <w:p>
+      <w:pPr>
+        <w:ind w:left="360"/>
+        <w:rPr>
+          <w:lang w:val="en-US"/>
+        </w:rPr>
+      </w:pPr>
+      <w:r>
+        <w:rPr>
+          <w:lang w:val="en-US"/>
+        </w:rPr>
+        <w:drawing>
+          <wp:inline distT="0" distB="0" distL="0" distR="0" wp14:anchorId="51AD8039" wp14:editId="398C668C">
+            <wp:extent cx="5274310" cy="2638425"/>
+            <wp:effectExtent l="0" t="0" r="2540" b="9525"/>
+            <wp:docPr id="846064423" name="Picture 1" descr="A screenshot of a search box&#10;&#10;AI-generated content may be incorrect."/>
+            <wp:cNvGraphicFramePr>
+              <a:graphicFrameLocks xmlns:a="http://schemas.openxmlformats.org/drawingml/2006/main" noChangeAspect="1"/>
+            </wp:cNvGraphicFramePr>
+            <a:graphic xmlns:a="http://schemas.openxmlformats.org/drawingml/2006/main">
+              <a:graphicData uri="http://schemas.openxmlformats.org/drawingml/2006/picture">
+                <pic:pic xmlns:pic="http://schemas.openxmlformats.org/drawingml/2006/picture">
+                  <pic:nvPicPr>
+                    <pic:cNvPr id="846064423" name="Picture 1" descr="A screenshot of a search box&#10;&#10;AI-generated content may be incorrect."/>
+                    <pic:cNvPicPr/>
+                  </pic:nvPicPr>
+                  <pic:blipFill>
+                    <a:blip r:embed="rId10"/>
+                    <a:stretch>
+                      <a:fillRect/>
+                    </a:stretch>
+                  </pic:blipFill>
+                  <pic:spPr>
+                    <a:xfrm>
+                      <a:off x="0" y="0"/>
+                      <a:ext cx="5274310" cy="2638425"/>
+                    </a:xfrm>
+                    <a:prstGeom prst="rect">
+                      <a:avLst/>
+                    </a:prstGeom>
+                  </pic:spPr>
+                </pic:pic>
+              </a:graphicData>
+            </a:graphic>
+          </wp:inline>
+        </w:drawing>
+      </w:r>
+    </w:p>
+    <w:p>
+      <w:pPr>
+        <w:ind w:left="360"/>
+        <w:rPr>
+          <w:lang w:val="en-US"/>
+        </w:rPr>
+      </w:pPr>
+      <w:r>
+        <w:rPr>
+          <w:lang w:val="en-US"/>
+        </w:rPr>
+        <w:lastRenderedPageBreak/>
+        <w:t>{</w:t>
+      </w:r>
+    </w:p>
+    <w:p>
+      <w:pPr>
+        <w:ind w:left="360"/>
+        <w:rPr>
+          <w:lang w:val="en-US"/>
+        </w:rPr>
+      </w:pPr>
+      <w:r>
+        <w:rPr>
+          <w:lang w:val="en-US"/>
+        </w:rPr>
+        <w:t>"web</w:t>
+      </w:r>
+      <w:proofErr w:type="gramStart"/>
+      <w:r>
+        <w:rPr>
+          <w:lang w:val="en-US"/>
+        </w:rPr>
+        <w:t>":{</w:t>
+      </w:r>
+      <w:proofErr w:type="gramEnd"/>
+    </w:p>
+    <w:p>
+      <w:pPr>
+        <w:ind w:left="360"/>
+        <w:rPr>
+          <w:color w:val="EE0000"/>
+          <w:lang w:val="en-US"/>
+        </w:rPr>
+      </w:pPr>
+      <w:r>
+        <w:rPr>
+          <w:color w:val="EE0000"/>
+          <w:lang w:val="en-US"/>
+        </w:rPr>
+        <w:t>"</w:t>
+      </w:r>
+      <w:proofErr w:type="gramStart"/>
+      <w:r>
+        <w:rPr>
+          <w:color w:val="EE0000"/>
+          <w:lang w:val="en-US"/>
+        </w:rPr>
+        <w:t>client</w:t>
+      </w:r>
+      <w:proofErr w:type="gramEnd"/>
+      <w:r>
+        <w:rPr>
+          <w:color w:val="EE0000"/>
+          <w:lang w:val="en-US"/>
+        </w:rPr>
+        <w:t>_id":"359127107055-</w:t>
+      </w:r>
+      <w:r>
+        <w:rPr>
+          <w:color w:val="EE0000"/>
+          <w:lang w:val="en-US"/>
+        </w:rPr>
+        <w:t>xxxxx</w:t>
+      </w:r>
+      <w:r>
+        <w:rPr>
+          <w:color w:val="EE0000"/>
+          <w:lang w:val="en-US"/>
+        </w:rPr>
+        <w:t>k.apps.googleusercontent.com",</w:t>
+      </w:r>
+    </w:p>
+    <w:p>
+      <w:pPr>
+        <w:ind w:left="360"/>
+        <w:rPr>
+          <w:lang w:val="en-US"/>
+        </w:rPr>
+      </w:pPr>
+      <w:r>
+        <w:rPr>
+          <w:lang w:val="en-US"/>
+        </w:rPr>
+        <w:t>"</w:t>
+      </w:r>
+      <w:proofErr w:type="gramStart"/>
+      <w:r>
+        <w:rPr>
+          <w:lang w:val="en-US"/>
+        </w:rPr>
+        <w:t>project</w:t>
+      </w:r>
+      <w:proofErr w:type="gramEnd"/>
+      <w:r>
+        <w:rPr>
+          <w:lang w:val="en-US"/>
+        </w:rPr>
+        <w:t>_id":"</w:t>
+      </w:r>
+      <w:proofErr w:type="spellStart"/>
+      <w:r>
+        <w:rPr>
+          <w:lang w:val="en-US"/>
+        </w:rPr>
+        <w:t>smarthebsearch</w:t>
+      </w:r>
+      <w:proofErr w:type="spellEnd"/>
+      <w:r>
+        <w:rPr>
+          <w:lang w:val="en-US"/>
+        </w:rPr>
+        <w:t>",</w:t>
+      </w:r>
+    </w:p>
+    <w:p>
+      <w:pPr>
+        <w:ind w:left="360"/>
+        <w:rPr>
+          <w:lang w:val="en-US"/>
+        </w:rPr>
+      </w:pPr>
+      <w:r>
+        <w:rPr>
+          <w:lang w:val="en-US"/>
+        </w:rPr>
+        <w:t>"</w:t>
+      </w:r>
+      <w:proofErr w:type="gramStart"/>
+      <w:r>
+        <w:rPr>
+          <w:lang w:val="en-US"/>
+        </w:rPr>
+        <w:t>auth</w:t>
+      </w:r>
+      <w:proofErr w:type="gramEnd"/>
+      <w:r>
+        <w:rPr>
+          <w:lang w:val="en-US"/>
+        </w:rPr>
+        <w:t>_</w:t>
+      </w:r>
+      <w:proofErr w:type="spellStart"/>
+      <w:r>
+        <w:rPr>
+          <w:lang w:val="en-US"/>
+        </w:rPr>
+        <w:t>uri</w:t>
+      </w:r>
+      <w:proofErr w:type="spellEnd"/>
+      <w:r>
+        <w:rPr>
+          <w:lang w:val="en-US"/>
+        </w:rPr>
+        <w:t>":"https://accounts.google.com/o/oauth2/auth",</w:t>
+      </w:r>
+    </w:p>
+    <w:p>
+      <w:pPr>
+        <w:ind w:left="360"/>
+        <w:rPr>
+          <w:lang w:val="en-US"/>
+        </w:rPr>
+      </w:pPr>
+      <w:r>
+        <w:rPr>
+          <w:lang w:val="en-US"/>
+        </w:rPr>
+        <w:t>"</w:t>
+      </w:r>
+      <w:proofErr w:type="gramStart"/>
+      <w:r>
+        <w:rPr>
+          <w:lang w:val="en-US"/>
+        </w:rPr>
+        <w:t>token</w:t>
+      </w:r>
+      <w:proofErr w:type="gramEnd"/>
+      <w:r>
+        <w:rPr>
+          <w:lang w:val="en-US"/>
+        </w:rPr>
+        <w:t>_</w:t>
+      </w:r>
+      <w:proofErr w:type="spellStart"/>
+      <w:r>
+        <w:rPr>
+          <w:lang w:val="en-US"/>
+        </w:rPr>
+        <w:t>uri</w:t>
+      </w:r>
+      <w:proofErr w:type="spellEnd"/>
+      <w:r>
+        <w:rPr>
+          <w:lang w:val="en-US"/>
+        </w:rPr>
+        <w:t>":"https://oauth2.googleapis.com/token",</w:t>
+      </w:r>
+    </w:p>
+    <w:p>
+      <w:pPr>
+        <w:ind w:left="360"/>
+        <w:rPr>
+          <w:lang w:val="en-US"/>
+        </w:rPr>
+      </w:pPr>
+      <w:r>
+        <w:rPr>
+          <w:lang w:val="en-US"/>
+        </w:rPr>
+        <w:t>"</w:t>
+      </w:r>
+      <w:proofErr w:type="gramStart"/>
+      <w:r>
+        <w:rPr>
+          <w:lang w:val="en-US"/>
+        </w:rPr>
+        <w:t>auth</w:t>
+      </w:r>
+      <w:proofErr w:type="gramEnd"/>
+      <w:r>
+        <w:rPr>
+          <w:lang w:val="en-US"/>
+        </w:rPr>
+        <w:t>_provider_x509_cert_url":"https://www.googleapis.com/oauth2/v1/certs",</w:t>
+      </w:r>
+    </w:p>
+    <w:p>
+      <w:pPr>
+        <w:ind w:left="360"/>
+        <w:rPr>
+          <w:color w:val="EE0000"/>
+          <w:lang w:val="en-US"/>
+        </w:rPr>
+      </w:pPr>
+      <w:r>
+        <w:rPr>
+          <w:color w:val="EE0000"/>
+          <w:lang w:val="en-US"/>
+        </w:rPr>
+        <w:t>"</w:t>
+      </w:r>
+      <w:proofErr w:type="gramStart"/>
+      <w:r>
+        <w:rPr>
+          <w:color w:val="EE0000"/>
+          <w:lang w:val="en-US"/>
+        </w:rPr>
+        <w:t>client</w:t>
+      </w:r>
+      <w:proofErr w:type="gramEnd"/>
+      <w:r>
+        <w:rPr>
+          <w:color w:val="EE0000"/>
+          <w:lang w:val="en-US"/>
+        </w:rPr>
+        <w:t>_secret":"</w:t>
+      </w:r>
+      <w:proofErr w:type="spellStart"/>
+      <w:r>
+        <w:rPr>
+          <w:color w:val="EE0000"/>
+          <w:lang w:val="en-US"/>
+        </w:rPr>
+        <w:t>GOCSPX-</w:t>
+      </w:r>
+      <w:r>
+        <w:rPr>
+          <w:color w:val="EE0000"/>
+          <w:lang w:val="en-US"/>
+        </w:rPr>
+        <w:t>x</w:t>
+      </w:r>
+      <w:proofErr w:type="spellEnd"/>
+      <w:r>
+        <w:rPr>
+          <w:color w:val="EE0000"/>
+          <w:lang w:val="en-US"/>
+        </w:rPr>
+        <w:t>xxxxxxx</w:t>
+      </w:r>
+      <w:r>
+        <w:rPr>
+          <w:color w:val="EE0000"/>
+          <w:lang w:val="en-US"/>
+        </w:rPr>
+        <w:t>",</w:t>
+      </w:r>
+    </w:p>
+    <w:p>
+      <w:pPr>
+        <w:ind w:left="360"/>
+        <w:rPr>
+          <w:color w:val="EE0000"/>
+          <w:lang w:val="en-US"/>
+        </w:rPr>
+      </w:pPr>
+      <w:r>
+        <w:rPr>
+          <w:lang w:val="en-US"/>
+        </w:rPr>
+        <w:t>"</w:t>
+      </w:r>
+      <w:proofErr w:type="spellStart"/>
+      <w:proofErr w:type="gramStart"/>
+      <w:r>
+        <w:rPr>
+          <w:lang w:val="en-US"/>
+        </w:rPr>
+        <w:t>redirect</w:t>
+      </w:r>
+      <w:proofErr w:type="gramEnd"/>
+      <w:r>
+        <w:rPr>
+          <w:lang w:val="en-US"/>
+        </w:rPr>
+        <w:t>_uris</w:t>
+      </w:r>
+      <w:proofErr w:type="spellEnd"/>
+      <w:proofErr w:type="gramStart"/>
+      <w:r>
+        <w:rPr>
+          <w:color w:val="EE0000"/>
+          <w:lang w:val="en-US"/>
+        </w:rPr>
+        <w:t>":[</w:t>
+      </w:r>
+      <w:proofErr w:type="gramEnd"/>
+      <w:r>
+        <w:rPr>
+          <w:color w:val="EE0000"/>
+          <w:lang w:val="en-US"/>
+        </w:rPr>
+        <w:t>"http://127.0.0.1",</w:t>
+      </w:r>
+    </w:p>
+    <w:p>
+      <w:pPr>
+        <w:ind w:left="360"/>
+        <w:rPr>
+          <w:color w:val="EE0000"/>
+          <w:lang w:val="en-US"/>
+        </w:rPr>
+      </w:pPr>
+      <w:r>
+        <w:rPr>
+          <w:color w:val="EE0000"/>
+          <w:lang w:val="en-US"/>
+        </w:rPr>
+        <w:t xml:space="preserve">      "http://localhost",</w:t>
+      </w:r>
+    </w:p>
+    <w:p>
+      <w:pPr>
+        <w:ind w:left="360"/>
+        <w:rPr>
+          <w:color w:val="EE0000"/>
+          <w:lang w:val="en-US"/>
+        </w:rPr>
+      </w:pPr>
+      <w:r>
+        <w:rPr>
+          <w:color w:val="EE0000"/>
+          <w:lang w:val="en-US"/>
+        </w:rPr>
+        <w:t xml:space="preserve">      "http://localhost:64255/"]</w:t>
+      </w:r>
+    </w:p>
+    <w:p>
+      <w:pPr>
+        <w:ind w:left="360"/>
+        <w:rPr>
+          <w:lang w:val="en-US"/>
+        </w:rPr>
+      </w:pPr>
+      <w:r>
+        <w:rPr>
+          <w:lang w:val="en-US"/>
+        </w:rPr>
+        <w:tab/>
+        <w:t>}</w:t>
+      </w:r>
+    </w:p>
+    <w:p>
+      <w:pPr>
+        <w:ind w:left="360"/>
+        <w:rPr>
+          <w:lang w:val="en-US"/>
+        </w:rPr>
+      </w:pPr>
+      <w:r>
+        <w:rPr>
+          <w:lang w:val="en-US"/>
+        </w:rPr>
+        <w:t>}</w:t>
+      </w:r>
     </w:p>
     <w:sectPr>
       <w:pgSz w:w="11906" w:h="16838"/>
@@ -1231,6 +1921,7 @@
   <w:style w:type="character" w:default="1" w:styleId="DefaultParagraphFont">
     <w:name w:val="Default Paragraph Font"/>
     <w:uiPriority w:val="1"/>
+    <w:semiHidden/>
     <w:unhideWhenUsed/>
   </w:style>
   <w:style w:type="table" w:default="1" w:styleId="TableNormal">

</xml_diff>

<commit_message>
Upgrade to v23.1.1: Azure deployment fixed, AWS script updated with env vars and Dockerfile_amazon
</commit_message>
<xml_diff>
--- a/Allyouneed.docx
+++ b/Allyouneed.docx
@@ -93,32 +93,14 @@
         <w:rPr>
           <w:lang w:val="en-US"/>
         </w:rPr>
-        <w:t xml:space="preserve"> </w:t>
-      </w:r>
-      <w:proofErr w:type="gramStart"/>
-      <w:r>
-        <w:rPr>
-          <w:lang w:val="en-US"/>
-        </w:rPr>
-        <w:t>and  Add</w:t>
-      </w:r>
-      <w:proofErr w:type="gramEnd"/>
-      <w:r>
-        <w:rPr>
-          <w:lang w:val="en-US"/>
-        </w:rPr>
-        <w:t xml:space="preserve"> </w:t>
-      </w:r>
-      <w:proofErr w:type="spellStart"/>
-      <w:proofErr w:type="gramStart"/>
+        <w:t xml:space="preserve"> and  Add </w:t>
+      </w:r>
       <w:r>
         <w:rPr>
           <w:lang w:val="en-US"/>
         </w:rPr>
         <w:t>heb.traineddata</w:t>
       </w:r>
-      <w:proofErr w:type="spellEnd"/>
-      <w:proofErr w:type="gramEnd"/>
       <w:r>
         <w:rPr>
           <w:lang w:val="en-US"/>
@@ -129,19 +111,10 @@
         <w:rPr>
           <w:lang w:val="en-US"/>
         </w:rPr>
-        <w:t>C:\Program Files\Tesseract-OCR\</w:t>
-      </w:r>
-      <w:proofErr w:type="spellStart"/>
-      <w:r>
-        <w:rPr>
-          <w:lang w:val="en-US"/>
-        </w:rPr>
-        <w:t>tessdata</w:t>
-      </w:r>
-      <w:proofErr w:type="spellEnd"/>
-    </w:p>
-    <w:p>
-      <w:proofErr w:type="gramStart"/>
+        <w:t>C:\Program Files\Tesseract-OCR\tessdata</w:t>
+      </w:r>
+    </w:p>
+    <w:p>
       <w:r>
         <w:rPr>
           <w:lang w:val="en-US"/>
@@ -149,33 +122,14 @@
         <w:t xml:space="preserve">Main.py  </w:t>
       </w:r>
       <w:r>
-        <w:t>import</w:t>
-      </w:r>
-      <w:proofErr w:type="gramEnd"/>
-      <w:r>
-        <w:t xml:space="preserve"> pytesseract</w:t>
+        <w:t>import pytesseract</w:t>
       </w:r>
       <w:r>
         <w:br/>
       </w:r>
       <w:r>
         <w:br/>
-      </w:r>
-      <w:proofErr w:type="gramStart"/>
-      <w:r>
-        <w:t>pytesseract.pytesseract</w:t>
-      </w:r>
-      <w:proofErr w:type="gramEnd"/>
-      <w:r>
-        <w:t xml:space="preserve">.tesseract_cmd = </w:t>
-      </w:r>
-      <w:proofErr w:type="gramStart"/>
-      <w:r>
-        <w:t>r'C:\\Program</w:t>
-      </w:r>
-      <w:proofErr w:type="gramEnd"/>
-      <w:r>
-        <w:t xml:space="preserve"> Files\Tesseract-OCR\tesseract.exe'</w:t>
+        <w:t>pytesseract.pytesseract.tesseract_cmd = r'C:\\Program Files\Tesseract-OCR\tesseract.exe'</w:t>
       </w:r>
     </w:p>
     <w:p/>
@@ -207,7 +161,6 @@
           <w:lang w:val="en-US"/>
         </w:rPr>
       </w:pPr>
-      <w:proofErr w:type="gramStart"/>
       <w:r>
         <w:rPr>
           <w:lang w:val="en-US"/>
@@ -220,7 +173,6 @@
         </w:rPr>
         <w:t>SumatraPDF-3.5.2-64-install.exe</w:t>
       </w:r>
-      <w:proofErr w:type="gramEnd"/>
     </w:p>
     <w:p>
       <w:pPr>
@@ -233,27 +185,11 @@
         <w:t xml:space="preserve">Main.py </w:t>
       </w:r>
       <w:r>
-        <w:t>def open_pdf_</w:t>
-      </w:r>
-      <w:proofErr w:type="gramStart"/>
-      <w:r>
-        <w:t>page(</w:t>
-      </w:r>
-      <w:proofErr w:type="gramEnd"/>
-      <w:r>
-        <w:t>pdf_path, page_number):</w:t>
+        <w:t>def open_pdf_page(pdf_path, page_number):</w:t>
       </w:r>
       <w:r>
         <w:br/>
-        <w:t xml:space="preserve">    sumatra_path = r"C:\Users\orenm\AppData\Local\SumatraPDF\SumatraPDF.exe</w:t>
-      </w:r>
-      <w:proofErr w:type="gramStart"/>
-      <w:r>
-        <w:t>"  #</w:t>
-      </w:r>
-      <w:proofErr w:type="gramEnd"/>
-      <w:r>
-        <w:t xml:space="preserve"> change this to your installation</w:t>
+        <w:t xml:space="preserve">    sumatra_path = r"C:\Users\orenm\AppData\Local\SumatraPDF\SumatraPDF.exe"  # change this to your installation</w:t>
       </w:r>
     </w:p>
     <w:p>
@@ -439,67 +375,37 @@
           <w:bCs/>
           <w:lang w:val="en-US"/>
         </w:rPr>
-        <w:t xml:space="preserve">     </w:t>
-      </w:r>
-      <w:proofErr w:type="spellStart"/>
-      <w:proofErr w:type="gramStart"/>
+        <w:t xml:space="preserve">     imap</w:t>
+      </w:r>
       <w:r>
         <w:rPr>
           <w:b/>
           <w:bCs/>
-          <w:lang w:val="en-US"/>
-        </w:rPr>
-        <w:t>imap</w:t>
-      </w:r>
-      <w:proofErr w:type="spellEnd"/>
+        </w:rPr>
+        <w:t>.walla.co.il </w:t>
+      </w:r>
       <w:r>
         <w:rPr>
           <w:b/>
           <w:bCs/>
-        </w:rPr>
-        <w:t>.walla.co.il </w:t>
+          <w:lang w:val="en-US"/>
+        </w:rPr>
+        <w:t xml:space="preserve"> port  993 </w:t>
       </w:r>
       <w:r>
         <w:rPr>
           <w:b/>
           <w:bCs/>
-          <w:lang w:val="en-US"/>
-        </w:rPr>
-        <w:t xml:space="preserve"> port</w:t>
-      </w:r>
-      <w:proofErr w:type="gramEnd"/>
+        </w:rPr>
+        <w:t> </w:t>
+      </w:r>
       <w:r>
         <w:rPr>
           <w:b/>
           <w:bCs/>
           <w:lang w:val="en-US"/>
         </w:rPr>
-        <w:t xml:space="preserve">  993 </w:t>
-      </w:r>
-      <w:proofErr w:type="gramStart"/>
-      <w:r>
-        <w:rPr>
-          <w:b/>
-          <w:bCs/>
-        </w:rPr>
-        <w:t> </w:t>
-      </w:r>
-      <w:r>
-        <w:rPr>
-          <w:b/>
-          <w:bCs/>
-          <w:lang w:val="en-US"/>
-        </w:rPr>
-        <w:t xml:space="preserve">  (</w:t>
-      </w:r>
-      <w:proofErr w:type="gramEnd"/>
-      <w:r>
-        <w:rPr>
-          <w:b/>
-          <w:bCs/>
-          <w:lang w:val="en-US"/>
-        </w:rPr>
-        <w:t xml:space="preserve">587) </w:t>
+        <w:t xml:space="preserve">  (587) </w:t>
       </w:r>
     </w:p>
     <w:p>
@@ -521,6 +427,7 @@
       </w:pPr>
       <w:r>
         <w:rPr>
+          <w:noProof/>
           <w:lang w:val="en-US"/>
         </w:rPr>
         <w:lastRenderedPageBreak/>
@@ -570,6 +477,7 @@
       </w:pPr>
       <w:r>
         <w:rPr>
+          <w:noProof/>
           <w:lang w:val="en-US"/>
         </w:rPr>
         <w:drawing>
@@ -610,6 +518,7 @@
       </w:r>
       <w:r>
         <w:rPr>
+          <w:noProof/>
           <w:lang w:val="en-US"/>
         </w:rPr>
         <w:drawing>
@@ -663,6 +572,7 @@
       </w:r>
       <w:r>
         <w:rPr>
+          <w:noProof/>
           <w:lang w:val="en-US"/>
         </w:rPr>
         <w:lastRenderedPageBreak/>
@@ -718,6 +628,7 @@
       </w:pPr>
       <w:r>
         <w:rPr>
+          <w:noProof/>
           <w:lang w:val="en-US"/>
         </w:rPr>
         <w:drawing>
@@ -766,6 +677,7 @@
       </w:pPr>
       <w:r>
         <w:rPr>
+          <w:noProof/>
           <w:lang w:val="en-US"/>
         </w:rPr>
         <w:drawing>
@@ -831,16 +743,8 @@
         <w:rPr>
           <w:lang w:val="en-US"/>
         </w:rPr>
-        <w:t>"web</w:t>
-      </w:r>
-      <w:proofErr w:type="gramStart"/>
-      <w:r>
-        <w:rPr>
-          <w:lang w:val="en-US"/>
-        </w:rPr>
-        <w:t>":{</w:t>
-      </w:r>
-      <w:proofErr w:type="gramEnd"/>
+        <w:t>"web":{</w:t>
+      </w:r>
     </w:p>
     <w:p>
       <w:pPr>
@@ -855,300 +759,101 @@
           <w:color w:val="EE0000"/>
           <w:lang w:val="en-US"/>
         </w:rPr>
-        <w:t>"</w:t>
-      </w:r>
-      <w:proofErr w:type="gramStart"/>
-      <w:r>
+        <w:t>"client_id":"359127107055-xxxxxk.apps.googleusercontent.com",</w:t>
+      </w:r>
+    </w:p>
+    <w:p>
+      <w:pPr>
+        <w:ind w:left="360"/>
+        <w:rPr>
+          <w:lang w:val="en-US"/>
+        </w:rPr>
+      </w:pPr>
+      <w:r>
+        <w:rPr>
+          <w:lang w:val="en-US"/>
+        </w:rPr>
+        <w:t>"project_id":"smarthebsearch",</w:t>
+      </w:r>
+    </w:p>
+    <w:p>
+      <w:pPr>
+        <w:ind w:left="360"/>
+        <w:rPr>
+          <w:lang w:val="en-US"/>
+        </w:rPr>
+      </w:pPr>
+      <w:r>
+        <w:rPr>
+          <w:lang w:val="en-US"/>
+        </w:rPr>
+        <w:t>"auth_uri":"https://accounts.google.com/o/oauth2/auth",</w:t>
+      </w:r>
+    </w:p>
+    <w:p>
+      <w:pPr>
+        <w:ind w:left="360"/>
+        <w:rPr>
+          <w:lang w:val="en-US"/>
+        </w:rPr>
+      </w:pPr>
+      <w:r>
+        <w:rPr>
+          <w:lang w:val="en-US"/>
+        </w:rPr>
+        <w:t>"token_uri":"https://oauth2.googleapis.com/token",</w:t>
+      </w:r>
+    </w:p>
+    <w:p>
+      <w:pPr>
+        <w:ind w:left="360"/>
+        <w:rPr>
+          <w:lang w:val="en-US"/>
+        </w:rPr>
+      </w:pPr>
+      <w:r>
+        <w:rPr>
+          <w:lang w:val="en-US"/>
+        </w:rPr>
+        <w:t>"auth_provider_x509_cert_url":"https://www.googleapis.com/oauth2/v1/certs",</w:t>
+      </w:r>
+    </w:p>
+    <w:p>
+      <w:pPr>
+        <w:ind w:left="360"/>
         <w:rPr>
           <w:color w:val="EE0000"/>
           <w:lang w:val="en-US"/>
         </w:rPr>
-        <w:t>client</w:t>
-      </w:r>
-      <w:proofErr w:type="gramEnd"/>
+      </w:pPr>
       <w:r>
         <w:rPr>
           <w:color w:val="EE0000"/>
           <w:lang w:val="en-US"/>
         </w:rPr>
-        <w:t>_id":"359127107055-</w:t>
-      </w:r>
-      <w:r>
+        <w:t>"client_secret":"GOCSPX-xxxxxxxx",</w:t>
+      </w:r>
+    </w:p>
+    <w:p>
+      <w:pPr>
+        <w:ind w:left="360"/>
         <w:rPr>
           <w:color w:val="EE0000"/>
           <w:lang w:val="en-US"/>
         </w:rPr>
-        <w:t>xxxxx</w:t>
+      </w:pPr>
+      <w:r>
+        <w:rPr>
+          <w:lang w:val="en-US"/>
+        </w:rPr>
+        <w:t>"redirect_uris</w:t>
       </w:r>
       <w:r>
         <w:rPr>
           <w:color w:val="EE0000"/>
           <w:lang w:val="en-US"/>
         </w:rPr>
-        <w:t>k.apps.googleusercontent.com",</w:t>
-      </w:r>
-    </w:p>
-    <w:p>
-      <w:pPr>
-        <w:ind w:left="360"/>
-        <w:rPr>
-          <w:lang w:val="en-US"/>
-        </w:rPr>
-      </w:pPr>
-      <w:r>
-        <w:rPr>
-          <w:lang w:val="en-US"/>
-        </w:rPr>
-        <w:t>"</w:t>
-      </w:r>
-      <w:proofErr w:type="gramStart"/>
-      <w:r>
-        <w:rPr>
-          <w:lang w:val="en-US"/>
-        </w:rPr>
-        <w:t>project</w:t>
-      </w:r>
-      <w:proofErr w:type="gramEnd"/>
-      <w:r>
-        <w:rPr>
-          <w:lang w:val="en-US"/>
-        </w:rPr>
-        <w:t>_id":"</w:t>
-      </w:r>
-      <w:proofErr w:type="spellStart"/>
-      <w:r>
-        <w:rPr>
-          <w:lang w:val="en-US"/>
-        </w:rPr>
-        <w:t>smarthebsearch</w:t>
-      </w:r>
-      <w:proofErr w:type="spellEnd"/>
-      <w:r>
-        <w:rPr>
-          <w:lang w:val="en-US"/>
-        </w:rPr>
-        <w:t>",</w:t>
-      </w:r>
-    </w:p>
-    <w:p>
-      <w:pPr>
-        <w:ind w:left="360"/>
-        <w:rPr>
-          <w:lang w:val="en-US"/>
-        </w:rPr>
-      </w:pPr>
-      <w:r>
-        <w:rPr>
-          <w:lang w:val="en-US"/>
-        </w:rPr>
-        <w:t>"</w:t>
-      </w:r>
-      <w:proofErr w:type="gramStart"/>
-      <w:r>
-        <w:rPr>
-          <w:lang w:val="en-US"/>
-        </w:rPr>
-        <w:t>auth</w:t>
-      </w:r>
-      <w:proofErr w:type="gramEnd"/>
-      <w:r>
-        <w:rPr>
-          <w:lang w:val="en-US"/>
-        </w:rPr>
-        <w:t>_</w:t>
-      </w:r>
-      <w:proofErr w:type="spellStart"/>
-      <w:r>
-        <w:rPr>
-          <w:lang w:val="en-US"/>
-        </w:rPr>
-        <w:t>uri</w:t>
-      </w:r>
-      <w:proofErr w:type="spellEnd"/>
-      <w:r>
-        <w:rPr>
-          <w:lang w:val="en-US"/>
-        </w:rPr>
-        <w:t>":"https://accounts.google.com/o/oauth2/auth",</w:t>
-      </w:r>
-    </w:p>
-    <w:p>
-      <w:pPr>
-        <w:ind w:left="360"/>
-        <w:rPr>
-          <w:lang w:val="en-US"/>
-        </w:rPr>
-      </w:pPr>
-      <w:r>
-        <w:rPr>
-          <w:lang w:val="en-US"/>
-        </w:rPr>
-        <w:t>"</w:t>
-      </w:r>
-      <w:proofErr w:type="gramStart"/>
-      <w:r>
-        <w:rPr>
-          <w:lang w:val="en-US"/>
-        </w:rPr>
-        <w:t>token</w:t>
-      </w:r>
-      <w:proofErr w:type="gramEnd"/>
-      <w:r>
-        <w:rPr>
-          <w:lang w:val="en-US"/>
-        </w:rPr>
-        <w:t>_</w:t>
-      </w:r>
-      <w:proofErr w:type="spellStart"/>
-      <w:r>
-        <w:rPr>
-          <w:lang w:val="en-US"/>
-        </w:rPr>
-        <w:t>uri</w:t>
-      </w:r>
-      <w:proofErr w:type="spellEnd"/>
-      <w:r>
-        <w:rPr>
-          <w:lang w:val="en-US"/>
-        </w:rPr>
-        <w:t>":"https://oauth2.googleapis.com/token",</w:t>
-      </w:r>
-    </w:p>
-    <w:p>
-      <w:pPr>
-        <w:ind w:left="360"/>
-        <w:rPr>
-          <w:lang w:val="en-US"/>
-        </w:rPr>
-      </w:pPr>
-      <w:r>
-        <w:rPr>
-          <w:lang w:val="en-US"/>
-        </w:rPr>
-        <w:t>"</w:t>
-      </w:r>
-      <w:proofErr w:type="gramStart"/>
-      <w:r>
-        <w:rPr>
-          <w:lang w:val="en-US"/>
-        </w:rPr>
-        <w:t>auth</w:t>
-      </w:r>
-      <w:proofErr w:type="gramEnd"/>
-      <w:r>
-        <w:rPr>
-          <w:lang w:val="en-US"/>
-        </w:rPr>
-        <w:t>_provider_x509_cert_url":"https://www.googleapis.com/oauth2/v1/certs",</w:t>
-      </w:r>
-    </w:p>
-    <w:p>
-      <w:pPr>
-        <w:ind w:left="360"/>
-        <w:rPr>
-          <w:color w:val="EE0000"/>
-          <w:lang w:val="en-US"/>
-        </w:rPr>
-      </w:pPr>
-      <w:r>
-        <w:rPr>
-          <w:color w:val="EE0000"/>
-          <w:lang w:val="en-US"/>
-        </w:rPr>
-        <w:t>"</w:t>
-      </w:r>
-      <w:proofErr w:type="gramStart"/>
-      <w:r>
-        <w:rPr>
-          <w:color w:val="EE0000"/>
-          <w:lang w:val="en-US"/>
-        </w:rPr>
-        <w:t>client</w:t>
-      </w:r>
-      <w:proofErr w:type="gramEnd"/>
-      <w:r>
-        <w:rPr>
-          <w:color w:val="EE0000"/>
-          <w:lang w:val="en-US"/>
-        </w:rPr>
-        <w:t>_secret":"</w:t>
-      </w:r>
-      <w:proofErr w:type="spellStart"/>
-      <w:r>
-        <w:rPr>
-          <w:color w:val="EE0000"/>
-          <w:lang w:val="en-US"/>
-        </w:rPr>
-        <w:t>GOCSPX-</w:t>
-      </w:r>
-      <w:r>
-        <w:rPr>
-          <w:color w:val="EE0000"/>
-          <w:lang w:val="en-US"/>
-        </w:rPr>
-        <w:t>x</w:t>
-      </w:r>
-      <w:proofErr w:type="spellEnd"/>
-      <w:r>
-        <w:rPr>
-          <w:color w:val="EE0000"/>
-          <w:lang w:val="en-US"/>
-        </w:rPr>
-        <w:t>xxxxxxx</w:t>
-      </w:r>
-      <w:r>
-        <w:rPr>
-          <w:color w:val="EE0000"/>
-          <w:lang w:val="en-US"/>
-        </w:rPr>
-        <w:t>",</w:t>
-      </w:r>
-    </w:p>
-    <w:p>
-      <w:pPr>
-        <w:ind w:left="360"/>
-        <w:rPr>
-          <w:color w:val="EE0000"/>
-          <w:lang w:val="en-US"/>
-        </w:rPr>
-      </w:pPr>
-      <w:r>
-        <w:rPr>
-          <w:lang w:val="en-US"/>
-        </w:rPr>
-        <w:t>"</w:t>
-      </w:r>
-      <w:proofErr w:type="spellStart"/>
-      <w:proofErr w:type="gramStart"/>
-      <w:r>
-        <w:rPr>
-          <w:lang w:val="en-US"/>
-        </w:rPr>
-        <w:t>redirect</w:t>
-      </w:r>
-      <w:proofErr w:type="gramEnd"/>
-      <w:r>
-        <w:rPr>
-          <w:lang w:val="en-US"/>
-        </w:rPr>
-        <w:t>_uris</w:t>
-      </w:r>
-      <w:proofErr w:type="spellEnd"/>
-      <w:proofErr w:type="gramStart"/>
-      <w:r>
-        <w:rPr>
-          <w:color w:val="EE0000"/>
-          <w:lang w:val="en-US"/>
-        </w:rPr>
-        <w:t>":[</w:t>
-      </w:r>
-      <w:proofErr w:type="gramEnd"/>
-      <w:r>
-        <w:rPr>
-          <w:color w:val="EE0000"/>
-          <w:lang w:val="en-US"/>
-        </w:rPr>
-        <w:t>"http://127.0.0.1",</w:t>
+        <w:t>":["http://127.0.0.1",</w:t>
       </w:r>
     </w:p>
     <w:p>
@@ -1211,6 +916,1103 @@
         </w:rPr>
         <w:t>}</w:t>
       </w:r>
+    </w:p>
+    <w:p>
+      <w:pPr>
+        <w:rPr>
+          <w:lang w:val="en-US"/>
+        </w:rPr>
+      </w:pPr>
+      <w:r>
+        <w:rPr>
+          <w:lang w:val="en-US"/>
+        </w:rPr>
+        <w:br w:type="page"/>
+      </w:r>
+    </w:p>
+    <w:p>
+      <w:pPr>
+        <w:ind w:left="360"/>
+        <w:rPr>
+          <w:lang w:val="en-US"/>
+        </w:rPr>
+      </w:pPr>
+      <w:r>
+        <w:rPr>
+          <w:lang w:val="en-US"/>
+        </w:rPr>
+        <w:lastRenderedPageBreak/>
+        <w:t>Azure</w:t>
+      </w:r>
+    </w:p>
+    <w:p>
+      <w:pPr>
+        <w:ind w:left="360"/>
+        <w:rPr>
+          <w:lang w:val="en-US"/>
+        </w:rPr>
+      </w:pPr>
+    </w:p>
+    <w:p>
+      <w:pPr>
+        <w:bidi/>
+        <w:ind w:left="360"/>
+        <w:rPr>
+          <w:lang w:val="en-US"/>
+        </w:rPr>
+      </w:pPr>
+      <w:r>
+        <w:rPr>
+          <w:rtl/>
+          <w:lang w:val="en-US"/>
+        </w:rPr>
+        <w:t>שלב 1: התחברות והגדרת תשתית (פעם אחת בלבד)</w:t>
+      </w:r>
+    </w:p>
+    <w:p>
+      <w:pPr>
+        <w:bidi/>
+        <w:ind w:left="360"/>
+        <w:rPr>
+          <w:lang w:val="en-US"/>
+        </w:rPr>
+      </w:pPr>
+      <w:r>
+        <w:rPr>
+          <w:rFonts w:cs="Arial"/>
+          <w:rtl/>
+          <w:lang w:val="en-US"/>
+        </w:rPr>
+        <w:t># התחברות לחשבון</w:t>
+      </w:r>
+    </w:p>
+    <w:p>
+      <w:pPr>
+        <w:bidi/>
+        <w:ind w:left="360"/>
+        <w:rPr>
+          <w:lang w:val="en-US"/>
+        </w:rPr>
+      </w:pPr>
+      <w:r>
+        <w:rPr>
+          <w:lang w:val="en-US"/>
+        </w:rPr>
+        <w:t>az login --tenant 69b5c89b-10e1-4a85-a175-ac8b4021edf6</w:t>
+      </w:r>
+    </w:p>
+    <w:p>
+      <w:pPr>
+        <w:bidi/>
+        <w:ind w:left="360"/>
+        <w:rPr>
+          <w:lang w:val="en-US"/>
+        </w:rPr>
+      </w:pPr>
+      <w:r>
+        <w:rPr>
+          <w:rFonts w:cs="Arial"/>
+          <w:rtl/>
+          <w:lang w:val="en-US"/>
+        </w:rPr>
+        <w:t># רישום השירותים הנדרשים בחשבון (נחוץ רק בפעם הראשונה)</w:t>
+      </w:r>
+    </w:p>
+    <w:p>
+      <w:pPr>
+        <w:bidi/>
+        <w:ind w:left="360"/>
+        <w:rPr>
+          <w:lang w:val="en-US"/>
+        </w:rPr>
+      </w:pPr>
+      <w:r>
+        <w:rPr>
+          <w:lang w:val="en-US"/>
+        </w:rPr>
+        <w:t>az provider register --namespace Microsoft.ContainerRegistry</w:t>
+      </w:r>
+    </w:p>
+    <w:p>
+      <w:pPr>
+        <w:bidi/>
+        <w:ind w:left="360"/>
+        <w:rPr>
+          <w:lang w:val="en-US"/>
+        </w:rPr>
+      </w:pPr>
+      <w:r>
+        <w:rPr>
+          <w:lang w:val="en-US"/>
+        </w:rPr>
+        <w:t>az provider register --namespace Microsoft.App</w:t>
+      </w:r>
+    </w:p>
+    <w:p>
+      <w:pPr>
+        <w:bidi/>
+        <w:ind w:left="360"/>
+        <w:rPr>
+          <w:lang w:val="en-US"/>
+        </w:rPr>
+      </w:pPr>
+      <w:r>
+        <w:rPr>
+          <w:lang w:val="en-US"/>
+        </w:rPr>
+        <w:t>az provider register --namespace Microsoft.OperationalInsights</w:t>
+      </w:r>
+    </w:p>
+    <w:p>
+      <w:pPr>
+        <w:bidi/>
+        <w:ind w:left="360"/>
+        <w:rPr>
+          <w:lang w:val="en-US"/>
+        </w:rPr>
+      </w:pPr>
+      <w:r>
+        <w:rPr>
+          <w:rFonts w:cs="Arial"/>
+          <w:rtl/>
+          <w:lang w:val="en-US"/>
+        </w:rPr>
+        <w:t># יצירת קבוצת משאבים (הסל שבו הכל יושב)</w:t>
+      </w:r>
+    </w:p>
+    <w:p>
+      <w:pPr>
+        <w:bidi/>
+        <w:ind w:left="360"/>
+        <w:rPr>
+          <w:lang w:val="en-US"/>
+        </w:rPr>
+      </w:pPr>
+      <w:r>
+        <w:rPr>
+          <w:lang w:val="en-US"/>
+        </w:rPr>
+        <w:t>az group create --name SmartSearch-RG --location eastus</w:t>
+      </w:r>
+    </w:p>
+    <w:p>
+      <w:pPr>
+        <w:bidi/>
+        <w:ind w:left="360"/>
+        <w:rPr>
+          <w:lang w:val="en-US"/>
+        </w:rPr>
+      </w:pPr>
+    </w:p>
+    <w:p>
+      <w:pPr>
+        <w:bidi/>
+        <w:ind w:left="360"/>
+        <w:rPr>
+          <w:lang w:val="en-US"/>
+        </w:rPr>
+      </w:pPr>
+      <w:r>
+        <w:rPr>
+          <w:rtl/>
+          <w:lang w:val="en-US"/>
+        </w:rPr>
+        <w:t>שלב 2: יצירת המחסן ל</w:t>
+      </w:r>
+      <w:r>
+        <w:t>-Docker (Registry)</w:t>
+      </w:r>
+    </w:p>
+    <w:p>
+      <w:pPr>
+        <w:bidi/>
+        <w:ind w:left="360"/>
+        <w:rPr>
+          <w:lang w:val="en-US"/>
+        </w:rPr>
+      </w:pPr>
+      <w:r>
+        <w:rPr>
+          <w:rFonts w:cs="Arial"/>
+          <w:rtl/>
+          <w:lang w:val="en-US"/>
+        </w:rPr>
+        <w:t># יצירת ה-</w:t>
+      </w:r>
+      <w:r>
+        <w:rPr>
+          <w:lang w:val="en-US"/>
+        </w:rPr>
+        <w:t>Registry</w:t>
+      </w:r>
+      <w:r>
+        <w:rPr>
+          <w:rFonts w:cs="Arial"/>
+          <w:rtl/>
+          <w:lang w:val="en-US"/>
+        </w:rPr>
+        <w:t xml:space="preserve"> (חייב שם ייחודי)</w:t>
+      </w:r>
+    </w:p>
+    <w:p>
+      <w:pPr>
+        <w:bidi/>
+        <w:ind w:left="360"/>
+        <w:rPr>
+          <w:lang w:val="en-US"/>
+        </w:rPr>
+      </w:pPr>
+      <w:r>
+        <w:rPr>
+          <w:lang w:val="en-US"/>
+        </w:rPr>
+        <w:t>az acr create --resource-group SmartSearch-RG --name smartsearchregoren --sku Basic --admin-enabled true</w:t>
+      </w:r>
+    </w:p>
+    <w:p>
+      <w:pPr>
+        <w:bidi/>
+        <w:ind w:left="360"/>
+        <w:rPr>
+          <w:lang w:val="en-US"/>
+        </w:rPr>
+      </w:pPr>
+      <w:r>
+        <w:rPr>
+          <w:rFonts w:cs="Arial"/>
+          <w:rtl/>
+          <w:lang w:val="en-US"/>
+        </w:rPr>
+        <w:t># בניית ה-</w:t>
+      </w:r>
+      <w:r>
+        <w:rPr>
+          <w:lang w:val="en-US"/>
+        </w:rPr>
+        <w:t>Image</w:t>
+      </w:r>
+      <w:r>
+        <w:rPr>
+          <w:rFonts w:cs="Arial"/>
+          <w:rtl/>
+          <w:lang w:val="en-US"/>
+        </w:rPr>
+        <w:t xml:space="preserve"> ושליחתו לענן (מתוך תיקיית הפרויקט)</w:t>
+      </w:r>
+    </w:p>
+    <w:p>
+      <w:pPr>
+        <w:bidi/>
+        <w:ind w:left="360"/>
+        <w:rPr>
+          <w:rFonts w:cs="Arial"/>
+          <w:lang w:val="en-US"/>
+        </w:rPr>
+      </w:pPr>
+      <w:r>
+        <w:rPr>
+          <w:lang w:val="en-US"/>
+        </w:rPr>
+        <w:t>az acr build --registry smartsearchregoren --image smart-doc-api:v22.3.0 --file Dockerfile_Azure</w:t>
+      </w:r>
+      <w:r>
+        <w:rPr>
+          <w:rFonts w:cs="Arial"/>
+          <w:rtl/>
+          <w:lang w:val="en-US"/>
+        </w:rPr>
+        <w:t xml:space="preserve"> .</w:t>
+      </w:r>
+    </w:p>
+    <w:p>
+      <w:pPr>
+        <w:bidi/>
+        <w:ind w:left="360"/>
+        <w:rPr>
+          <w:rFonts w:cs="Arial"/>
+          <w:lang w:val="en-US"/>
+        </w:rPr>
+      </w:pPr>
+    </w:p>
+    <w:p>
+      <w:pPr>
+        <w:bidi/>
+        <w:ind w:left="360"/>
+        <w:rPr>
+          <w:lang w:val="en-US"/>
+        </w:rPr>
+      </w:pPr>
+      <w:r>
+        <w:rPr>
+          <w:rtl/>
+          <w:lang w:val="en-US"/>
+        </w:rPr>
+        <w:t>שלב 3: הקמת השרת</w:t>
+      </w:r>
+      <w:r>
+        <w:t xml:space="preserve"> (Container App)</w:t>
+      </w:r>
+    </w:p>
+    <w:p>
+      <w:pPr>
+        <w:bidi/>
+        <w:ind w:left="360"/>
+        <w:rPr>
+          <w:lang w:val="en-US"/>
+        </w:rPr>
+      </w:pPr>
+      <w:r>
+        <w:rPr>
+          <w:rFonts w:cs="Arial"/>
+          <w:rtl/>
+          <w:lang w:val="en-US"/>
+        </w:rPr>
+        <w:t># יצירת סביבת העבודה (</w:t>
+      </w:r>
+      <w:r>
+        <w:rPr>
+          <w:lang w:val="en-US"/>
+        </w:rPr>
+        <w:t>Environment</w:t>
+      </w:r>
+      <w:r>
+        <w:rPr>
+          <w:rFonts w:cs="Arial"/>
+          <w:rtl/>
+          <w:lang w:val="en-US"/>
+        </w:rPr>
+        <w:t>)</w:t>
+      </w:r>
+    </w:p>
+    <w:p>
+      <w:pPr>
+        <w:bidi/>
+        <w:ind w:left="360"/>
+        <w:rPr>
+          <w:lang w:val="en-US"/>
+        </w:rPr>
+      </w:pPr>
+      <w:r>
+        <w:rPr>
+          <w:lang w:val="en-US"/>
+        </w:rPr>
+        <w:t>az containerapp env create --name smartsearch-env --resource-group SmartSearch-RG --location eastus</w:t>
+      </w:r>
+    </w:p>
+    <w:p>
+      <w:pPr>
+        <w:bidi/>
+        <w:ind w:left="360"/>
+        <w:rPr>
+          <w:lang w:val="en-US"/>
+        </w:rPr>
+      </w:pPr>
+    </w:p>
+    <w:p>
+      <w:pPr>
+        <w:bidi/>
+        <w:ind w:left="360"/>
+        <w:rPr>
+          <w:lang w:val="en-US"/>
+        </w:rPr>
+      </w:pPr>
+      <w:r>
+        <w:rPr>
+          <w:rFonts w:cs="Arial"/>
+          <w:rtl/>
+          <w:lang w:val="en-US"/>
+        </w:rPr>
+        <w:t># יצירת האפליקציה והפעלתה (</w:t>
+      </w:r>
+      <w:r>
+        <w:rPr>
+          <w:lang w:val="en-US"/>
+        </w:rPr>
+        <w:t>Deploy</w:t>
+      </w:r>
+      <w:r>
+        <w:rPr>
+          <w:rFonts w:cs="Arial"/>
+          <w:rtl/>
+          <w:lang w:val="en-US"/>
+        </w:rPr>
+        <w:t>)</w:t>
+      </w:r>
+    </w:p>
+    <w:p>
+      <w:pPr>
+        <w:bidi/>
+        <w:ind w:left="360"/>
+        <w:rPr>
+          <w:lang w:val="en-US"/>
+        </w:rPr>
+      </w:pPr>
+      <w:r>
+        <w:rPr>
+          <w:lang w:val="en-US"/>
+        </w:rPr>
+        <w:t>az containerapp create</w:t>
+      </w:r>
+      <w:r>
+        <w:rPr>
+          <w:rFonts w:cs="Arial"/>
+          <w:rtl/>
+          <w:lang w:val="en-US"/>
+        </w:rPr>
+        <w:t xml:space="preserve"> `</w:t>
+      </w:r>
+    </w:p>
+    <w:p>
+      <w:pPr>
+        <w:bidi/>
+        <w:ind w:left="360"/>
+        <w:rPr>
+          <w:lang w:val="en-US"/>
+        </w:rPr>
+      </w:pPr>
+      <w:r>
+        <w:rPr>
+          <w:rFonts w:cs="Arial"/>
+          <w:rtl/>
+          <w:lang w:val="en-US"/>
+        </w:rPr>
+        <w:t xml:space="preserve">  --</w:t>
+      </w:r>
+      <w:r>
+        <w:rPr>
+          <w:lang w:val="en-US"/>
+        </w:rPr>
+        <w:t>name smart-doc-searcher-api</w:t>
+      </w:r>
+      <w:r>
+        <w:rPr>
+          <w:rFonts w:cs="Arial"/>
+          <w:rtl/>
+          <w:lang w:val="en-US"/>
+        </w:rPr>
+        <w:t xml:space="preserve"> `</w:t>
+      </w:r>
+    </w:p>
+    <w:p>
+      <w:pPr>
+        <w:bidi/>
+        <w:ind w:left="360"/>
+        <w:rPr>
+          <w:lang w:val="en-US"/>
+        </w:rPr>
+      </w:pPr>
+      <w:r>
+        <w:rPr>
+          <w:rFonts w:cs="Arial"/>
+          <w:rtl/>
+          <w:lang w:val="en-US"/>
+        </w:rPr>
+        <w:t xml:space="preserve">  --</w:t>
+      </w:r>
+      <w:r>
+        <w:rPr>
+          <w:lang w:val="en-US"/>
+        </w:rPr>
+        <w:t>resource-group SmartSearch-RG</w:t>
+      </w:r>
+      <w:r>
+        <w:rPr>
+          <w:rFonts w:cs="Arial"/>
+          <w:rtl/>
+          <w:lang w:val="en-US"/>
+        </w:rPr>
+        <w:t xml:space="preserve"> `</w:t>
+      </w:r>
+    </w:p>
+    <w:p>
+      <w:pPr>
+        <w:bidi/>
+        <w:ind w:left="360"/>
+        <w:rPr>
+          <w:lang w:val="en-US"/>
+        </w:rPr>
+      </w:pPr>
+      <w:r>
+        <w:rPr>
+          <w:rFonts w:cs="Arial"/>
+          <w:rtl/>
+          <w:lang w:val="en-US"/>
+        </w:rPr>
+        <w:t xml:space="preserve">  --</w:t>
+      </w:r>
+      <w:r>
+        <w:rPr>
+          <w:lang w:val="en-US"/>
+        </w:rPr>
+        <w:t>environment smartsearch-env</w:t>
+      </w:r>
+      <w:r>
+        <w:rPr>
+          <w:rFonts w:cs="Arial"/>
+          <w:rtl/>
+          <w:lang w:val="en-US"/>
+        </w:rPr>
+        <w:t xml:space="preserve"> `</w:t>
+      </w:r>
+    </w:p>
+    <w:p>
+      <w:pPr>
+        <w:bidi/>
+        <w:ind w:left="360"/>
+        <w:rPr>
+          <w:lang w:val="en-US"/>
+        </w:rPr>
+      </w:pPr>
+      <w:r>
+        <w:rPr>
+          <w:rFonts w:cs="Arial"/>
+          <w:rtl/>
+          <w:lang w:val="en-US"/>
+        </w:rPr>
+        <w:lastRenderedPageBreak/>
+        <w:t xml:space="preserve">  --</w:t>
+      </w:r>
+      <w:r>
+        <w:rPr>
+          <w:lang w:val="en-US"/>
+        </w:rPr>
+        <w:t>image smartsearchregoren.azurecr.io/smart-doc-api:v22.3.0</w:t>
+      </w:r>
+      <w:r>
+        <w:rPr>
+          <w:rFonts w:cs="Arial"/>
+          <w:rtl/>
+          <w:lang w:val="en-US"/>
+        </w:rPr>
+        <w:t xml:space="preserve"> `</w:t>
+      </w:r>
+    </w:p>
+    <w:p>
+      <w:pPr>
+        <w:bidi/>
+        <w:ind w:left="360"/>
+        <w:rPr>
+          <w:lang w:val="en-US"/>
+        </w:rPr>
+      </w:pPr>
+      <w:r>
+        <w:rPr>
+          <w:rFonts w:cs="Arial"/>
+          <w:rtl/>
+          <w:lang w:val="en-US"/>
+        </w:rPr>
+        <w:t xml:space="preserve">  --</w:t>
+      </w:r>
+      <w:r>
+        <w:rPr>
+          <w:lang w:val="en-US"/>
+        </w:rPr>
+        <w:t>target-port 8080</w:t>
+      </w:r>
+      <w:r>
+        <w:rPr>
+          <w:rFonts w:cs="Arial"/>
+          <w:rtl/>
+          <w:lang w:val="en-US"/>
+        </w:rPr>
+        <w:t xml:space="preserve"> `</w:t>
+      </w:r>
+    </w:p>
+    <w:p>
+      <w:pPr>
+        <w:bidi/>
+        <w:ind w:left="360"/>
+        <w:rPr>
+          <w:lang w:val="en-US"/>
+        </w:rPr>
+      </w:pPr>
+      <w:r>
+        <w:rPr>
+          <w:rFonts w:cs="Arial"/>
+          <w:rtl/>
+          <w:lang w:val="en-US"/>
+        </w:rPr>
+        <w:t xml:space="preserve">  --</w:t>
+      </w:r>
+      <w:r>
+        <w:rPr>
+          <w:lang w:val="en-US"/>
+        </w:rPr>
+        <w:t>ingress external</w:t>
+      </w:r>
+      <w:r>
+        <w:rPr>
+          <w:rFonts w:cs="Arial"/>
+          <w:rtl/>
+          <w:lang w:val="en-US"/>
+        </w:rPr>
+        <w:t xml:space="preserve"> `</w:t>
+      </w:r>
+    </w:p>
+    <w:p>
+      <w:pPr>
+        <w:bidi/>
+        <w:ind w:left="360"/>
+        <w:rPr>
+          <w:lang w:val="en-US"/>
+        </w:rPr>
+      </w:pPr>
+      <w:r>
+        <w:rPr>
+          <w:rFonts w:cs="Arial"/>
+          <w:rtl/>
+          <w:lang w:val="en-US"/>
+        </w:rPr>
+        <w:t xml:space="preserve">  --</w:t>
+      </w:r>
+      <w:r>
+        <w:rPr>
+          <w:lang w:val="en-US"/>
+        </w:rPr>
+        <w:t>registry-server smartsearchregoren.azurecr.io</w:t>
+      </w:r>
+      <w:r>
+        <w:rPr>
+          <w:rFonts w:cs="Arial"/>
+          <w:rtl/>
+          <w:lang w:val="en-US"/>
+        </w:rPr>
+        <w:t xml:space="preserve"> `</w:t>
+      </w:r>
+    </w:p>
+    <w:p>
+      <w:pPr>
+        <w:bidi/>
+        <w:ind w:left="360"/>
+        <w:rPr>
+          <w:lang w:val="en-US"/>
+        </w:rPr>
+      </w:pPr>
+      <w:r>
+        <w:rPr>
+          <w:rFonts w:cs="Arial"/>
+          <w:rtl/>
+          <w:lang w:val="en-US"/>
+        </w:rPr>
+        <w:t xml:space="preserve">  --</w:t>
+      </w:r>
+      <w:r>
+        <w:rPr>
+          <w:lang w:val="en-US"/>
+        </w:rPr>
+        <w:t>min-replicas 0</w:t>
+      </w:r>
+      <w:r>
+        <w:rPr>
+          <w:rFonts w:cs="Arial"/>
+          <w:rtl/>
+          <w:lang w:val="en-US"/>
+        </w:rPr>
+        <w:t xml:space="preserve"> `</w:t>
+      </w:r>
+    </w:p>
+    <w:p>
+      <w:pPr>
+        <w:bidi/>
+        <w:ind w:left="360"/>
+        <w:rPr>
+          <w:lang w:val="en-US"/>
+        </w:rPr>
+      </w:pPr>
+      <w:r>
+        <w:rPr>
+          <w:rFonts w:cs="Arial"/>
+          <w:rtl/>
+          <w:lang w:val="en-US"/>
+        </w:rPr>
+        <w:t xml:space="preserve">  --</w:t>
+      </w:r>
+      <w:r>
+        <w:rPr>
+          <w:lang w:val="en-US"/>
+        </w:rPr>
+        <w:t>max-replicas 1</w:t>
+      </w:r>
+      <w:r>
+        <w:rPr>
+          <w:rFonts w:cs="Arial"/>
+          <w:rtl/>
+          <w:lang w:val="en-US"/>
+        </w:rPr>
+        <w:t xml:space="preserve"> `</w:t>
+      </w:r>
+    </w:p>
+    <w:p>
+      <w:pPr>
+        <w:bidi/>
+        <w:ind w:left="360"/>
+        <w:rPr>
+          <w:lang w:val="en-US"/>
+        </w:rPr>
+      </w:pPr>
+      <w:r>
+        <w:rPr>
+          <w:rFonts w:cs="Arial"/>
+          <w:rtl/>
+          <w:lang w:val="en-US"/>
+        </w:rPr>
+        <w:t xml:space="preserve">  --</w:t>
+      </w:r>
+      <w:r>
+        <w:rPr>
+          <w:lang w:val="en-US"/>
+        </w:rPr>
+        <w:t>cpu 0.5 --memory 1.0Gi</w:t>
+      </w:r>
+    </w:p>
+    <w:p>
+      <w:pPr>
+        <w:bidi/>
+        <w:ind w:left="360"/>
+        <w:rPr>
+          <w:lang w:val="en-US"/>
+        </w:rPr>
+      </w:pPr>
+      <w:r>
+        <w:rPr>
+          <w:rtl/>
+          <w:lang w:val="en-US"/>
+        </w:rPr>
+        <w:t>שלב 4: הגדרות וניהול שוטף</w:t>
+      </w:r>
+    </w:p>
+    <w:p>
+      <w:pPr>
+        <w:bidi/>
+        <w:ind w:left="360"/>
+        <w:rPr>
+          <w:lang w:val="en-US"/>
+        </w:rPr>
+      </w:pPr>
+      <w:r>
+        <w:rPr>
+          <w:rFonts w:cs="Arial"/>
+          <w:rtl/>
+          <w:lang w:val="en-US"/>
+        </w:rPr>
+        <w:t># עדכון מפתח ה-</w:t>
+      </w:r>
+      <w:r>
+        <w:rPr>
+          <w:lang w:val="en-US"/>
+        </w:rPr>
+        <w:t>Storage (Connection String)</w:t>
+      </w:r>
+    </w:p>
+    <w:p>
+      <w:pPr>
+        <w:bidi/>
+        <w:ind w:left="360"/>
+        <w:rPr>
+          <w:lang w:val="en-US"/>
+        </w:rPr>
+      </w:pPr>
+      <w:r>
+        <w:rPr>
+          <w:lang w:val="en-US"/>
+        </w:rPr>
+        <w:t>az containerapp update</w:t>
+      </w:r>
+      <w:r>
+        <w:rPr>
+          <w:rFonts w:cs="Arial"/>
+          <w:rtl/>
+          <w:lang w:val="en-US"/>
+        </w:rPr>
+        <w:t xml:space="preserve"> `</w:t>
+      </w:r>
+    </w:p>
+    <w:p>
+      <w:pPr>
+        <w:bidi/>
+        <w:ind w:left="360"/>
+        <w:rPr>
+          <w:lang w:val="en-US"/>
+        </w:rPr>
+      </w:pPr>
+      <w:r>
+        <w:rPr>
+          <w:rFonts w:cs="Arial"/>
+          <w:rtl/>
+          <w:lang w:val="en-US"/>
+        </w:rPr>
+        <w:t xml:space="preserve">  --</w:t>
+      </w:r>
+      <w:r>
+        <w:rPr>
+          <w:lang w:val="en-US"/>
+        </w:rPr>
+        <w:t>name smart-doc-searcher-api</w:t>
+      </w:r>
+      <w:r>
+        <w:rPr>
+          <w:rFonts w:cs="Arial"/>
+          <w:rtl/>
+          <w:lang w:val="en-US"/>
+        </w:rPr>
+        <w:t xml:space="preserve"> `</w:t>
+      </w:r>
+    </w:p>
+    <w:p>
+      <w:pPr>
+        <w:bidi/>
+        <w:ind w:left="360"/>
+        <w:rPr>
+          <w:lang w:val="en-US"/>
+        </w:rPr>
+      </w:pPr>
+      <w:r>
+        <w:rPr>
+          <w:rFonts w:cs="Arial"/>
+          <w:rtl/>
+          <w:lang w:val="en-US"/>
+        </w:rPr>
+        <w:t xml:space="preserve">  --</w:t>
+      </w:r>
+      <w:r>
+        <w:rPr>
+          <w:lang w:val="en-US"/>
+        </w:rPr>
+        <w:t>resource-group SmartSearch-RG</w:t>
+      </w:r>
+      <w:r>
+        <w:rPr>
+          <w:rFonts w:cs="Arial"/>
+          <w:rtl/>
+          <w:lang w:val="en-US"/>
+        </w:rPr>
+        <w:t xml:space="preserve"> `</w:t>
+      </w:r>
+    </w:p>
+    <w:p>
+      <w:pPr>
+        <w:bidi/>
+        <w:ind w:left="360"/>
+        <w:rPr>
+          <w:lang w:val="en-US"/>
+        </w:rPr>
+      </w:pPr>
+      <w:r>
+        <w:rPr>
+          <w:rFonts w:cs="Arial"/>
+          <w:rtl/>
+          <w:lang w:val="en-US"/>
+        </w:rPr>
+        <w:t xml:space="preserve">  --</w:t>
+      </w:r>
+      <w:r>
+        <w:rPr>
+          <w:lang w:val="en-US"/>
+        </w:rPr>
+        <w:t>set-env-vars AZURE_STORAGE_CONNECTION_STRING="YOUR_CONNECTION_STRING_HERE</w:t>
+      </w:r>
+      <w:r>
+        <w:rPr>
+          <w:rFonts w:cs="Arial"/>
+          <w:rtl/>
+          <w:lang w:val="en-US"/>
+        </w:rPr>
+        <w:t>"</w:t>
+      </w:r>
+    </w:p>
+    <w:p>
+      <w:pPr>
+        <w:bidi/>
+        <w:ind w:left="360"/>
+        <w:rPr>
+          <w:lang w:val="en-US"/>
+        </w:rPr>
+      </w:pPr>
+    </w:p>
+    <w:p>
+      <w:pPr>
+        <w:bidi/>
+        <w:ind w:left="360"/>
+        <w:rPr>
+          <w:lang w:val="en-US"/>
+        </w:rPr>
+      </w:pPr>
+      <w:r>
+        <w:rPr>
+          <w:rFonts w:cs="Arial"/>
+          <w:rtl/>
+          <w:lang w:val="en-US"/>
+        </w:rPr>
+        <w:t># שליפת הכתובת (</w:t>
+      </w:r>
+      <w:r>
+        <w:rPr>
+          <w:lang w:val="en-US"/>
+        </w:rPr>
+        <w:t>URL</w:t>
+      </w:r>
+      <w:r>
+        <w:rPr>
+          <w:rFonts w:cs="Arial"/>
+          <w:rtl/>
+          <w:lang w:val="en-US"/>
+        </w:rPr>
+        <w:t>) של השרת שלך</w:t>
+      </w:r>
+    </w:p>
+    <w:p>
+      <w:pPr>
+        <w:bidi/>
+        <w:ind w:left="360"/>
+        <w:rPr>
+          <w:lang w:val="en-US"/>
+        </w:rPr>
+      </w:pPr>
+      <w:r>
+        <w:rPr>
+          <w:lang w:val="en-US"/>
+        </w:rPr>
+        <w:t>az containerapp show --name smart-doc-searcher-api --resource-group SmartSearch-RG --query properties.configuration.ingress.fqdn</w:t>
+      </w:r>
+    </w:p>
+    <w:p>
+      <w:pPr>
+        <w:bidi/>
+        <w:ind w:left="360"/>
+        <w:rPr>
+          <w:lang w:val="en-US"/>
+        </w:rPr>
+      </w:pPr>
+    </w:p>
+    <w:p>
+      <w:pPr>
+        <w:bidi/>
+        <w:ind w:left="360"/>
+        <w:rPr>
+          <w:lang w:val="en-US"/>
+        </w:rPr>
+      </w:pPr>
+      <w:r>
+        <w:rPr>
+          <w:rFonts w:cs="Arial"/>
+          <w:rtl/>
+          <w:lang w:val="en-US"/>
+        </w:rPr>
+        <w:t># צפייה בלוגים בזמן אמת (לניפוי שגיאות)</w:t>
+      </w:r>
+    </w:p>
+    <w:p>
+      <w:pPr>
+        <w:bidi/>
+        <w:ind w:left="360"/>
+        <w:rPr>
+          <w:lang w:val="en-US"/>
+        </w:rPr>
+      </w:pPr>
+      <w:r>
+        <w:rPr>
+          <w:lang w:val="en-US"/>
+        </w:rPr>
+        <w:t xml:space="preserve">az containerapp logs show --name smart-doc-searcher-api --resource-group SmartSearch-RG </w:t>
+      </w:r>
+      <w:r>
+        <w:rPr>
+          <w:lang w:val="en-US"/>
+        </w:rPr>
+        <w:t>–</w:t>
+      </w:r>
+      <w:r>
+        <w:rPr>
+          <w:lang w:val="en-US"/>
+        </w:rPr>
+        <w:t>follow</w:t>
+      </w:r>
+    </w:p>
+    <w:p>
+      <w:pPr>
+        <w:bidi/>
+        <w:ind w:left="360"/>
+        <w:rPr>
+          <w:lang w:val="en-US"/>
+        </w:rPr>
+      </w:pPr>
+    </w:p>
+    <w:p>
+      <w:pPr>
+        <w:bidi/>
+        <w:ind w:left="360"/>
+        <w:rPr>
+          <w:lang w:val="en-US"/>
+        </w:rPr>
+      </w:pPr>
+    </w:p>
+    <w:p>
+      <w:pPr>
+        <w:bidi/>
+        <w:ind w:left="360"/>
+        <w:rPr>
+          <w:lang w:val="en-US"/>
+        </w:rPr>
+      </w:pPr>
+      <w:r>
+        <w:rPr>
+          <w:lang w:val="en-US"/>
+        </w:rPr>
+        <w:t>run .\deploy_azure.ps1</w:t>
+      </w:r>
+    </w:p>
+    <w:p>
+      <w:pPr>
+        <w:bidi/>
+        <w:ind w:left="360"/>
+        <w:rPr>
+          <w:lang w:val="en-US"/>
+        </w:rPr>
+      </w:pPr>
+    </w:p>
+    <w:p>
+      <w:pPr>
+        <w:ind w:left="360"/>
+        <w:rPr>
+          <w:lang w:val="en-US"/>
+        </w:rPr>
+      </w:pPr>
+    </w:p>
+    <w:p>
+      <w:pPr>
+        <w:ind w:left="360"/>
+        <w:rPr>
+          <w:lang w:val="en-US"/>
+        </w:rPr>
+      </w:pPr>
+      <w:r>
+        <w:rPr>
+          <w:lang w:val="en-US"/>
+        </w:rPr>
+        <w:t>---------------------------------------</w:t>
+      </w:r>
+    </w:p>
+    <w:p>
+      <w:pPr>
+        <w:ind w:left="360"/>
+        <w:rPr>
+          <w:lang w:val="en-US"/>
+        </w:rPr>
+      </w:pPr>
+      <w:r>
+        <w:rPr>
+          <w:lang w:val="en-US"/>
+        </w:rPr>
+        <w:t>BUCKET_NAME_Microsoft=oren-smart-search-docs-azure  # smartsearch3</w:t>
+      </w:r>
+    </w:p>
+    <w:p>
+      <w:pPr>
+        <w:ind w:left="360"/>
+        <w:rPr>
+          <w:lang w:val="en-US"/>
+        </w:rPr>
+      </w:pPr>
     </w:p>
     <w:sectPr>
       <w:pgSz w:w="11906" w:h="16838"/>
@@ -1921,7 +2723,6 @@
   <w:style w:type="character" w:default="1" w:styleId="DefaultParagraphFont">
     <w:name w:val="Default Paragraph Font"/>
     <w:uiPriority w:val="1"/>
-    <w:semiHidden/>
     <w:unhideWhenUsed/>
   </w:style>
   <w:style w:type="table" w:default="1" w:styleId="TableNormal">

</xml_diff>

<commit_message>
v25.1.0 Azure supports key words search
</commit_message>
<xml_diff>
--- a/Allyouneed.docx
+++ b/Allyouneed.docx
@@ -95,12 +95,14 @@
         </w:rPr>
         <w:t xml:space="preserve"> and  Add </w:t>
       </w:r>
+      <w:proofErr w:type="spellStart"/>
       <w:r>
         <w:rPr>
           <w:lang w:val="en-US"/>
         </w:rPr>
         <w:t>heb.traineddata</w:t>
       </w:r>
+      <w:proofErr w:type="spellEnd"/>
       <w:r>
         <w:rPr>
           <w:lang w:val="en-US"/>
@@ -111,8 +113,16 @@
         <w:rPr>
           <w:lang w:val="en-US"/>
         </w:rPr>
-        <w:t>C:\Program Files\Tesseract-OCR\tessdata</w:t>
-      </w:r>
+        <w:t>C:\Program Files\Tesseract-OCR\</w:t>
+      </w:r>
+      <w:proofErr w:type="spellStart"/>
+      <w:r>
+        <w:rPr>
+          <w:lang w:val="en-US"/>
+        </w:rPr>
+        <w:t>tessdata</w:t>
+      </w:r>
+      <w:proofErr w:type="spellEnd"/>
     </w:p>
     <w:p>
       <w:r>
@@ -375,8 +385,18 @@
           <w:bCs/>
           <w:lang w:val="en-US"/>
         </w:rPr>
-        <w:t xml:space="preserve">     imap</w:t>
-      </w:r>
+        <w:t xml:space="preserve">     </w:t>
+      </w:r>
+      <w:proofErr w:type="spellStart"/>
+      <w:r>
+        <w:rPr>
+          <w:b/>
+          <w:bCs/>
+          <w:lang w:val="en-US"/>
+        </w:rPr>
+        <w:t>imap</w:t>
+      </w:r>
+      <w:proofErr w:type="spellEnd"/>
       <w:r>
         <w:rPr>
           <w:b/>
@@ -773,35 +793,77 @@
         <w:rPr>
           <w:lang w:val="en-US"/>
         </w:rPr>
-        <w:t>"project_id":"smarthebsearch",</w:t>
-      </w:r>
-    </w:p>
-    <w:p>
-      <w:pPr>
-        <w:ind w:left="360"/>
-        <w:rPr>
-          <w:lang w:val="en-US"/>
-        </w:rPr>
-      </w:pPr>
-      <w:r>
-        <w:rPr>
-          <w:lang w:val="en-US"/>
-        </w:rPr>
-        <w:t>"auth_uri":"https://accounts.google.com/o/oauth2/auth",</w:t>
-      </w:r>
-    </w:p>
-    <w:p>
-      <w:pPr>
-        <w:ind w:left="360"/>
-        <w:rPr>
-          <w:lang w:val="en-US"/>
-        </w:rPr>
-      </w:pPr>
-      <w:r>
-        <w:rPr>
-          <w:lang w:val="en-US"/>
-        </w:rPr>
-        <w:t>"token_uri":"https://oauth2.googleapis.com/token",</w:t>
+        <w:t>"project_id":"</w:t>
+      </w:r>
+      <w:proofErr w:type="spellStart"/>
+      <w:r>
+        <w:rPr>
+          <w:lang w:val="en-US"/>
+        </w:rPr>
+        <w:t>smarthebsearch</w:t>
+      </w:r>
+      <w:proofErr w:type="spellEnd"/>
+      <w:r>
+        <w:rPr>
+          <w:lang w:val="en-US"/>
+        </w:rPr>
+        <w:t>",</w:t>
+      </w:r>
+    </w:p>
+    <w:p>
+      <w:pPr>
+        <w:ind w:left="360"/>
+        <w:rPr>
+          <w:lang w:val="en-US"/>
+        </w:rPr>
+      </w:pPr>
+      <w:r>
+        <w:rPr>
+          <w:lang w:val="en-US"/>
+        </w:rPr>
+        <w:t>"auth_</w:t>
+      </w:r>
+      <w:proofErr w:type="spellStart"/>
+      <w:r>
+        <w:rPr>
+          <w:lang w:val="en-US"/>
+        </w:rPr>
+        <w:t>uri</w:t>
+      </w:r>
+      <w:proofErr w:type="spellEnd"/>
+      <w:r>
+        <w:rPr>
+          <w:lang w:val="en-US"/>
+        </w:rPr>
+        <w:t>":"https://accounts.google.com/o/oauth2/auth",</w:t>
+      </w:r>
+    </w:p>
+    <w:p>
+      <w:pPr>
+        <w:ind w:left="360"/>
+        <w:rPr>
+          <w:lang w:val="en-US"/>
+        </w:rPr>
+      </w:pPr>
+      <w:r>
+        <w:rPr>
+          <w:lang w:val="en-US"/>
+        </w:rPr>
+        <w:t>"token_</w:t>
+      </w:r>
+      <w:proofErr w:type="spellStart"/>
+      <w:r>
+        <w:rPr>
+          <w:lang w:val="en-US"/>
+        </w:rPr>
+        <w:t>uri</w:t>
+      </w:r>
+      <w:proofErr w:type="spellEnd"/>
+      <w:r>
+        <w:rPr>
+          <w:lang w:val="en-US"/>
+        </w:rPr>
+        <w:t>":"https://oauth2.googleapis.com/token",</w:t>
       </w:r>
     </w:p>
     <w:p>
@@ -831,23 +893,47 @@
           <w:color w:val="EE0000"/>
           <w:lang w:val="en-US"/>
         </w:rPr>
-        <w:t>"client_secret":"GOCSPX-xxxxxxxx",</w:t>
-      </w:r>
-    </w:p>
-    <w:p>
-      <w:pPr>
-        <w:ind w:left="360"/>
+        <w:t>"client_secret":"</w:t>
+      </w:r>
+      <w:proofErr w:type="spellStart"/>
+      <w:r>
         <w:rPr>
           <w:color w:val="EE0000"/>
           <w:lang w:val="en-US"/>
         </w:rPr>
-      </w:pPr>
-      <w:r>
-        <w:rPr>
-          <w:lang w:val="en-US"/>
-        </w:rPr>
-        <w:t>"redirect_uris</w:t>
-      </w:r>
+        <w:t>GOCSPX-x</w:t>
+      </w:r>
+      <w:proofErr w:type="spellEnd"/>
+      <w:r>
+        <w:rPr>
+          <w:color w:val="EE0000"/>
+          <w:lang w:val="en-US"/>
+        </w:rPr>
+        <w:t>xxxxxxx",</w:t>
+      </w:r>
+    </w:p>
+    <w:p>
+      <w:pPr>
+        <w:ind w:left="360"/>
+        <w:rPr>
+          <w:color w:val="EE0000"/>
+          <w:lang w:val="en-US"/>
+        </w:rPr>
+      </w:pPr>
+      <w:r>
+        <w:rPr>
+          <w:lang w:val="en-US"/>
+        </w:rPr>
+        <w:t>"</w:t>
+      </w:r>
+      <w:proofErr w:type="spellStart"/>
+      <w:r>
+        <w:rPr>
+          <w:lang w:val="en-US"/>
+        </w:rPr>
+        <w:t>redirect_uris</w:t>
+      </w:r>
+      <w:proofErr w:type="spellEnd"/>
       <w:r>
         <w:rPr>
           <w:color w:val="EE0000"/>
@@ -994,11 +1080,19 @@
           <w:lang w:val="en-US"/>
         </w:rPr>
       </w:pPr>
-      <w:r>
-        <w:rPr>
-          <w:lang w:val="en-US"/>
-        </w:rPr>
-        <w:t>az login --tenant 69b5c89b-10e1-4a85-a175-ac8b4021edf6</w:t>
+      <w:proofErr w:type="spellStart"/>
+      <w:r>
+        <w:rPr>
+          <w:lang w:val="en-US"/>
+        </w:rPr>
+        <w:t>az</w:t>
+      </w:r>
+      <w:proofErr w:type="spellEnd"/>
+      <w:r>
+        <w:rPr>
+          <w:lang w:val="en-US"/>
+        </w:rPr>
+        <w:t xml:space="preserve"> login --tenant 69b5c89b-10e1-4a85-a175-ac8b4021edf6</w:t>
       </w:r>
     </w:p>
     <w:p>
@@ -1026,12 +1120,28 @@
           <w:lang w:val="en-US"/>
         </w:rPr>
       </w:pPr>
-      <w:r>
-        <w:rPr>
-          <w:lang w:val="en-US"/>
-        </w:rPr>
-        <w:t>az provider register --namespace Microsoft.ContainerRegistry</w:t>
-      </w:r>
+      <w:proofErr w:type="spellStart"/>
+      <w:r>
+        <w:rPr>
+          <w:lang w:val="en-US"/>
+        </w:rPr>
+        <w:t>az</w:t>
+      </w:r>
+      <w:proofErr w:type="spellEnd"/>
+      <w:r>
+        <w:rPr>
+          <w:lang w:val="en-US"/>
+        </w:rPr>
+        <w:t xml:space="preserve"> provider register --namespace </w:t>
+      </w:r>
+      <w:proofErr w:type="spellStart"/>
+      <w:r>
+        <w:rPr>
+          <w:lang w:val="en-US"/>
+        </w:rPr>
+        <w:t>Microsoft.ContainerRegistry</w:t>
+      </w:r>
+      <w:proofErr w:type="spellEnd"/>
     </w:p>
     <w:p>
       <w:pPr>
@@ -1041,12 +1151,28 @@
           <w:lang w:val="en-US"/>
         </w:rPr>
       </w:pPr>
-      <w:r>
-        <w:rPr>
-          <w:lang w:val="en-US"/>
-        </w:rPr>
-        <w:t>az provider register --namespace Microsoft.App</w:t>
-      </w:r>
+      <w:proofErr w:type="spellStart"/>
+      <w:r>
+        <w:rPr>
+          <w:lang w:val="en-US"/>
+        </w:rPr>
+        <w:t>az</w:t>
+      </w:r>
+      <w:proofErr w:type="spellEnd"/>
+      <w:r>
+        <w:rPr>
+          <w:lang w:val="en-US"/>
+        </w:rPr>
+        <w:t xml:space="preserve"> provider register --namespace </w:t>
+      </w:r>
+      <w:proofErr w:type="spellStart"/>
+      <w:r>
+        <w:rPr>
+          <w:lang w:val="en-US"/>
+        </w:rPr>
+        <w:t>Microsoft.App</w:t>
+      </w:r>
+      <w:proofErr w:type="spellEnd"/>
     </w:p>
     <w:p>
       <w:pPr>
@@ -1056,12 +1182,28 @@
           <w:lang w:val="en-US"/>
         </w:rPr>
       </w:pPr>
-      <w:r>
-        <w:rPr>
-          <w:lang w:val="en-US"/>
-        </w:rPr>
-        <w:t>az provider register --namespace Microsoft.OperationalInsights</w:t>
-      </w:r>
+      <w:proofErr w:type="spellStart"/>
+      <w:r>
+        <w:rPr>
+          <w:lang w:val="en-US"/>
+        </w:rPr>
+        <w:t>az</w:t>
+      </w:r>
+      <w:proofErr w:type="spellEnd"/>
+      <w:r>
+        <w:rPr>
+          <w:lang w:val="en-US"/>
+        </w:rPr>
+        <w:t xml:space="preserve"> provider register --namespace </w:t>
+      </w:r>
+      <w:proofErr w:type="spellStart"/>
+      <w:r>
+        <w:rPr>
+          <w:lang w:val="en-US"/>
+        </w:rPr>
+        <w:t>Microsoft.OperationalInsights</w:t>
+      </w:r>
+      <w:proofErr w:type="spellEnd"/>
     </w:p>
     <w:p>
       <w:pPr>
@@ -1088,12 +1230,42 @@
           <w:lang w:val="en-US"/>
         </w:rPr>
       </w:pPr>
-      <w:r>
-        <w:rPr>
-          <w:lang w:val="en-US"/>
-        </w:rPr>
-        <w:t>az group create --name SmartSearch-RG --location eastus</w:t>
-      </w:r>
+      <w:proofErr w:type="spellStart"/>
+      <w:r>
+        <w:rPr>
+          <w:lang w:val="en-US"/>
+        </w:rPr>
+        <w:t>az</w:t>
+      </w:r>
+      <w:proofErr w:type="spellEnd"/>
+      <w:r>
+        <w:rPr>
+          <w:lang w:val="en-US"/>
+        </w:rPr>
+        <w:t xml:space="preserve"> group create --name </w:t>
+      </w:r>
+      <w:proofErr w:type="spellStart"/>
+      <w:r>
+        <w:rPr>
+          <w:lang w:val="en-US"/>
+        </w:rPr>
+        <w:t>SmartSearch</w:t>
+      </w:r>
+      <w:proofErr w:type="spellEnd"/>
+      <w:r>
+        <w:rPr>
+          <w:lang w:val="en-US"/>
+        </w:rPr>
+        <w:t xml:space="preserve">-RG --location </w:t>
+      </w:r>
+      <w:proofErr w:type="spellStart"/>
+      <w:r>
+        <w:rPr>
+          <w:lang w:val="en-US"/>
+        </w:rPr>
+        <w:t>eastus</w:t>
+      </w:r>
+      <w:proofErr w:type="spellEnd"/>
     </w:p>
     <w:p>
       <w:pPr>
@@ -1162,11 +1334,75 @@
           <w:lang w:val="en-US"/>
         </w:rPr>
       </w:pPr>
-      <w:r>
-        <w:rPr>
-          <w:lang w:val="en-US"/>
-        </w:rPr>
-        <w:t>az acr create --resource-group SmartSearch-RG --name smartsearchregoren --sku Basic --admin-enabled true</w:t>
+      <w:proofErr w:type="spellStart"/>
+      <w:r>
+        <w:rPr>
+          <w:lang w:val="en-US"/>
+        </w:rPr>
+        <w:t>az</w:t>
+      </w:r>
+      <w:proofErr w:type="spellEnd"/>
+      <w:r>
+        <w:rPr>
+          <w:lang w:val="en-US"/>
+        </w:rPr>
+        <w:t xml:space="preserve"> </w:t>
+      </w:r>
+      <w:proofErr w:type="spellStart"/>
+      <w:r>
+        <w:rPr>
+          <w:lang w:val="en-US"/>
+        </w:rPr>
+        <w:t>acr</w:t>
+      </w:r>
+      <w:proofErr w:type="spellEnd"/>
+      <w:r>
+        <w:rPr>
+          <w:lang w:val="en-US"/>
+        </w:rPr>
+        <w:t xml:space="preserve"> create --resource-group </w:t>
+      </w:r>
+      <w:proofErr w:type="spellStart"/>
+      <w:r>
+        <w:rPr>
+          <w:lang w:val="en-US"/>
+        </w:rPr>
+        <w:t>SmartSearch</w:t>
+      </w:r>
+      <w:proofErr w:type="spellEnd"/>
+      <w:r>
+        <w:rPr>
+          <w:lang w:val="en-US"/>
+        </w:rPr>
+        <w:t xml:space="preserve">-RG --name </w:t>
+      </w:r>
+      <w:proofErr w:type="spellStart"/>
+      <w:r>
+        <w:rPr>
+          <w:lang w:val="en-US"/>
+        </w:rPr>
+        <w:t>smartsearchregoren</w:t>
+      </w:r>
+      <w:proofErr w:type="spellEnd"/>
+      <w:r>
+        <w:rPr>
+          <w:lang w:val="en-US"/>
+        </w:rPr>
+        <w:t xml:space="preserve"> --</w:t>
+      </w:r>
+      <w:proofErr w:type="spellStart"/>
+      <w:r>
+        <w:rPr>
+          <w:lang w:val="en-US"/>
+        </w:rPr>
+        <w:t>sku</w:t>
+      </w:r>
+      <w:proofErr w:type="spellEnd"/>
+      <w:r>
+        <w:rPr>
+          <w:lang w:val="en-US"/>
+        </w:rPr>
+        <w:t xml:space="preserve"> Basic --admin-enabled true</w:t>
       </w:r>
     </w:p>
     <w:p>
@@ -1209,12 +1445,56 @@
           <w:lang w:val="en-US"/>
         </w:rPr>
       </w:pPr>
-      <w:r>
-        <w:rPr>
-          <w:lang w:val="en-US"/>
-        </w:rPr>
-        <w:t>az acr build --registry smartsearchregoren --image smart-doc-api:v22.3.0 --file Dockerfile_Azure</w:t>
-      </w:r>
+      <w:proofErr w:type="spellStart"/>
+      <w:r>
+        <w:rPr>
+          <w:lang w:val="en-US"/>
+        </w:rPr>
+        <w:t>az</w:t>
+      </w:r>
+      <w:proofErr w:type="spellEnd"/>
+      <w:r>
+        <w:rPr>
+          <w:lang w:val="en-US"/>
+        </w:rPr>
+        <w:t xml:space="preserve"> </w:t>
+      </w:r>
+      <w:proofErr w:type="spellStart"/>
+      <w:r>
+        <w:rPr>
+          <w:lang w:val="en-US"/>
+        </w:rPr>
+        <w:t>acr</w:t>
+      </w:r>
+      <w:proofErr w:type="spellEnd"/>
+      <w:r>
+        <w:rPr>
+          <w:lang w:val="en-US"/>
+        </w:rPr>
+        <w:t xml:space="preserve"> build --registry </w:t>
+      </w:r>
+      <w:proofErr w:type="spellStart"/>
+      <w:r>
+        <w:rPr>
+          <w:lang w:val="en-US"/>
+        </w:rPr>
+        <w:t>smartsearchregoren</w:t>
+      </w:r>
+      <w:proofErr w:type="spellEnd"/>
+      <w:r>
+        <w:rPr>
+          <w:lang w:val="en-US"/>
+        </w:rPr>
+        <w:t xml:space="preserve"> --image smart-doc-api:v22.3.0 --file </w:t>
+      </w:r>
+      <w:proofErr w:type="spellStart"/>
+      <w:r>
+        <w:rPr>
+          <w:lang w:val="en-US"/>
+        </w:rPr>
+        <w:t>Dockerfile_Azure</w:t>
+      </w:r>
+      <w:proofErr w:type="spellEnd"/>
       <w:r>
         <w:rPr>
           <w:rFonts w:cs="Arial"/>
@@ -1292,12 +1572,70 @@
           <w:lang w:val="en-US"/>
         </w:rPr>
       </w:pPr>
-      <w:r>
-        <w:rPr>
-          <w:lang w:val="en-US"/>
-        </w:rPr>
-        <w:t>az containerapp env create --name smartsearch-env --resource-group SmartSearch-RG --location eastus</w:t>
-      </w:r>
+      <w:proofErr w:type="spellStart"/>
+      <w:r>
+        <w:rPr>
+          <w:lang w:val="en-US"/>
+        </w:rPr>
+        <w:t>az</w:t>
+      </w:r>
+      <w:proofErr w:type="spellEnd"/>
+      <w:r>
+        <w:rPr>
+          <w:lang w:val="en-US"/>
+        </w:rPr>
+        <w:t xml:space="preserve"> </w:t>
+      </w:r>
+      <w:proofErr w:type="spellStart"/>
+      <w:r>
+        <w:rPr>
+          <w:lang w:val="en-US"/>
+        </w:rPr>
+        <w:t>containerapp</w:t>
+      </w:r>
+      <w:proofErr w:type="spellEnd"/>
+      <w:r>
+        <w:rPr>
+          <w:lang w:val="en-US"/>
+        </w:rPr>
+        <w:t xml:space="preserve"> env create --name </w:t>
+      </w:r>
+      <w:proofErr w:type="spellStart"/>
+      <w:r>
+        <w:rPr>
+          <w:lang w:val="en-US"/>
+        </w:rPr>
+        <w:t>smartsearch</w:t>
+      </w:r>
+      <w:proofErr w:type="spellEnd"/>
+      <w:r>
+        <w:rPr>
+          <w:lang w:val="en-US"/>
+        </w:rPr>
+        <w:t xml:space="preserve">-env --resource-group </w:t>
+      </w:r>
+      <w:proofErr w:type="spellStart"/>
+      <w:r>
+        <w:rPr>
+          <w:lang w:val="en-US"/>
+        </w:rPr>
+        <w:t>SmartSearch</w:t>
+      </w:r>
+      <w:proofErr w:type="spellEnd"/>
+      <w:r>
+        <w:rPr>
+          <w:lang w:val="en-US"/>
+        </w:rPr>
+        <w:t xml:space="preserve">-RG --location </w:t>
+      </w:r>
+      <w:proofErr w:type="spellStart"/>
+      <w:r>
+        <w:rPr>
+          <w:lang w:val="en-US"/>
+        </w:rPr>
+        <w:t>eastus</w:t>
+      </w:r>
+      <w:proofErr w:type="spellEnd"/>
     </w:p>
     <w:p>
       <w:pPr>
@@ -1347,11 +1685,33 @@
           <w:lang w:val="en-US"/>
         </w:rPr>
       </w:pPr>
-      <w:r>
-        <w:rPr>
-          <w:lang w:val="en-US"/>
-        </w:rPr>
-        <w:t>az containerapp create</w:t>
+      <w:proofErr w:type="spellStart"/>
+      <w:r>
+        <w:rPr>
+          <w:lang w:val="en-US"/>
+        </w:rPr>
+        <w:t>az</w:t>
+      </w:r>
+      <w:proofErr w:type="spellEnd"/>
+      <w:r>
+        <w:rPr>
+          <w:lang w:val="en-US"/>
+        </w:rPr>
+        <w:t xml:space="preserve"> </w:t>
+      </w:r>
+      <w:proofErr w:type="spellStart"/>
+      <w:r>
+        <w:rPr>
+          <w:lang w:val="en-US"/>
+        </w:rPr>
+        <w:t>containerapp</w:t>
+      </w:r>
+      <w:proofErr w:type="spellEnd"/>
+      <w:r>
+        <w:rPr>
+          <w:lang w:val="en-US"/>
+        </w:rPr>
+        <w:t xml:space="preserve"> create</w:t>
       </w:r>
       <w:r>
         <w:rPr>
@@ -1382,8 +1742,16 @@
         <w:rPr>
           <w:lang w:val="en-US"/>
         </w:rPr>
-        <w:t>name smart-doc-searcher-api</w:t>
-      </w:r>
+        <w:t>name smart-doc-searcher-</w:t>
+      </w:r>
+      <w:proofErr w:type="spellStart"/>
+      <w:r>
+        <w:rPr>
+          <w:lang w:val="en-US"/>
+        </w:rPr>
+        <w:t>api</w:t>
+      </w:r>
+      <w:proofErr w:type="spellEnd"/>
       <w:r>
         <w:rPr>
           <w:rFonts w:cs="Arial"/>
@@ -1413,7 +1781,21 @@
         <w:rPr>
           <w:lang w:val="en-US"/>
         </w:rPr>
-        <w:t>resource-group SmartSearch-RG</w:t>
+        <w:t xml:space="preserve">resource-group </w:t>
+      </w:r>
+      <w:proofErr w:type="spellStart"/>
+      <w:r>
+        <w:rPr>
+          <w:lang w:val="en-US"/>
+        </w:rPr>
+        <w:t>SmartSearch</w:t>
+      </w:r>
+      <w:proofErr w:type="spellEnd"/>
+      <w:r>
+        <w:rPr>
+          <w:lang w:val="en-US"/>
+        </w:rPr>
+        <w:t>-RG</w:t>
       </w:r>
       <w:r>
         <w:rPr>
@@ -1444,7 +1826,21 @@
         <w:rPr>
           <w:lang w:val="en-US"/>
         </w:rPr>
-        <w:t>environment smartsearch-env</w:t>
+        <w:t xml:space="preserve">environment </w:t>
+      </w:r>
+      <w:proofErr w:type="spellStart"/>
+      <w:r>
+        <w:rPr>
+          <w:lang w:val="en-US"/>
+        </w:rPr>
+        <w:t>smartsearch</w:t>
+      </w:r>
+      <w:proofErr w:type="spellEnd"/>
+      <w:r>
+        <w:rPr>
+          <w:lang w:val="en-US"/>
+        </w:rPr>
+        <w:t>-env</w:t>
       </w:r>
       <w:r>
         <w:rPr>
@@ -1658,11 +2054,19 @@
         </w:rPr>
         <w:t xml:space="preserve">  --</w:t>
       </w:r>
-      <w:r>
-        <w:rPr>
-          <w:lang w:val="en-US"/>
-        </w:rPr>
-        <w:t>cpu 0.5 --memory 1.0Gi</w:t>
+      <w:proofErr w:type="spellStart"/>
+      <w:r>
+        <w:rPr>
+          <w:lang w:val="en-US"/>
+        </w:rPr>
+        <w:t>cpu</w:t>
+      </w:r>
+      <w:proofErr w:type="spellEnd"/>
+      <w:r>
+        <w:rPr>
+          <w:lang w:val="en-US"/>
+        </w:rPr>
+        <w:t xml:space="preserve"> 0.5 --memory 1.0Gi</w:t>
       </w:r>
     </w:p>
     <w:p>
@@ -1712,11 +2116,33 @@
           <w:lang w:val="en-US"/>
         </w:rPr>
       </w:pPr>
-      <w:r>
-        <w:rPr>
-          <w:lang w:val="en-US"/>
-        </w:rPr>
-        <w:t>az containerapp update</w:t>
+      <w:proofErr w:type="spellStart"/>
+      <w:r>
+        <w:rPr>
+          <w:lang w:val="en-US"/>
+        </w:rPr>
+        <w:t>az</w:t>
+      </w:r>
+      <w:proofErr w:type="spellEnd"/>
+      <w:r>
+        <w:rPr>
+          <w:lang w:val="en-US"/>
+        </w:rPr>
+        <w:t xml:space="preserve"> </w:t>
+      </w:r>
+      <w:proofErr w:type="spellStart"/>
+      <w:r>
+        <w:rPr>
+          <w:lang w:val="en-US"/>
+        </w:rPr>
+        <w:t>containerapp</w:t>
+      </w:r>
+      <w:proofErr w:type="spellEnd"/>
+      <w:r>
+        <w:rPr>
+          <w:lang w:val="en-US"/>
+        </w:rPr>
+        <w:t xml:space="preserve"> update</w:t>
       </w:r>
       <w:r>
         <w:rPr>
@@ -1747,8 +2173,16 @@
         <w:rPr>
           <w:lang w:val="en-US"/>
         </w:rPr>
-        <w:t>name smart-doc-searcher-api</w:t>
-      </w:r>
+        <w:t>name smart-doc-searcher-</w:t>
+      </w:r>
+      <w:proofErr w:type="spellStart"/>
+      <w:r>
+        <w:rPr>
+          <w:lang w:val="en-US"/>
+        </w:rPr>
+        <w:t>api</w:t>
+      </w:r>
+      <w:proofErr w:type="spellEnd"/>
       <w:r>
         <w:rPr>
           <w:rFonts w:cs="Arial"/>
@@ -1778,7 +2212,21 @@
         <w:rPr>
           <w:lang w:val="en-US"/>
         </w:rPr>
-        <w:t>resource-group SmartSearch-RG</w:t>
+        <w:t xml:space="preserve">resource-group </w:t>
+      </w:r>
+      <w:proofErr w:type="spellStart"/>
+      <w:r>
+        <w:rPr>
+          <w:lang w:val="en-US"/>
+        </w:rPr>
+        <w:t>SmartSearch</w:t>
+      </w:r>
+      <w:proofErr w:type="spellEnd"/>
+      <w:r>
+        <w:rPr>
+          <w:lang w:val="en-US"/>
+        </w:rPr>
+        <w:t>-RG</w:t>
       </w:r>
       <w:r>
         <w:rPr>
@@ -1868,12 +2316,70 @@
           <w:lang w:val="en-US"/>
         </w:rPr>
       </w:pPr>
-      <w:r>
-        <w:rPr>
-          <w:lang w:val="en-US"/>
-        </w:rPr>
-        <w:t>az containerapp show --name smart-doc-searcher-api --resource-group SmartSearch-RG --query properties.configuration.ingress.fqdn</w:t>
-      </w:r>
+      <w:proofErr w:type="spellStart"/>
+      <w:r>
+        <w:rPr>
+          <w:lang w:val="en-US"/>
+        </w:rPr>
+        <w:t>az</w:t>
+      </w:r>
+      <w:proofErr w:type="spellEnd"/>
+      <w:r>
+        <w:rPr>
+          <w:lang w:val="en-US"/>
+        </w:rPr>
+        <w:t xml:space="preserve"> </w:t>
+      </w:r>
+      <w:proofErr w:type="spellStart"/>
+      <w:r>
+        <w:rPr>
+          <w:lang w:val="en-US"/>
+        </w:rPr>
+        <w:t>containerapp</w:t>
+      </w:r>
+      <w:proofErr w:type="spellEnd"/>
+      <w:r>
+        <w:rPr>
+          <w:lang w:val="en-US"/>
+        </w:rPr>
+        <w:t xml:space="preserve"> show --name smart-doc-searcher-</w:t>
+      </w:r>
+      <w:proofErr w:type="spellStart"/>
+      <w:r>
+        <w:rPr>
+          <w:lang w:val="en-US"/>
+        </w:rPr>
+        <w:t>api</w:t>
+      </w:r>
+      <w:proofErr w:type="spellEnd"/>
+      <w:r>
+        <w:rPr>
+          <w:lang w:val="en-US"/>
+        </w:rPr>
+        <w:t xml:space="preserve"> --resource-group </w:t>
+      </w:r>
+      <w:proofErr w:type="spellStart"/>
+      <w:r>
+        <w:rPr>
+          <w:lang w:val="en-US"/>
+        </w:rPr>
+        <w:t>SmartSearch</w:t>
+      </w:r>
+      <w:proofErr w:type="spellEnd"/>
+      <w:r>
+        <w:rPr>
+          <w:lang w:val="en-US"/>
+        </w:rPr>
+        <w:t xml:space="preserve">-RG --query </w:t>
+      </w:r>
+      <w:proofErr w:type="spellStart"/>
+      <w:r>
+        <w:rPr>
+          <w:lang w:val="en-US"/>
+        </w:rPr>
+        <w:t>properties.configuration.ingress.fqdn</w:t>
+      </w:r>
+      <w:proofErr w:type="spellEnd"/>
     </w:p>
     <w:p>
       <w:pPr>
@@ -1909,11 +2415,61 @@
           <w:lang w:val="en-US"/>
         </w:rPr>
       </w:pPr>
-      <w:r>
-        <w:rPr>
-          <w:lang w:val="en-US"/>
-        </w:rPr>
-        <w:t xml:space="preserve">az containerapp logs show --name smart-doc-searcher-api --resource-group SmartSearch-RG </w:t>
+      <w:proofErr w:type="spellStart"/>
+      <w:r>
+        <w:rPr>
+          <w:lang w:val="en-US"/>
+        </w:rPr>
+        <w:t>az</w:t>
+      </w:r>
+      <w:proofErr w:type="spellEnd"/>
+      <w:r>
+        <w:rPr>
+          <w:lang w:val="en-US"/>
+        </w:rPr>
+        <w:t xml:space="preserve"> </w:t>
+      </w:r>
+      <w:proofErr w:type="spellStart"/>
+      <w:r>
+        <w:rPr>
+          <w:lang w:val="en-US"/>
+        </w:rPr>
+        <w:t>containerapp</w:t>
+      </w:r>
+      <w:proofErr w:type="spellEnd"/>
+      <w:r>
+        <w:rPr>
+          <w:lang w:val="en-US"/>
+        </w:rPr>
+        <w:t xml:space="preserve"> logs show --name smart-doc-searcher-</w:t>
+      </w:r>
+      <w:proofErr w:type="spellStart"/>
+      <w:r>
+        <w:rPr>
+          <w:lang w:val="en-US"/>
+        </w:rPr>
+        <w:t>api</w:t>
+      </w:r>
+      <w:proofErr w:type="spellEnd"/>
+      <w:r>
+        <w:rPr>
+          <w:lang w:val="en-US"/>
+        </w:rPr>
+        <w:t xml:space="preserve"> --resource-group </w:t>
+      </w:r>
+      <w:proofErr w:type="spellStart"/>
+      <w:r>
+        <w:rPr>
+          <w:lang w:val="en-US"/>
+        </w:rPr>
+        <w:t>SmartSearch</w:t>
+      </w:r>
+      <w:proofErr w:type="spellEnd"/>
+      <w:r>
+        <w:rPr>
+          <w:lang w:val="en-US"/>
+        </w:rPr>
+        <w:t xml:space="preserve">-RG </w:t>
       </w:r>
       <w:r>
         <w:rPr>
@@ -1999,20 +2555,1671 @@
           <w:lang w:val="en-US"/>
         </w:rPr>
       </w:pPr>
-      <w:r>
-        <w:rPr>
-          <w:lang w:val="en-US"/>
-        </w:rPr>
-        <w:t>BUCKET_NAME_Microsoft=oren-smart-search-docs-azure  # smartsearch3</w:t>
-      </w:r>
-    </w:p>
-    <w:p>
-      <w:pPr>
-        <w:ind w:left="360"/>
-        <w:rPr>
-          <w:lang w:val="en-US"/>
-        </w:rPr>
-      </w:pPr>
+      <w:proofErr w:type="spellStart"/>
+      <w:r>
+        <w:rPr>
+          <w:lang w:val="en-US"/>
+        </w:rPr>
+        <w:t>BUCKET_NAME_Microsoft</w:t>
+      </w:r>
+      <w:proofErr w:type="spellEnd"/>
+      <w:r>
+        <w:rPr>
+          <w:lang w:val="en-US"/>
+        </w:rPr>
+        <w:t>=</w:t>
+      </w:r>
+      <w:proofErr w:type="spellStart"/>
+      <w:r>
+        <w:rPr>
+          <w:lang w:val="en-US"/>
+        </w:rPr>
+        <w:t>oren</w:t>
+      </w:r>
+      <w:proofErr w:type="spellEnd"/>
+      <w:r>
+        <w:rPr>
+          <w:lang w:val="en-US"/>
+        </w:rPr>
+        <w:t>-smart-search-docs-azure  # smartsearch3</w:t>
+      </w:r>
+    </w:p>
+    <w:p>
+      <w:pPr>
+        <w:ind w:left="360"/>
+        <w:rPr>
+          <w:lang w:val="en-US"/>
+        </w:rPr>
+      </w:pPr>
+      <w:r>
+        <w:rPr>
+          <w:lang w:val="en-US"/>
+        </w:rPr>
+        <w:lastRenderedPageBreak/>
+        <w:t xml:space="preserve">Azure – Microsoft indexed skill indexer </w:t>
+      </w:r>
+      <w:proofErr w:type="spellStart"/>
+      <w:r>
+        <w:rPr>
+          <w:lang w:val="en-US"/>
+        </w:rPr>
+        <w:t>json</w:t>
+      </w:r>
+      <w:proofErr w:type="spellEnd"/>
+    </w:p>
+    <w:p>
+      <w:pPr>
+        <w:ind w:left="360"/>
+        <w:rPr>
+          <w:lang w:val="en-US"/>
+        </w:rPr>
+      </w:pPr>
+      <w:r>
+        <w:rPr>
+          <w:lang w:val="en-US"/>
+        </w:rPr>
+        <w:t>{</w:t>
+      </w:r>
+    </w:p>
+    <w:p>
+      <w:pPr>
+        <w:ind w:left="360"/>
+        <w:rPr>
+          <w:lang w:val="en-US"/>
+        </w:rPr>
+      </w:pPr>
+      <w:r>
+        <w:rPr>
+          <w:lang w:val="en-US"/>
+        </w:rPr>
+        <w:t xml:space="preserve">  "step_1_index": {</w:t>
+      </w:r>
+    </w:p>
+    <w:p>
+      <w:pPr>
+        <w:ind w:left="360"/>
+        <w:rPr>
+          <w:lang w:val="en-US"/>
+        </w:rPr>
+      </w:pPr>
+      <w:r>
+        <w:rPr>
+          <w:lang w:val="en-US"/>
+        </w:rPr>
+        <w:t xml:space="preserve">    "name": "</w:t>
+      </w:r>
+      <w:proofErr w:type="spellStart"/>
+      <w:r>
+        <w:rPr>
+          <w:lang w:val="en-US"/>
+        </w:rPr>
+        <w:t>ocr</w:t>
+      </w:r>
+      <w:proofErr w:type="spellEnd"/>
+      <w:r>
+        <w:rPr>
+          <w:lang w:val="en-US"/>
+        </w:rPr>
+        <w:t>-index",</w:t>
+      </w:r>
+    </w:p>
+    <w:p>
+      <w:pPr>
+        <w:ind w:left="360"/>
+        <w:rPr>
+          <w:lang w:val="en-US"/>
+        </w:rPr>
+      </w:pPr>
+      <w:r>
+        <w:rPr>
+          <w:lang w:val="en-US"/>
+        </w:rPr>
+        <w:t xml:space="preserve">    "fields": [</w:t>
+      </w:r>
+    </w:p>
+    <w:p>
+      <w:pPr>
+        <w:ind w:left="360"/>
+        <w:rPr>
+          <w:lang w:val="en-US"/>
+        </w:rPr>
+      </w:pPr>
+      <w:r>
+        <w:rPr>
+          <w:lang w:val="en-US"/>
+        </w:rPr>
+        <w:t xml:space="preserve">      { "name": "id", "type": "</w:t>
+      </w:r>
+      <w:proofErr w:type="spellStart"/>
+      <w:r>
+        <w:rPr>
+          <w:lang w:val="en-US"/>
+        </w:rPr>
+        <w:t>Edm.String</w:t>
+      </w:r>
+      <w:proofErr w:type="spellEnd"/>
+      <w:r>
+        <w:rPr>
+          <w:lang w:val="en-US"/>
+        </w:rPr>
+        <w:t>", "key": true, "searchable": false, "retrievable": true },</w:t>
+      </w:r>
+    </w:p>
+    <w:p>
+      <w:pPr>
+        <w:ind w:left="360"/>
+        <w:rPr>
+          <w:lang w:val="en-US"/>
+        </w:rPr>
+      </w:pPr>
+      <w:r>
+        <w:rPr>
+          <w:lang w:val="en-US"/>
+        </w:rPr>
+        <w:t xml:space="preserve">      { "name": "content", "type": "</w:t>
+      </w:r>
+      <w:proofErr w:type="spellStart"/>
+      <w:r>
+        <w:rPr>
+          <w:lang w:val="en-US"/>
+        </w:rPr>
+        <w:t>Edm.String</w:t>
+      </w:r>
+      <w:proofErr w:type="spellEnd"/>
+      <w:r>
+        <w:rPr>
+          <w:lang w:val="en-US"/>
+        </w:rPr>
+        <w:t>", "searchable": true, "retrievable": true },</w:t>
+      </w:r>
+    </w:p>
+    <w:p>
+      <w:pPr>
+        <w:ind w:left="360"/>
+        <w:rPr>
+          <w:lang w:val="en-US"/>
+        </w:rPr>
+      </w:pPr>
+      <w:r>
+        <w:rPr>
+          <w:lang w:val="en-US"/>
+        </w:rPr>
+        <w:t xml:space="preserve">      { "name": "</w:t>
+      </w:r>
+      <w:proofErr w:type="spellStart"/>
+      <w:r>
+        <w:rPr>
+          <w:lang w:val="en-US"/>
+        </w:rPr>
+        <w:t>metadata_storage_path</w:t>
+      </w:r>
+      <w:proofErr w:type="spellEnd"/>
+      <w:r>
+        <w:rPr>
+          <w:lang w:val="en-US"/>
+        </w:rPr>
+        <w:t>", "type": "</w:t>
+      </w:r>
+      <w:proofErr w:type="spellStart"/>
+      <w:r>
+        <w:rPr>
+          <w:lang w:val="en-US"/>
+        </w:rPr>
+        <w:t>Edm.String</w:t>
+      </w:r>
+      <w:proofErr w:type="spellEnd"/>
+      <w:r>
+        <w:rPr>
+          <w:lang w:val="en-US"/>
+        </w:rPr>
+        <w:t>", "searchable": false, "retrievable": true }</w:t>
+      </w:r>
+    </w:p>
+    <w:p>
+      <w:pPr>
+        <w:ind w:left="360"/>
+        <w:rPr>
+          <w:lang w:val="en-US"/>
+        </w:rPr>
+      </w:pPr>
+      <w:r>
+        <w:rPr>
+          <w:lang w:val="en-US"/>
+        </w:rPr>
+        <w:t xml:space="preserve">    ]</w:t>
+      </w:r>
+    </w:p>
+    <w:p>
+      <w:pPr>
+        <w:ind w:left="360"/>
+        <w:rPr>
+          <w:lang w:val="en-US"/>
+        </w:rPr>
+      </w:pPr>
+      <w:r>
+        <w:rPr>
+          <w:lang w:val="en-US"/>
+        </w:rPr>
+        <w:t xml:space="preserve">  },</w:t>
+      </w:r>
+    </w:p>
+    <w:p>
+      <w:pPr>
+        <w:ind w:left="360"/>
+        <w:rPr>
+          <w:lang w:val="en-US"/>
+        </w:rPr>
+      </w:pPr>
+    </w:p>
+    <w:p>
+      <w:pPr>
+        <w:ind w:left="360"/>
+        <w:rPr>
+          <w:lang w:val="en-US"/>
+        </w:rPr>
+      </w:pPr>
+      <w:r>
+        <w:rPr>
+          <w:lang w:val="en-US"/>
+        </w:rPr>
+        <w:t xml:space="preserve">  "step_2_skillset": {</w:t>
+      </w:r>
+    </w:p>
+    <w:p>
+      <w:pPr>
+        <w:ind w:left="360"/>
+        <w:rPr>
+          <w:lang w:val="en-US"/>
+        </w:rPr>
+      </w:pPr>
+      <w:r>
+        <w:rPr>
+          <w:lang w:val="en-US"/>
+        </w:rPr>
+        <w:t xml:space="preserve">    "name": "</w:t>
+      </w:r>
+      <w:proofErr w:type="spellStart"/>
+      <w:r>
+        <w:rPr>
+          <w:lang w:val="en-US"/>
+        </w:rPr>
+        <w:t>ocr</w:t>
+      </w:r>
+      <w:proofErr w:type="spellEnd"/>
+      <w:r>
+        <w:rPr>
+          <w:lang w:val="en-US"/>
+        </w:rPr>
+        <w:t>-skillset",</w:t>
+      </w:r>
+    </w:p>
+    <w:p>
+      <w:pPr>
+        <w:ind w:left="360"/>
+        <w:rPr>
+          <w:lang w:val="en-US"/>
+        </w:rPr>
+      </w:pPr>
+      <w:r>
+        <w:rPr>
+          <w:lang w:val="en-US"/>
+        </w:rPr>
+        <w:t xml:space="preserve">    "description": "OCR and Text Merging Skillset",</w:t>
+      </w:r>
+    </w:p>
+    <w:p>
+      <w:pPr>
+        <w:ind w:left="360"/>
+        <w:rPr>
+          <w:lang w:val="en-US"/>
+        </w:rPr>
+      </w:pPr>
+      <w:r>
+        <w:rPr>
+          <w:lang w:val="en-US"/>
+        </w:rPr>
+        <w:t xml:space="preserve">    "skills": [</w:t>
+      </w:r>
+    </w:p>
+    <w:p>
+      <w:pPr>
+        <w:ind w:left="360"/>
+        <w:rPr>
+          <w:lang w:val="en-US"/>
+        </w:rPr>
+      </w:pPr>
+      <w:r>
+        <w:rPr>
+          <w:lang w:val="en-US"/>
+        </w:rPr>
+        <w:t xml:space="preserve">      {</w:t>
+      </w:r>
+    </w:p>
+    <w:p>
+      <w:pPr>
+        <w:ind w:left="360"/>
+        <w:rPr>
+          <w:lang w:val="en-US"/>
+        </w:rPr>
+      </w:pPr>
+      <w:r>
+        <w:rPr>
+          <w:lang w:val="en-US"/>
+        </w:rPr>
+        <w:t xml:space="preserve">        "@</w:t>
+      </w:r>
+      <w:proofErr w:type="spellStart"/>
+      <w:r>
+        <w:rPr>
+          <w:lang w:val="en-US"/>
+        </w:rPr>
+        <w:t>odata.type</w:t>
+      </w:r>
+      <w:proofErr w:type="spellEnd"/>
+      <w:r>
+        <w:rPr>
+          <w:lang w:val="en-US"/>
+        </w:rPr>
+        <w:t>": "#</w:t>
+      </w:r>
+      <w:proofErr w:type="spellStart"/>
+      <w:r>
+        <w:rPr>
+          <w:lang w:val="en-US"/>
+        </w:rPr>
+        <w:t>Microsoft.Skills.Vision.OcrSkill</w:t>
+      </w:r>
+      <w:proofErr w:type="spellEnd"/>
+      <w:r>
+        <w:rPr>
+          <w:lang w:val="en-US"/>
+        </w:rPr>
+        <w:t>",</w:t>
+      </w:r>
+    </w:p>
+    <w:p>
+      <w:pPr>
+        <w:ind w:left="360"/>
+        <w:rPr>
+          <w:lang w:val="en-US"/>
+        </w:rPr>
+      </w:pPr>
+      <w:r>
+        <w:rPr>
+          <w:lang w:val="en-US"/>
+        </w:rPr>
+        <w:t xml:space="preserve">        "context": "/document/</w:t>
+      </w:r>
+      <w:proofErr w:type="spellStart"/>
+      <w:r>
+        <w:rPr>
+          <w:lang w:val="en-US"/>
+        </w:rPr>
+        <w:t>normalized_images</w:t>
+      </w:r>
+      <w:proofErr w:type="spellEnd"/>
+      <w:r>
+        <w:rPr>
+          <w:lang w:val="en-US"/>
+        </w:rPr>
+        <w:t>/*",</w:t>
+      </w:r>
+    </w:p>
+    <w:p>
+      <w:pPr>
+        <w:ind w:left="360"/>
+        <w:rPr>
+          <w:lang w:val="en-US"/>
+        </w:rPr>
+      </w:pPr>
+      <w:r>
+        <w:rPr>
+          <w:lang w:val="en-US"/>
+        </w:rPr>
+        <w:t xml:space="preserve">        "</w:t>
+      </w:r>
+      <w:proofErr w:type="spellStart"/>
+      <w:r>
+        <w:rPr>
+          <w:lang w:val="en-US"/>
+        </w:rPr>
+        <w:t>defaultLanguageCode</w:t>
+      </w:r>
+      <w:proofErr w:type="spellEnd"/>
+      <w:r>
+        <w:rPr>
+          <w:lang w:val="en-US"/>
+        </w:rPr>
+        <w:t>": "</w:t>
+      </w:r>
+      <w:proofErr w:type="spellStart"/>
+      <w:r>
+        <w:rPr>
+          <w:lang w:val="en-US"/>
+        </w:rPr>
+        <w:t>en</w:t>
+      </w:r>
+      <w:proofErr w:type="spellEnd"/>
+      <w:r>
+        <w:rPr>
+          <w:lang w:val="en-US"/>
+        </w:rPr>
+        <w:t>",</w:t>
+      </w:r>
+    </w:p>
+    <w:p>
+      <w:pPr>
+        <w:ind w:left="360"/>
+        <w:rPr>
+          <w:lang w:val="en-US"/>
+        </w:rPr>
+      </w:pPr>
+      <w:r>
+        <w:rPr>
+          <w:lang w:val="en-US"/>
+        </w:rPr>
+        <w:t xml:space="preserve">        "inputs": [</w:t>
+      </w:r>
+    </w:p>
+    <w:p>
+      <w:pPr>
+        <w:ind w:left="360"/>
+        <w:rPr>
+          <w:lang w:val="en-US"/>
+        </w:rPr>
+      </w:pPr>
+      <w:r>
+        <w:rPr>
+          <w:lang w:val="en-US"/>
+        </w:rPr>
+        <w:t xml:space="preserve">          { "name": "image", "source": "/document/</w:t>
+      </w:r>
+      <w:proofErr w:type="spellStart"/>
+      <w:r>
+        <w:rPr>
+          <w:lang w:val="en-US"/>
+        </w:rPr>
+        <w:t>normalized_images</w:t>
+      </w:r>
+      <w:proofErr w:type="spellEnd"/>
+      <w:r>
+        <w:rPr>
+          <w:lang w:val="en-US"/>
+        </w:rPr>
+        <w:t>/*" }</w:t>
+      </w:r>
+    </w:p>
+    <w:p>
+      <w:pPr>
+        <w:ind w:left="360"/>
+        <w:rPr>
+          <w:lang w:val="en-US"/>
+        </w:rPr>
+      </w:pPr>
+      <w:r>
+        <w:rPr>
+          <w:lang w:val="en-US"/>
+        </w:rPr>
+        <w:t xml:space="preserve">        ],</w:t>
+      </w:r>
+    </w:p>
+    <w:p>
+      <w:pPr>
+        <w:ind w:left="360"/>
+        <w:rPr>
+          <w:lang w:val="en-US"/>
+        </w:rPr>
+      </w:pPr>
+      <w:r>
+        <w:rPr>
+          <w:lang w:val="en-US"/>
+        </w:rPr>
+        <w:t xml:space="preserve">        "outputs": [</w:t>
+      </w:r>
+    </w:p>
+    <w:p>
+      <w:pPr>
+        <w:ind w:left="360"/>
+        <w:rPr>
+          <w:lang w:val="en-US"/>
+        </w:rPr>
+      </w:pPr>
+      <w:r>
+        <w:rPr>
+          <w:lang w:val="en-US"/>
+        </w:rPr>
+        <w:t xml:space="preserve">          { "name": "text", "</w:t>
+      </w:r>
+      <w:proofErr w:type="spellStart"/>
+      <w:r>
+        <w:rPr>
+          <w:lang w:val="en-US"/>
+        </w:rPr>
+        <w:t>targetName</w:t>
+      </w:r>
+      <w:proofErr w:type="spellEnd"/>
+      <w:r>
+        <w:rPr>
+          <w:lang w:val="en-US"/>
+        </w:rPr>
+        <w:t>": "</w:t>
+      </w:r>
+      <w:proofErr w:type="spellStart"/>
+      <w:r>
+        <w:rPr>
+          <w:lang w:val="en-US"/>
+        </w:rPr>
+        <w:t>ocrText</w:t>
+      </w:r>
+      <w:proofErr w:type="spellEnd"/>
+      <w:r>
+        <w:rPr>
+          <w:lang w:val="en-US"/>
+        </w:rPr>
+        <w:t>" }</w:t>
+      </w:r>
+    </w:p>
+    <w:p>
+      <w:pPr>
+        <w:ind w:left="360"/>
+        <w:rPr>
+          <w:lang w:val="en-US"/>
+        </w:rPr>
+      </w:pPr>
+      <w:r>
+        <w:rPr>
+          <w:lang w:val="en-US"/>
+        </w:rPr>
+        <w:t xml:space="preserve">        ]</w:t>
+      </w:r>
+    </w:p>
+    <w:p>
+      <w:pPr>
+        <w:ind w:left="360"/>
+        <w:rPr>
+          <w:lang w:val="en-US"/>
+        </w:rPr>
+      </w:pPr>
+      <w:r>
+        <w:rPr>
+          <w:lang w:val="en-US"/>
+        </w:rPr>
+        <w:t xml:space="preserve">      },</w:t>
+      </w:r>
+    </w:p>
+    <w:p>
+      <w:pPr>
+        <w:ind w:left="360"/>
+        <w:rPr>
+          <w:lang w:val="en-US"/>
+        </w:rPr>
+      </w:pPr>
+      <w:r>
+        <w:rPr>
+          <w:lang w:val="en-US"/>
+        </w:rPr>
+        <w:t xml:space="preserve">      {</w:t>
+      </w:r>
+    </w:p>
+    <w:p>
+      <w:pPr>
+        <w:ind w:left="360"/>
+        <w:rPr>
+          <w:lang w:val="en-US"/>
+        </w:rPr>
+      </w:pPr>
+      <w:r>
+        <w:rPr>
+          <w:lang w:val="en-US"/>
+        </w:rPr>
+        <w:lastRenderedPageBreak/>
+        <w:t xml:space="preserve">        "@</w:t>
+      </w:r>
+      <w:proofErr w:type="spellStart"/>
+      <w:r>
+        <w:rPr>
+          <w:lang w:val="en-US"/>
+        </w:rPr>
+        <w:t>odata.type</w:t>
+      </w:r>
+      <w:proofErr w:type="spellEnd"/>
+      <w:r>
+        <w:rPr>
+          <w:lang w:val="en-US"/>
+        </w:rPr>
+        <w:t>": "#</w:t>
+      </w:r>
+      <w:proofErr w:type="spellStart"/>
+      <w:r>
+        <w:rPr>
+          <w:lang w:val="en-US"/>
+        </w:rPr>
+        <w:t>Microsoft.Skills.Text.MergeSkill</w:t>
+      </w:r>
+      <w:proofErr w:type="spellEnd"/>
+      <w:r>
+        <w:rPr>
+          <w:lang w:val="en-US"/>
+        </w:rPr>
+        <w:t>",</w:t>
+      </w:r>
+    </w:p>
+    <w:p>
+      <w:pPr>
+        <w:ind w:left="360"/>
+        <w:rPr>
+          <w:lang w:val="en-US"/>
+        </w:rPr>
+      </w:pPr>
+      <w:r>
+        <w:rPr>
+          <w:lang w:val="en-US"/>
+        </w:rPr>
+        <w:t xml:space="preserve">        "context": "/document",</w:t>
+      </w:r>
+    </w:p>
+    <w:p>
+      <w:pPr>
+        <w:ind w:left="360"/>
+        <w:rPr>
+          <w:lang w:val="en-US"/>
+        </w:rPr>
+      </w:pPr>
+      <w:r>
+        <w:rPr>
+          <w:lang w:val="en-US"/>
+        </w:rPr>
+        <w:t xml:space="preserve">        "inputs": [</w:t>
+      </w:r>
+    </w:p>
+    <w:p>
+      <w:pPr>
+        <w:ind w:left="360"/>
+        <w:rPr>
+          <w:lang w:val="en-US"/>
+        </w:rPr>
+      </w:pPr>
+      <w:r>
+        <w:rPr>
+          <w:lang w:val="en-US"/>
+        </w:rPr>
+        <w:t xml:space="preserve">          { "name": "text", "source": "/document/content" },</w:t>
+      </w:r>
+    </w:p>
+    <w:p>
+      <w:pPr>
+        <w:ind w:left="360"/>
+        <w:rPr>
+          <w:lang w:val="en-US"/>
+        </w:rPr>
+      </w:pPr>
+      <w:r>
+        <w:rPr>
+          <w:lang w:val="en-US"/>
+        </w:rPr>
+        <w:t xml:space="preserve">          { "name": "</w:t>
+      </w:r>
+      <w:proofErr w:type="spellStart"/>
+      <w:r>
+        <w:rPr>
+          <w:lang w:val="en-US"/>
+        </w:rPr>
+        <w:t>itemsToInsert</w:t>
+      </w:r>
+      <w:proofErr w:type="spellEnd"/>
+      <w:r>
+        <w:rPr>
+          <w:lang w:val="en-US"/>
+        </w:rPr>
+        <w:t>", "source": "/document/</w:t>
+      </w:r>
+      <w:proofErr w:type="spellStart"/>
+      <w:r>
+        <w:rPr>
+          <w:lang w:val="en-US"/>
+        </w:rPr>
+        <w:t>normalized_images</w:t>
+      </w:r>
+      <w:proofErr w:type="spellEnd"/>
+      <w:r>
+        <w:rPr>
+          <w:lang w:val="en-US"/>
+        </w:rPr>
+        <w:t>/*/</w:t>
+      </w:r>
+      <w:proofErr w:type="spellStart"/>
+      <w:r>
+        <w:rPr>
+          <w:lang w:val="en-US"/>
+        </w:rPr>
+        <w:t>ocrText</w:t>
+      </w:r>
+      <w:proofErr w:type="spellEnd"/>
+      <w:r>
+        <w:rPr>
+          <w:lang w:val="en-US"/>
+        </w:rPr>
+        <w:t>" }</w:t>
+      </w:r>
+    </w:p>
+    <w:p>
+      <w:pPr>
+        <w:ind w:left="360"/>
+        <w:rPr>
+          <w:lang w:val="en-US"/>
+        </w:rPr>
+      </w:pPr>
+      <w:r>
+        <w:rPr>
+          <w:lang w:val="en-US"/>
+        </w:rPr>
+        <w:t xml:space="preserve">        ],</w:t>
+      </w:r>
+    </w:p>
+    <w:p>
+      <w:pPr>
+        <w:ind w:left="360"/>
+        <w:rPr>
+          <w:lang w:val="en-US"/>
+        </w:rPr>
+      </w:pPr>
+      <w:r>
+        <w:rPr>
+          <w:lang w:val="en-US"/>
+        </w:rPr>
+        <w:t xml:space="preserve">        "outputs": [</w:t>
+      </w:r>
+    </w:p>
+    <w:p>
+      <w:pPr>
+        <w:ind w:left="360"/>
+        <w:rPr>
+          <w:lang w:val="en-US"/>
+        </w:rPr>
+      </w:pPr>
+      <w:r>
+        <w:rPr>
+          <w:lang w:val="en-US"/>
+        </w:rPr>
+        <w:t xml:space="preserve">          { "name": "</w:t>
+      </w:r>
+      <w:proofErr w:type="spellStart"/>
+      <w:r>
+        <w:rPr>
+          <w:lang w:val="en-US"/>
+        </w:rPr>
+        <w:t>mergedText</w:t>
+      </w:r>
+      <w:proofErr w:type="spellEnd"/>
+      <w:r>
+        <w:rPr>
+          <w:lang w:val="en-US"/>
+        </w:rPr>
+        <w:t>", "</w:t>
+      </w:r>
+      <w:proofErr w:type="spellStart"/>
+      <w:r>
+        <w:rPr>
+          <w:lang w:val="en-US"/>
+        </w:rPr>
+        <w:t>targetName</w:t>
+      </w:r>
+      <w:proofErr w:type="spellEnd"/>
+      <w:r>
+        <w:rPr>
+          <w:lang w:val="en-US"/>
+        </w:rPr>
+        <w:t>": "</w:t>
+      </w:r>
+      <w:proofErr w:type="spellStart"/>
+      <w:r>
+        <w:rPr>
+          <w:lang w:val="en-US"/>
+        </w:rPr>
+        <w:t>merged_content</w:t>
+      </w:r>
+      <w:proofErr w:type="spellEnd"/>
+      <w:r>
+        <w:rPr>
+          <w:lang w:val="en-US"/>
+        </w:rPr>
+        <w:t>" }</w:t>
+      </w:r>
+    </w:p>
+    <w:p>
+      <w:pPr>
+        <w:ind w:left="360"/>
+        <w:rPr>
+          <w:lang w:val="en-US"/>
+        </w:rPr>
+      </w:pPr>
+      <w:r>
+        <w:rPr>
+          <w:lang w:val="en-US"/>
+        </w:rPr>
+        <w:t xml:space="preserve">        ]</w:t>
+      </w:r>
+    </w:p>
+    <w:p>
+      <w:pPr>
+        <w:ind w:left="360"/>
+        <w:rPr>
+          <w:lang w:val="en-US"/>
+        </w:rPr>
+      </w:pPr>
+      <w:r>
+        <w:rPr>
+          <w:lang w:val="en-US"/>
+        </w:rPr>
+        <w:t xml:space="preserve">      }</w:t>
+      </w:r>
+    </w:p>
+    <w:p>
+      <w:pPr>
+        <w:ind w:left="360"/>
+        <w:rPr>
+          <w:lang w:val="en-US"/>
+        </w:rPr>
+      </w:pPr>
+      <w:r>
+        <w:rPr>
+          <w:lang w:val="en-US"/>
+        </w:rPr>
+        <w:t xml:space="preserve">    ]</w:t>
+      </w:r>
+    </w:p>
+    <w:p>
+      <w:pPr>
+        <w:ind w:left="360"/>
+        <w:rPr>
+          <w:lang w:val="en-US"/>
+        </w:rPr>
+      </w:pPr>
+      <w:r>
+        <w:rPr>
+          <w:lang w:val="en-US"/>
+        </w:rPr>
+        <w:t xml:space="preserve">  },</w:t>
+      </w:r>
+    </w:p>
+    <w:p>
+      <w:pPr>
+        <w:ind w:left="360"/>
+        <w:rPr>
+          <w:lang w:val="en-US"/>
+        </w:rPr>
+      </w:pPr>
+    </w:p>
+    <w:p>
+      <w:pPr>
+        <w:ind w:left="360"/>
+        <w:rPr>
+          <w:lang w:val="en-US"/>
+        </w:rPr>
+      </w:pPr>
+      <w:r>
+        <w:rPr>
+          <w:lang w:val="en-US"/>
+        </w:rPr>
+        <w:t xml:space="preserve">  "step_3_indexer": {</w:t>
+      </w:r>
+    </w:p>
+    <w:p>
+      <w:pPr>
+        <w:ind w:left="360"/>
+        <w:rPr>
+          <w:lang w:val="en-US"/>
+        </w:rPr>
+      </w:pPr>
+      <w:r>
+        <w:rPr>
+          <w:lang w:val="en-US"/>
+        </w:rPr>
+        <w:t xml:space="preserve">    "name": "</w:t>
+      </w:r>
+      <w:proofErr w:type="spellStart"/>
+      <w:r>
+        <w:rPr>
+          <w:lang w:val="en-US"/>
+        </w:rPr>
+        <w:t>ocr</w:t>
+      </w:r>
+      <w:proofErr w:type="spellEnd"/>
+      <w:r>
+        <w:rPr>
+          <w:lang w:val="en-US"/>
+        </w:rPr>
+        <w:t>-indexer",</w:t>
+      </w:r>
+    </w:p>
+    <w:p>
+      <w:pPr>
+        <w:ind w:left="360"/>
+        <w:rPr>
+          <w:lang w:val="en-US"/>
+        </w:rPr>
+      </w:pPr>
+      <w:r>
+        <w:rPr>
+          <w:lang w:val="en-US"/>
+        </w:rPr>
+        <w:t xml:space="preserve">    "</w:t>
+      </w:r>
+      <w:proofErr w:type="spellStart"/>
+      <w:r>
+        <w:rPr>
+          <w:lang w:val="en-US"/>
+        </w:rPr>
+        <w:t>dataSourceName</w:t>
+      </w:r>
+      <w:proofErr w:type="spellEnd"/>
+      <w:r>
+        <w:rPr>
+          <w:lang w:val="en-US"/>
+        </w:rPr>
+        <w:t>": "smartsearch3-datasource",</w:t>
+      </w:r>
+    </w:p>
+    <w:p>
+      <w:pPr>
+        <w:ind w:left="360"/>
+        <w:rPr>
+          <w:lang w:val="en-US"/>
+        </w:rPr>
+      </w:pPr>
+      <w:r>
+        <w:rPr>
+          <w:lang w:val="en-US"/>
+        </w:rPr>
+        <w:t xml:space="preserve">    "</w:t>
+      </w:r>
+      <w:proofErr w:type="spellStart"/>
+      <w:r>
+        <w:rPr>
+          <w:lang w:val="en-US"/>
+        </w:rPr>
+        <w:t>targetIndexName</w:t>
+      </w:r>
+      <w:proofErr w:type="spellEnd"/>
+      <w:r>
+        <w:rPr>
+          <w:lang w:val="en-US"/>
+        </w:rPr>
+        <w:t>": "</w:t>
+      </w:r>
+      <w:proofErr w:type="spellStart"/>
+      <w:r>
+        <w:rPr>
+          <w:lang w:val="en-US"/>
+        </w:rPr>
+        <w:t>ocr</w:t>
+      </w:r>
+      <w:proofErr w:type="spellEnd"/>
+      <w:r>
+        <w:rPr>
+          <w:lang w:val="en-US"/>
+        </w:rPr>
+        <w:t>-index",</w:t>
+      </w:r>
+    </w:p>
+    <w:p>
+      <w:pPr>
+        <w:ind w:left="360"/>
+        <w:rPr>
+          <w:lang w:val="en-US"/>
+        </w:rPr>
+      </w:pPr>
+      <w:r>
+        <w:rPr>
+          <w:lang w:val="en-US"/>
+        </w:rPr>
+        <w:t xml:space="preserve">    "</w:t>
+      </w:r>
+      <w:proofErr w:type="spellStart"/>
+      <w:r>
+        <w:rPr>
+          <w:lang w:val="en-US"/>
+        </w:rPr>
+        <w:t>skillsetName</w:t>
+      </w:r>
+      <w:proofErr w:type="spellEnd"/>
+      <w:r>
+        <w:rPr>
+          <w:lang w:val="en-US"/>
+        </w:rPr>
+        <w:t>": "</w:t>
+      </w:r>
+      <w:proofErr w:type="spellStart"/>
+      <w:r>
+        <w:rPr>
+          <w:lang w:val="en-US"/>
+        </w:rPr>
+        <w:t>ocr</w:t>
+      </w:r>
+      <w:proofErr w:type="spellEnd"/>
+      <w:r>
+        <w:rPr>
+          <w:lang w:val="en-US"/>
+        </w:rPr>
+        <w:t>-skillset",</w:t>
+      </w:r>
+    </w:p>
+    <w:p>
+      <w:pPr>
+        <w:ind w:left="360"/>
+        <w:rPr>
+          <w:lang w:val="en-US"/>
+        </w:rPr>
+      </w:pPr>
+      <w:r>
+        <w:rPr>
+          <w:lang w:val="en-US"/>
+        </w:rPr>
+        <w:t xml:space="preserve">    "parameters": {</w:t>
+      </w:r>
+    </w:p>
+    <w:p>
+      <w:pPr>
+        <w:ind w:left="360"/>
+        <w:rPr>
+          <w:lang w:val="en-US"/>
+        </w:rPr>
+      </w:pPr>
+      <w:r>
+        <w:rPr>
+          <w:lang w:val="en-US"/>
+        </w:rPr>
+        <w:t xml:space="preserve">      "configuration": {</w:t>
+      </w:r>
+    </w:p>
+    <w:p>
+      <w:pPr>
+        <w:ind w:left="360"/>
+        <w:rPr>
+          <w:lang w:val="en-US"/>
+        </w:rPr>
+      </w:pPr>
+      <w:r>
+        <w:rPr>
+          <w:lang w:val="en-US"/>
+        </w:rPr>
+        <w:t xml:space="preserve">        "</w:t>
+      </w:r>
+      <w:proofErr w:type="spellStart"/>
+      <w:r>
+        <w:rPr>
+          <w:lang w:val="en-US"/>
+        </w:rPr>
+        <w:t>dataToExtract</w:t>
+      </w:r>
+      <w:proofErr w:type="spellEnd"/>
+      <w:r>
+        <w:rPr>
+          <w:lang w:val="en-US"/>
+        </w:rPr>
+        <w:t>": "</w:t>
+      </w:r>
+      <w:proofErr w:type="spellStart"/>
+      <w:r>
+        <w:rPr>
+          <w:lang w:val="en-US"/>
+        </w:rPr>
+        <w:t>contentAndMetadata</w:t>
+      </w:r>
+      <w:proofErr w:type="spellEnd"/>
+      <w:r>
+        <w:rPr>
+          <w:lang w:val="en-US"/>
+        </w:rPr>
+        <w:t>",</w:t>
+      </w:r>
+    </w:p>
+    <w:p>
+      <w:pPr>
+        <w:ind w:left="360"/>
+        <w:rPr>
+          <w:lang w:val="en-US"/>
+        </w:rPr>
+      </w:pPr>
+      <w:r>
+        <w:rPr>
+          <w:lang w:val="en-US"/>
+        </w:rPr>
+        <w:t xml:space="preserve">        "</w:t>
+      </w:r>
+      <w:proofErr w:type="spellStart"/>
+      <w:r>
+        <w:rPr>
+          <w:lang w:val="en-US"/>
+        </w:rPr>
+        <w:t>parsingMode</w:t>
+      </w:r>
+      <w:proofErr w:type="spellEnd"/>
+      <w:r>
+        <w:rPr>
+          <w:lang w:val="en-US"/>
+        </w:rPr>
+        <w:t>": "default",</w:t>
+      </w:r>
+    </w:p>
+    <w:p>
+      <w:pPr>
+        <w:ind w:left="360"/>
+        <w:rPr>
+          <w:lang w:val="en-US"/>
+        </w:rPr>
+      </w:pPr>
+      <w:r>
+        <w:rPr>
+          <w:lang w:val="en-US"/>
+        </w:rPr>
+        <w:t xml:space="preserve">        "</w:t>
+      </w:r>
+      <w:proofErr w:type="spellStart"/>
+      <w:r>
+        <w:rPr>
+          <w:lang w:val="en-US"/>
+        </w:rPr>
+        <w:t>imageAction</w:t>
+      </w:r>
+      <w:proofErr w:type="spellEnd"/>
+      <w:r>
+        <w:rPr>
+          <w:lang w:val="en-US"/>
+        </w:rPr>
+        <w:t>": "</w:t>
+      </w:r>
+      <w:proofErr w:type="spellStart"/>
+      <w:r>
+        <w:rPr>
+          <w:lang w:val="en-US"/>
+        </w:rPr>
+        <w:t>generateNormalizedImages</w:t>
+      </w:r>
+      <w:proofErr w:type="spellEnd"/>
+      <w:r>
+        <w:rPr>
+          <w:lang w:val="en-US"/>
+        </w:rPr>
+        <w:t>"</w:t>
+      </w:r>
+    </w:p>
+    <w:p>
+      <w:pPr>
+        <w:ind w:left="360"/>
+        <w:rPr>
+          <w:lang w:val="en-US"/>
+        </w:rPr>
+      </w:pPr>
+      <w:r>
+        <w:rPr>
+          <w:lang w:val="en-US"/>
+        </w:rPr>
+        <w:t xml:space="preserve">      }</w:t>
+      </w:r>
+    </w:p>
+    <w:p>
+      <w:pPr>
+        <w:ind w:left="360"/>
+        <w:rPr>
+          <w:lang w:val="en-US"/>
+        </w:rPr>
+      </w:pPr>
+      <w:r>
+        <w:rPr>
+          <w:lang w:val="en-US"/>
+        </w:rPr>
+        <w:t xml:space="preserve">    },</w:t>
+      </w:r>
+    </w:p>
+    <w:p>
+      <w:pPr>
+        <w:ind w:left="360"/>
+        <w:rPr>
+          <w:lang w:val="en-US"/>
+        </w:rPr>
+      </w:pPr>
+      <w:r>
+        <w:rPr>
+          <w:lang w:val="en-US"/>
+        </w:rPr>
+        <w:t xml:space="preserve">    "</w:t>
+      </w:r>
+      <w:proofErr w:type="spellStart"/>
+      <w:r>
+        <w:rPr>
+          <w:lang w:val="en-US"/>
+        </w:rPr>
+        <w:t>fieldMappings</w:t>
+      </w:r>
+      <w:proofErr w:type="spellEnd"/>
+      <w:r>
+        <w:rPr>
+          <w:lang w:val="en-US"/>
+        </w:rPr>
+        <w:t>": [</w:t>
+      </w:r>
+    </w:p>
+    <w:p>
+      <w:pPr>
+        <w:ind w:left="360"/>
+        <w:rPr>
+          <w:lang w:val="en-US"/>
+        </w:rPr>
+      </w:pPr>
+      <w:r>
+        <w:rPr>
+          <w:lang w:val="en-US"/>
+        </w:rPr>
+        <w:t xml:space="preserve">      {</w:t>
+      </w:r>
+    </w:p>
+    <w:p>
+      <w:pPr>
+        <w:ind w:left="360"/>
+        <w:rPr>
+          <w:lang w:val="en-US"/>
+        </w:rPr>
+      </w:pPr>
+      <w:r>
+        <w:rPr>
+          <w:lang w:val="en-US"/>
+        </w:rPr>
+        <w:t xml:space="preserve">        "</w:t>
+      </w:r>
+      <w:proofErr w:type="spellStart"/>
+      <w:r>
+        <w:rPr>
+          <w:lang w:val="en-US"/>
+        </w:rPr>
+        <w:t>sourceFieldName</w:t>
+      </w:r>
+      <w:proofErr w:type="spellEnd"/>
+      <w:r>
+        <w:rPr>
+          <w:lang w:val="en-US"/>
+        </w:rPr>
+        <w:t>": "</w:t>
+      </w:r>
+      <w:proofErr w:type="spellStart"/>
+      <w:r>
+        <w:rPr>
+          <w:lang w:val="en-US"/>
+        </w:rPr>
+        <w:t>metadata_storage_path</w:t>
+      </w:r>
+      <w:proofErr w:type="spellEnd"/>
+      <w:r>
+        <w:rPr>
+          <w:lang w:val="en-US"/>
+        </w:rPr>
+        <w:t>",</w:t>
+      </w:r>
+    </w:p>
+    <w:p>
+      <w:pPr>
+        <w:ind w:left="360"/>
+        <w:rPr>
+          <w:lang w:val="en-US"/>
+        </w:rPr>
+      </w:pPr>
+      <w:r>
+        <w:rPr>
+          <w:lang w:val="en-US"/>
+        </w:rPr>
+        <w:lastRenderedPageBreak/>
+        <w:t xml:space="preserve">        "</w:t>
+      </w:r>
+      <w:proofErr w:type="spellStart"/>
+      <w:r>
+        <w:rPr>
+          <w:lang w:val="en-US"/>
+        </w:rPr>
+        <w:t>targetFieldName</w:t>
+      </w:r>
+      <w:proofErr w:type="spellEnd"/>
+      <w:r>
+        <w:rPr>
+          <w:lang w:val="en-US"/>
+        </w:rPr>
+        <w:t>": "id",</w:t>
+      </w:r>
+    </w:p>
+    <w:p>
+      <w:pPr>
+        <w:ind w:left="360"/>
+        <w:rPr>
+          <w:lang w:val="en-US"/>
+        </w:rPr>
+      </w:pPr>
+      <w:r>
+        <w:rPr>
+          <w:lang w:val="en-US"/>
+        </w:rPr>
+        <w:t xml:space="preserve">        "</w:t>
+      </w:r>
+      <w:proofErr w:type="spellStart"/>
+      <w:r>
+        <w:rPr>
+          <w:lang w:val="en-US"/>
+        </w:rPr>
+        <w:t>mappingFunction</w:t>
+      </w:r>
+      <w:proofErr w:type="spellEnd"/>
+      <w:r>
+        <w:rPr>
+          <w:lang w:val="en-US"/>
+        </w:rPr>
+        <w:t>": { "name": "base64Encode" }</w:t>
+      </w:r>
+    </w:p>
+    <w:p>
+      <w:pPr>
+        <w:ind w:left="360"/>
+        <w:rPr>
+          <w:lang w:val="en-US"/>
+        </w:rPr>
+      </w:pPr>
+      <w:r>
+        <w:rPr>
+          <w:lang w:val="en-US"/>
+        </w:rPr>
+        <w:t xml:space="preserve">      },</w:t>
+      </w:r>
+    </w:p>
+    <w:p>
+      <w:pPr>
+        <w:ind w:left="360"/>
+        <w:rPr>
+          <w:lang w:val="en-US"/>
+        </w:rPr>
+      </w:pPr>
+      <w:r>
+        <w:rPr>
+          <w:lang w:val="en-US"/>
+        </w:rPr>
+        <w:t xml:space="preserve">      {</w:t>
+      </w:r>
+    </w:p>
+    <w:p>
+      <w:pPr>
+        <w:ind w:left="360"/>
+        <w:rPr>
+          <w:lang w:val="en-US"/>
+        </w:rPr>
+      </w:pPr>
+      <w:r>
+        <w:rPr>
+          <w:lang w:val="en-US"/>
+        </w:rPr>
+        <w:t xml:space="preserve">        "</w:t>
+      </w:r>
+      <w:proofErr w:type="spellStart"/>
+      <w:r>
+        <w:rPr>
+          <w:lang w:val="en-US"/>
+        </w:rPr>
+        <w:t>sourceFieldName</w:t>
+      </w:r>
+      <w:proofErr w:type="spellEnd"/>
+      <w:r>
+        <w:rPr>
+          <w:lang w:val="en-US"/>
+        </w:rPr>
+        <w:t>": "</w:t>
+      </w:r>
+      <w:proofErr w:type="spellStart"/>
+      <w:r>
+        <w:rPr>
+          <w:lang w:val="en-US"/>
+        </w:rPr>
+        <w:t>metadata_storage_path</w:t>
+      </w:r>
+      <w:proofErr w:type="spellEnd"/>
+      <w:r>
+        <w:rPr>
+          <w:lang w:val="en-US"/>
+        </w:rPr>
+        <w:t>",</w:t>
+      </w:r>
+    </w:p>
+    <w:p>
+      <w:pPr>
+        <w:ind w:left="360"/>
+        <w:rPr>
+          <w:lang w:val="en-US"/>
+        </w:rPr>
+      </w:pPr>
+      <w:r>
+        <w:rPr>
+          <w:lang w:val="en-US"/>
+        </w:rPr>
+        <w:t xml:space="preserve">        "</w:t>
+      </w:r>
+      <w:proofErr w:type="spellStart"/>
+      <w:r>
+        <w:rPr>
+          <w:lang w:val="en-US"/>
+        </w:rPr>
+        <w:t>targetFieldName</w:t>
+      </w:r>
+      <w:proofErr w:type="spellEnd"/>
+      <w:r>
+        <w:rPr>
+          <w:lang w:val="en-US"/>
+        </w:rPr>
+        <w:t>": "</w:t>
+      </w:r>
+      <w:proofErr w:type="spellStart"/>
+      <w:r>
+        <w:rPr>
+          <w:lang w:val="en-US"/>
+        </w:rPr>
+        <w:t>metadata_storage_path</w:t>
+      </w:r>
+      <w:proofErr w:type="spellEnd"/>
+      <w:r>
+        <w:rPr>
+          <w:lang w:val="en-US"/>
+        </w:rPr>
+        <w:t>"</w:t>
+      </w:r>
+    </w:p>
+    <w:p>
+      <w:pPr>
+        <w:ind w:left="360"/>
+        <w:rPr>
+          <w:lang w:val="en-US"/>
+        </w:rPr>
+      </w:pPr>
+      <w:r>
+        <w:rPr>
+          <w:lang w:val="en-US"/>
+        </w:rPr>
+        <w:t xml:space="preserve">      }</w:t>
+      </w:r>
+    </w:p>
+    <w:p>
+      <w:pPr>
+        <w:ind w:left="360"/>
+        <w:rPr>
+          <w:lang w:val="en-US"/>
+        </w:rPr>
+      </w:pPr>
+      <w:r>
+        <w:rPr>
+          <w:lang w:val="en-US"/>
+        </w:rPr>
+        <w:t xml:space="preserve">    ],</w:t>
+      </w:r>
+    </w:p>
+    <w:p>
+      <w:pPr>
+        <w:ind w:left="360"/>
+        <w:rPr>
+          <w:lang w:val="en-US"/>
+        </w:rPr>
+      </w:pPr>
+      <w:r>
+        <w:rPr>
+          <w:lang w:val="en-US"/>
+        </w:rPr>
+        <w:t xml:space="preserve">    "</w:t>
+      </w:r>
+      <w:proofErr w:type="spellStart"/>
+      <w:r>
+        <w:rPr>
+          <w:lang w:val="en-US"/>
+        </w:rPr>
+        <w:t>outputFieldMappings</w:t>
+      </w:r>
+      <w:proofErr w:type="spellEnd"/>
+      <w:r>
+        <w:rPr>
+          <w:lang w:val="en-US"/>
+        </w:rPr>
+        <w:t>": [</w:t>
+      </w:r>
+    </w:p>
+    <w:p>
+      <w:pPr>
+        <w:ind w:left="360"/>
+        <w:rPr>
+          <w:lang w:val="en-US"/>
+        </w:rPr>
+      </w:pPr>
+      <w:r>
+        <w:rPr>
+          <w:lang w:val="en-US"/>
+        </w:rPr>
+        <w:t xml:space="preserve">      {</w:t>
+      </w:r>
+    </w:p>
+    <w:p>
+      <w:pPr>
+        <w:ind w:left="360"/>
+        <w:rPr>
+          <w:lang w:val="en-US"/>
+        </w:rPr>
+      </w:pPr>
+      <w:r>
+        <w:rPr>
+          <w:lang w:val="en-US"/>
+        </w:rPr>
+        <w:t xml:space="preserve">        "</w:t>
+      </w:r>
+      <w:proofErr w:type="spellStart"/>
+      <w:r>
+        <w:rPr>
+          <w:lang w:val="en-US"/>
+        </w:rPr>
+        <w:t>sourceFieldName</w:t>
+      </w:r>
+      <w:proofErr w:type="spellEnd"/>
+      <w:r>
+        <w:rPr>
+          <w:lang w:val="en-US"/>
+        </w:rPr>
+        <w:t>": "/document/</w:t>
+      </w:r>
+      <w:proofErr w:type="spellStart"/>
+      <w:r>
+        <w:rPr>
+          <w:lang w:val="en-US"/>
+        </w:rPr>
+        <w:t>merged_content</w:t>
+      </w:r>
+      <w:proofErr w:type="spellEnd"/>
+      <w:r>
+        <w:rPr>
+          <w:lang w:val="en-US"/>
+        </w:rPr>
+        <w:t>",</w:t>
+      </w:r>
+    </w:p>
+    <w:p>
+      <w:pPr>
+        <w:ind w:left="360"/>
+        <w:rPr>
+          <w:lang w:val="en-US"/>
+        </w:rPr>
+      </w:pPr>
+      <w:r>
+        <w:rPr>
+          <w:lang w:val="en-US"/>
+        </w:rPr>
+        <w:t xml:space="preserve">        "</w:t>
+      </w:r>
+      <w:proofErr w:type="spellStart"/>
+      <w:r>
+        <w:rPr>
+          <w:lang w:val="en-US"/>
+        </w:rPr>
+        <w:t>targetFieldName</w:t>
+      </w:r>
+      <w:proofErr w:type="spellEnd"/>
+      <w:r>
+        <w:rPr>
+          <w:lang w:val="en-US"/>
+        </w:rPr>
+        <w:t>": "content"</w:t>
+      </w:r>
+    </w:p>
+    <w:p>
+      <w:pPr>
+        <w:ind w:left="360"/>
+        <w:rPr>
+          <w:lang w:val="en-US"/>
+        </w:rPr>
+      </w:pPr>
+      <w:r>
+        <w:rPr>
+          <w:lang w:val="en-US"/>
+        </w:rPr>
+        <w:t xml:space="preserve">      }</w:t>
+      </w:r>
+    </w:p>
+    <w:p>
+      <w:pPr>
+        <w:ind w:left="360"/>
+        <w:rPr>
+          <w:lang w:val="en-US"/>
+        </w:rPr>
+      </w:pPr>
+      <w:r>
+        <w:rPr>
+          <w:lang w:val="en-US"/>
+        </w:rPr>
+        <w:t xml:space="preserve">    ]</w:t>
+      </w:r>
+    </w:p>
+    <w:p>
+      <w:pPr>
+        <w:ind w:left="360"/>
+        <w:rPr>
+          <w:lang w:val="en-US"/>
+        </w:rPr>
+      </w:pPr>
+      <w:r>
+        <w:rPr>
+          <w:lang w:val="en-US"/>
+        </w:rPr>
+        <w:t xml:space="preserve">  }</w:t>
+      </w:r>
+    </w:p>
+    <w:p>
+      <w:pPr>
+        <w:ind w:left="360"/>
+        <w:rPr>
+          <w:lang w:val="en-US"/>
+        </w:rPr>
+      </w:pPr>
+      <w:r>
+        <w:rPr>
+          <w:lang w:val="en-US"/>
+        </w:rPr>
+        <w:t>}</w:t>
+      </w:r>
     </w:p>
     <w:sectPr>
       <w:pgSz w:w="11906" w:h="16838"/>
@@ -2723,6 +4930,7 @@
   <w:style w:type="character" w:default="1" w:styleId="DefaultParagraphFont">
     <w:name w:val="Default Paragraph Font"/>
     <w:uiPriority w:val="1"/>
+    <w:semiHidden/>
     <w:unhideWhenUsed/>
   </w:style>
   <w:style w:type="table" w:default="1" w:styleId="TableNormal">

</xml_diff>

<commit_message>
v26.1.0 Azure supports key words search
</commit_message>
<xml_diff>
--- a/Allyouneed.docx
+++ b/Allyouneed.docx
@@ -93,9 +93,24 @@
         <w:rPr>
           <w:lang w:val="en-US"/>
         </w:rPr>
-        <w:t xml:space="preserve"> and  Add </w:t>
-      </w:r>
-      <w:proofErr w:type="spellStart"/>
+        <w:t xml:space="preserve"> </w:t>
+      </w:r>
+      <w:proofErr w:type="gramStart"/>
+      <w:r>
+        <w:rPr>
+          <w:lang w:val="en-US"/>
+        </w:rPr>
+        <w:t>and  Add</w:t>
+      </w:r>
+      <w:proofErr w:type="gramEnd"/>
+      <w:r>
+        <w:rPr>
+          <w:lang w:val="en-US"/>
+        </w:rPr>
+        <w:t xml:space="preserve"> </w:t>
+      </w:r>
+      <w:proofErr w:type="spellStart"/>
+      <w:proofErr w:type="gramStart"/>
       <w:r>
         <w:rPr>
           <w:lang w:val="en-US"/>
@@ -103,6 +118,7 @@
         <w:t>heb.traineddata</w:t>
       </w:r>
       <w:proofErr w:type="spellEnd"/>
+      <w:proofErr w:type="gramEnd"/>
       <w:r>
         <w:rPr>
           <w:lang w:val="en-US"/>
@@ -125,6 +141,7 @@
       <w:proofErr w:type="spellEnd"/>
     </w:p>
     <w:p>
+      <w:proofErr w:type="gramStart"/>
       <w:r>
         <w:rPr>
           <w:lang w:val="en-US"/>
@@ -132,14 +149,33 @@
         <w:t xml:space="preserve">Main.py  </w:t>
       </w:r>
       <w:r>
-        <w:t>import pytesseract</w:t>
+        <w:t>import</w:t>
+      </w:r>
+      <w:proofErr w:type="gramEnd"/>
+      <w:r>
+        <w:t xml:space="preserve"> pytesseract</w:t>
       </w:r>
       <w:r>
         <w:br/>
       </w:r>
       <w:r>
         <w:br/>
-        <w:t>pytesseract.pytesseract.tesseract_cmd = r'C:\\Program Files\Tesseract-OCR\tesseract.exe'</w:t>
+      </w:r>
+      <w:proofErr w:type="gramStart"/>
+      <w:r>
+        <w:t>pytesseract.pytesseract</w:t>
+      </w:r>
+      <w:proofErr w:type="gramEnd"/>
+      <w:r>
+        <w:t xml:space="preserve">.tesseract_cmd = </w:t>
+      </w:r>
+      <w:proofErr w:type="gramStart"/>
+      <w:r>
+        <w:t>r'C:\\Program</w:t>
+      </w:r>
+      <w:proofErr w:type="gramEnd"/>
+      <w:r>
+        <w:t xml:space="preserve"> Files\Tesseract-OCR\tesseract.exe'</w:t>
       </w:r>
     </w:p>
     <w:p/>
@@ -171,6 +207,7 @@
           <w:lang w:val="en-US"/>
         </w:rPr>
       </w:pPr>
+      <w:proofErr w:type="gramStart"/>
       <w:r>
         <w:rPr>
           <w:lang w:val="en-US"/>
@@ -183,6 +220,7 @@
         </w:rPr>
         <w:t>SumatraPDF-3.5.2-64-install.exe</w:t>
       </w:r>
+      <w:proofErr w:type="gramEnd"/>
     </w:p>
     <w:p>
       <w:pPr>
@@ -195,11 +233,27 @@
         <w:t xml:space="preserve">Main.py </w:t>
       </w:r>
       <w:r>
-        <w:t>def open_pdf_page(pdf_path, page_number):</w:t>
+        <w:t>def open_pdf_</w:t>
+      </w:r>
+      <w:proofErr w:type="gramStart"/>
+      <w:r>
+        <w:t>page(</w:t>
+      </w:r>
+      <w:proofErr w:type="gramEnd"/>
+      <w:r>
+        <w:t>pdf_path, page_number):</w:t>
       </w:r>
       <w:r>
         <w:br/>
-        <w:t xml:space="preserve">    sumatra_path = r"C:\Users\orenm\AppData\Local\SumatraPDF\SumatraPDF.exe"  # change this to your installation</w:t>
+        <w:t xml:space="preserve">    sumatra_path = r"C:\Users\orenm\AppData\Local\SumatraPDF\SumatraPDF.exe</w:t>
+      </w:r>
+      <w:proofErr w:type="gramStart"/>
+      <w:r>
+        <w:t>"  #</w:t>
+      </w:r>
+      <w:proofErr w:type="gramEnd"/>
+      <w:r>
+        <w:t xml:space="preserve"> change this to your installation</w:t>
       </w:r>
     </w:p>
     <w:p>
@@ -388,6 +442,7 @@
         <w:t xml:space="preserve">     </w:t>
       </w:r>
       <w:proofErr w:type="spellStart"/>
+      <w:proofErr w:type="gramStart"/>
       <w:r>
         <w:rPr>
           <w:b/>
@@ -410,22 +465,41 @@
           <w:bCs/>
           <w:lang w:val="en-US"/>
         </w:rPr>
-        <w:t xml:space="preserve"> port  993 </w:t>
-      </w:r>
+        <w:t xml:space="preserve"> port</w:t>
+      </w:r>
+      <w:proofErr w:type="gramEnd"/>
       <w:r>
         <w:rPr>
           <w:b/>
           <w:bCs/>
-        </w:rPr>
-        <w:t> </w:t>
-      </w:r>
+          <w:lang w:val="en-US"/>
+        </w:rPr>
+        <w:t xml:space="preserve">  993 </w:t>
+      </w:r>
+      <w:proofErr w:type="gramStart"/>
       <w:r>
         <w:rPr>
           <w:b/>
           <w:bCs/>
-          <w:lang w:val="en-US"/>
-        </w:rPr>
-        <w:t xml:space="preserve">  (587) </w:t>
+        </w:rPr>
+        <w:t> </w:t>
+      </w:r>
+      <w:r>
+        <w:rPr>
+          <w:b/>
+          <w:bCs/>
+          <w:lang w:val="en-US"/>
+        </w:rPr>
+        <w:t xml:space="preserve">  (</w:t>
+      </w:r>
+      <w:proofErr w:type="gramEnd"/>
+      <w:r>
+        <w:rPr>
+          <w:b/>
+          <w:bCs/>
+          <w:lang w:val="en-US"/>
+        </w:rPr>
+        <w:t xml:space="preserve">587) </w:t>
       </w:r>
     </w:p>
     <w:p>
@@ -763,8 +837,16 @@
         <w:rPr>
           <w:lang w:val="en-US"/>
         </w:rPr>
-        <w:t>"web":{</w:t>
-      </w:r>
+        <w:t>"web</w:t>
+      </w:r>
+      <w:proofErr w:type="gramStart"/>
+      <w:r>
+        <w:rPr>
+          <w:lang w:val="en-US"/>
+        </w:rPr>
+        <w:t>":{</w:t>
+      </w:r>
+      <w:proofErr w:type="gramEnd"/>
     </w:p>
     <w:p>
       <w:pPr>
@@ -779,21 +861,51 @@
           <w:color w:val="EE0000"/>
           <w:lang w:val="en-US"/>
         </w:rPr>
-        <w:t>"client_id":"359127107055-xxxxxk.apps.googleusercontent.com",</w:t>
-      </w:r>
-    </w:p>
-    <w:p>
-      <w:pPr>
-        <w:ind w:left="360"/>
-        <w:rPr>
-          <w:lang w:val="en-US"/>
-        </w:rPr>
-      </w:pPr>
-      <w:r>
-        <w:rPr>
-          <w:lang w:val="en-US"/>
-        </w:rPr>
-        <w:t>"project_id":"</w:t>
+        <w:t>"</w:t>
+      </w:r>
+      <w:proofErr w:type="gramStart"/>
+      <w:r>
+        <w:rPr>
+          <w:color w:val="EE0000"/>
+          <w:lang w:val="en-US"/>
+        </w:rPr>
+        <w:t>client</w:t>
+      </w:r>
+      <w:proofErr w:type="gramEnd"/>
+      <w:r>
+        <w:rPr>
+          <w:color w:val="EE0000"/>
+          <w:lang w:val="en-US"/>
+        </w:rPr>
+        <w:t>_id":"359127107055-xxxxxk.apps.googleusercontent.com",</w:t>
+      </w:r>
+    </w:p>
+    <w:p>
+      <w:pPr>
+        <w:ind w:left="360"/>
+        <w:rPr>
+          <w:lang w:val="en-US"/>
+        </w:rPr>
+      </w:pPr>
+      <w:r>
+        <w:rPr>
+          <w:lang w:val="en-US"/>
+        </w:rPr>
+        <w:t>"</w:t>
+      </w:r>
+      <w:proofErr w:type="gramStart"/>
+      <w:r>
+        <w:rPr>
+          <w:lang w:val="en-US"/>
+        </w:rPr>
+        <w:t>project</w:t>
+      </w:r>
+      <w:proofErr w:type="gramEnd"/>
+      <w:r>
+        <w:rPr>
+          <w:lang w:val="en-US"/>
+        </w:rPr>
+        <w:t>_id":"</w:t>
       </w:r>
       <w:proofErr w:type="spellStart"/>
       <w:r>
@@ -821,7 +933,21 @@
         <w:rPr>
           <w:lang w:val="en-US"/>
         </w:rPr>
-        <w:t>"auth_</w:t>
+        <w:t>"</w:t>
+      </w:r>
+      <w:proofErr w:type="gramStart"/>
+      <w:r>
+        <w:rPr>
+          <w:lang w:val="en-US"/>
+        </w:rPr>
+        <w:t>auth</w:t>
+      </w:r>
+      <w:proofErr w:type="gramEnd"/>
+      <w:r>
+        <w:rPr>
+          <w:lang w:val="en-US"/>
+        </w:rPr>
+        <w:t>_</w:t>
       </w:r>
       <w:proofErr w:type="spellStart"/>
       <w:r>
@@ -849,7 +975,21 @@
         <w:rPr>
           <w:lang w:val="en-US"/>
         </w:rPr>
-        <w:t>"token_</w:t>
+        <w:t>"</w:t>
+      </w:r>
+      <w:proofErr w:type="gramStart"/>
+      <w:r>
+        <w:rPr>
+          <w:lang w:val="en-US"/>
+        </w:rPr>
+        <w:t>token</w:t>
+      </w:r>
+      <w:proofErr w:type="gramEnd"/>
+      <w:r>
+        <w:rPr>
+          <w:lang w:val="en-US"/>
+        </w:rPr>
+        <w:t>_</w:t>
       </w:r>
       <w:proofErr w:type="spellStart"/>
       <w:r>
@@ -877,7 +1017,21 @@
         <w:rPr>
           <w:lang w:val="en-US"/>
         </w:rPr>
-        <w:t>"auth_provider_x509_cert_url":"https://www.googleapis.com/oauth2/v1/certs",</w:t>
+        <w:t>"</w:t>
+      </w:r>
+      <w:proofErr w:type="gramStart"/>
+      <w:r>
+        <w:rPr>
+          <w:lang w:val="en-US"/>
+        </w:rPr>
+        <w:t>auth</w:t>
+      </w:r>
+      <w:proofErr w:type="gramEnd"/>
+      <w:r>
+        <w:rPr>
+          <w:lang w:val="en-US"/>
+        </w:rPr>
+        <w:t>_provider_x509_cert_url":"https://www.googleapis.com/oauth2/v1/certs",</w:t>
       </w:r>
     </w:p>
     <w:p>
@@ -893,14 +1047,30 @@
           <w:color w:val="EE0000"/>
           <w:lang w:val="en-US"/>
         </w:rPr>
-        <w:t>"client_secret":"</w:t>
-      </w:r>
-      <w:proofErr w:type="spellStart"/>
+        <w:t>"</w:t>
+      </w:r>
+      <w:proofErr w:type="gramStart"/>
       <w:r>
         <w:rPr>
           <w:color w:val="EE0000"/>
           <w:lang w:val="en-US"/>
         </w:rPr>
+        <w:t>client</w:t>
+      </w:r>
+      <w:proofErr w:type="gramEnd"/>
+      <w:r>
+        <w:rPr>
+          <w:color w:val="EE0000"/>
+          <w:lang w:val="en-US"/>
+        </w:rPr>
+        <w:t>_secret":"</w:t>
+      </w:r>
+      <w:proofErr w:type="spellStart"/>
+      <w:r>
+        <w:rPr>
+          <w:color w:val="EE0000"/>
+          <w:lang w:val="en-US"/>
+        </w:rPr>
         <w:t>GOCSPX-x</w:t>
       </w:r>
       <w:proofErr w:type="spellEnd"/>
@@ -927,19 +1097,36 @@
         <w:t>"</w:t>
       </w:r>
       <w:proofErr w:type="spellStart"/>
-      <w:r>
-        <w:rPr>
-          <w:lang w:val="en-US"/>
-        </w:rPr>
-        <w:t>redirect_uris</w:t>
-      </w:r>
-      <w:proofErr w:type="spellEnd"/>
+      <w:proofErr w:type="gramStart"/>
+      <w:r>
+        <w:rPr>
+          <w:lang w:val="en-US"/>
+        </w:rPr>
+        <w:t>redirect</w:t>
+      </w:r>
+      <w:proofErr w:type="gramEnd"/>
+      <w:r>
+        <w:rPr>
+          <w:lang w:val="en-US"/>
+        </w:rPr>
+        <w:t>_uris</w:t>
+      </w:r>
+      <w:proofErr w:type="spellEnd"/>
+      <w:proofErr w:type="gramStart"/>
       <w:r>
         <w:rPr>
           <w:color w:val="EE0000"/>
           <w:lang w:val="en-US"/>
         </w:rPr>
-        <w:t>":["http://127.0.0.1",</w:t>
+        <w:t>":[</w:t>
+      </w:r>
+      <w:proofErr w:type="gramEnd"/>
+      <w:r>
+        <w:rPr>
+          <w:color w:val="EE0000"/>
+          <w:lang w:val="en-US"/>
+        </w:rPr>
+        <w:t>"http://127.0.0.1",</w:t>
       </w:r>
     </w:p>
     <w:p>
@@ -1485,14 +1672,35 @@
         <w:rPr>
           <w:lang w:val="en-US"/>
         </w:rPr>
-        <w:t xml:space="preserve"> --image smart-doc-api:v22.3.0 --file </w:t>
-      </w:r>
-      <w:proofErr w:type="spellStart"/>
-      <w:r>
-        <w:rPr>
-          <w:lang w:val="en-US"/>
-        </w:rPr>
-        <w:t>Dockerfile_Azure</w:t>
+        <w:t xml:space="preserve"> --image smart-doc-</w:t>
+      </w:r>
+      <w:proofErr w:type="gramStart"/>
+      <w:r>
+        <w:rPr>
+          <w:lang w:val="en-US"/>
+        </w:rPr>
+        <w:t>api:v</w:t>
+      </w:r>
+      <w:proofErr w:type="gramEnd"/>
+      <w:r>
+        <w:rPr>
+          <w:lang w:val="en-US"/>
+        </w:rPr>
+        <w:t xml:space="preserve">22.3.0 --file </w:t>
+      </w:r>
+      <w:proofErr w:type="spellStart"/>
+      <w:r>
+        <w:rPr>
+          <w:lang w:val="en-US"/>
+        </w:rPr>
+        <w:t>Dockerfile_</w:t>
+      </w:r>
+      <w:proofErr w:type="gramStart"/>
+      <w:r>
+        <w:rPr>
+          <w:lang w:val="en-US"/>
+        </w:rPr>
+        <w:t>Azure</w:t>
       </w:r>
       <w:proofErr w:type="spellEnd"/>
       <w:r>
@@ -1503,6 +1711,7 @@
         </w:rPr>
         <w:t xml:space="preserve"> .</w:t>
       </w:r>
+      <w:proofErr w:type="gramEnd"/>
     </w:p>
     <w:p>
       <w:pPr>
@@ -2373,13 +2582,29 @@
         <w:t xml:space="preserve">-RG --query </w:t>
       </w:r>
       <w:proofErr w:type="spellStart"/>
-      <w:r>
-        <w:rPr>
-          <w:lang w:val="en-US"/>
-        </w:rPr>
-        <w:t>properties.configuration.ingress.fqdn</w:t>
-      </w:r>
-      <w:proofErr w:type="spellEnd"/>
+      <w:proofErr w:type="gramStart"/>
+      <w:r>
+        <w:rPr>
+          <w:lang w:val="en-US"/>
+        </w:rPr>
+        <w:t>properties.configuration</w:t>
+      </w:r>
+      <w:proofErr w:type="gramEnd"/>
+      <w:r>
+        <w:rPr>
+          <w:lang w:val="en-US"/>
+        </w:rPr>
+        <w:t>.</w:t>
+      </w:r>
+      <w:proofErr w:type="gramStart"/>
+      <w:r>
+        <w:rPr>
+          <w:lang w:val="en-US"/>
+        </w:rPr>
+        <w:t>ingress.fqdn</w:t>
+      </w:r>
+      <w:proofErr w:type="spellEnd"/>
+      <w:proofErr w:type="gramEnd"/>
     </w:p>
     <w:p>
       <w:pPr>
@@ -2581,7 +2806,21 @@
         <w:rPr>
           <w:lang w:val="en-US"/>
         </w:rPr>
-        <w:t>-smart-search-docs-azure  # smartsearch3</w:t>
+        <w:t>-smart-search-docs-</w:t>
+      </w:r>
+      <w:proofErr w:type="gramStart"/>
+      <w:r>
+        <w:rPr>
+          <w:lang w:val="en-US"/>
+        </w:rPr>
+        <w:t>azure  #</w:t>
+      </w:r>
+      <w:proofErr w:type="gramEnd"/>
+      <w:r>
+        <w:rPr>
+          <w:lang w:val="en-US"/>
+        </w:rPr>
+        <w:t xml:space="preserve"> smartsearch3</w:t>
       </w:r>
     </w:p>
     <w:p>
@@ -2624,16 +2863,618 @@
     <w:p>
       <w:pPr>
         <w:ind w:left="360"/>
-        <w:rPr>
-          <w:lang w:val="en-US"/>
-        </w:rPr>
-      </w:pPr>
-      <w:r>
-        <w:rPr>
-          <w:lang w:val="en-US"/>
-        </w:rPr>
-        <w:t xml:space="preserve">  "step_1_index": {</w:t>
-      </w:r>
+      </w:pPr>
+      <w:r>
+        <w:rPr>
+          <w:lang w:val="en-US"/>
+        </w:rPr>
+        <w:t xml:space="preserve">  "</w:t>
+      </w:r>
+      <w:proofErr w:type="gramStart"/>
+      <w:r>
+        <w:rPr>
+          <w:lang w:val="en-US"/>
+        </w:rPr>
+        <w:t>step</w:t>
+      </w:r>
+      <w:proofErr w:type="gramEnd"/>
+      <w:r>
+        <w:rPr>
+          <w:lang w:val="en-US"/>
+        </w:rPr>
+        <w:t>_1_index</w:t>
+      </w:r>
+      <w:proofErr w:type="gramStart"/>
+      <w:r>
+        <w:rPr>
+          <w:lang w:val="en-US"/>
+        </w:rPr>
+        <w:t xml:space="preserve">": </w:t>
+      </w:r>
+      <w:r>
+        <w:t>{</w:t>
+      </w:r>
+      <w:proofErr w:type="gramEnd"/>
+    </w:p>
+    <w:p>
+      <w:pPr>
+        <w:ind w:left="360"/>
+      </w:pPr>
+      <w:r>
+        <w:t>  "@odata.etag": "\"0x8DE54B643E03EBD\"",</w:t>
+      </w:r>
+    </w:p>
+    <w:p>
+      <w:pPr>
+        <w:ind w:left="360"/>
+      </w:pPr>
+      <w:r>
+        <w:t>  "name": "azureblob-index2",</w:t>
+      </w:r>
+    </w:p>
+    <w:p>
+      <w:pPr>
+        <w:ind w:left="360"/>
+      </w:pPr>
+      <w:r>
+        <w:t>  "purviewEnabled": false,</w:t>
+      </w:r>
+    </w:p>
+    <w:p>
+      <w:pPr>
+        <w:ind w:left="360"/>
+      </w:pPr>
+      <w:r>
+        <w:t>  "fields": [</w:t>
+      </w:r>
+    </w:p>
+    <w:p>
+      <w:pPr>
+        <w:ind w:left="360"/>
+      </w:pPr>
+      <w:r>
+        <w:t>    {</w:t>
+      </w:r>
+    </w:p>
+    <w:p>
+      <w:pPr>
+        <w:ind w:left="360"/>
+      </w:pPr>
+      <w:r>
+        <w:t>      "name": "id",</w:t>
+      </w:r>
+    </w:p>
+    <w:p>
+      <w:pPr>
+        <w:ind w:left="360"/>
+      </w:pPr>
+      <w:r>
+        <w:t>      "type": "Edm.String",</w:t>
+      </w:r>
+    </w:p>
+    <w:p>
+      <w:pPr>
+        <w:ind w:left="360"/>
+      </w:pPr>
+      <w:r>
+        <w:t>      "searchable": false,</w:t>
+      </w:r>
+    </w:p>
+    <w:p>
+      <w:pPr>
+        <w:ind w:left="360"/>
+      </w:pPr>
+      <w:r>
+        <w:t>      "filterable": true,</w:t>
+      </w:r>
+    </w:p>
+    <w:p>
+      <w:pPr>
+        <w:ind w:left="360"/>
+      </w:pPr>
+      <w:r>
+        <w:t>      "retrievable": true,</w:t>
+      </w:r>
+    </w:p>
+    <w:p>
+      <w:pPr>
+        <w:ind w:left="360"/>
+      </w:pPr>
+      <w:r>
+        <w:t>      "stored": true,</w:t>
+      </w:r>
+    </w:p>
+    <w:p>
+      <w:pPr>
+        <w:ind w:left="360"/>
+      </w:pPr>
+      <w:r>
+        <w:t>      "sortable": true,</w:t>
+      </w:r>
+    </w:p>
+    <w:p>
+      <w:pPr>
+        <w:ind w:left="360"/>
+      </w:pPr>
+      <w:r>
+        <w:t>      "facetable": true,</w:t>
+      </w:r>
+    </w:p>
+    <w:p>
+      <w:pPr>
+        <w:ind w:left="360"/>
+      </w:pPr>
+      <w:r>
+        <w:t>      "key": true,</w:t>
+      </w:r>
+    </w:p>
+    <w:p>
+      <w:pPr>
+        <w:ind w:left="360"/>
+      </w:pPr>
+      <w:r>
+        <w:t>      "synonymMaps": []</w:t>
+      </w:r>
+    </w:p>
+    <w:p>
+      <w:pPr>
+        <w:ind w:left="360"/>
+      </w:pPr>
+      <w:r>
+        <w:t>    },</w:t>
+      </w:r>
+    </w:p>
+    <w:p>
+      <w:pPr>
+        <w:ind w:left="360"/>
+      </w:pPr>
+      <w:r>
+        <w:t>    {</w:t>
+      </w:r>
+    </w:p>
+    <w:p>
+      <w:pPr>
+        <w:ind w:left="360"/>
+      </w:pPr>
+      <w:r>
+        <w:t>      "name": "content",</w:t>
+      </w:r>
+    </w:p>
+    <w:p>
+      <w:pPr>
+        <w:ind w:left="360"/>
+      </w:pPr>
+      <w:r>
+        <w:t>      "type": "Edm.String",</w:t>
+      </w:r>
+    </w:p>
+    <w:p>
+      <w:pPr>
+        <w:ind w:left="360"/>
+      </w:pPr>
+      <w:r>
+        <w:t>      "searchable": true,</w:t>
+      </w:r>
+    </w:p>
+    <w:p>
+      <w:pPr>
+        <w:ind w:left="360"/>
+      </w:pPr>
+      <w:r>
+        <w:t>      "filterable": true,</w:t>
+      </w:r>
+    </w:p>
+    <w:p>
+      <w:pPr>
+        <w:ind w:left="360"/>
+      </w:pPr>
+      <w:r>
+        <w:t>      "retrievable": true,</w:t>
+      </w:r>
+    </w:p>
+    <w:p>
+      <w:pPr>
+        <w:ind w:left="360"/>
+      </w:pPr>
+      <w:r>
+        <w:t>      "stored": true,</w:t>
+      </w:r>
+    </w:p>
+    <w:p>
+      <w:pPr>
+        <w:ind w:left="360"/>
+      </w:pPr>
+      <w:r>
+        <w:t>      "sortable": true,</w:t>
+      </w:r>
+    </w:p>
+    <w:p>
+      <w:pPr>
+        <w:ind w:left="360"/>
+      </w:pPr>
+      <w:r>
+        <w:t>      "facetable": true,</w:t>
+      </w:r>
+    </w:p>
+    <w:p>
+      <w:pPr>
+        <w:ind w:left="360"/>
+      </w:pPr>
+      <w:r>
+        <w:t>      "key": false,</w:t>
+      </w:r>
+    </w:p>
+    <w:p>
+      <w:pPr>
+        <w:ind w:left="360"/>
+      </w:pPr>
+      <w:r>
+        <w:lastRenderedPageBreak/>
+        <w:t>      "synonymMaps": []</w:t>
+      </w:r>
+    </w:p>
+    <w:p>
+      <w:pPr>
+        <w:ind w:left="360"/>
+      </w:pPr>
+      <w:r>
+        <w:t>    },</w:t>
+      </w:r>
+    </w:p>
+    <w:p>
+      <w:pPr>
+        <w:ind w:left="360"/>
+      </w:pPr>
+      <w:r>
+        <w:t>    {</w:t>
+      </w:r>
+    </w:p>
+    <w:p>
+      <w:pPr>
+        <w:ind w:left="360"/>
+      </w:pPr>
+      <w:r>
+        <w:t>      "name": "metadata_storage_path",</w:t>
+      </w:r>
+    </w:p>
+    <w:p>
+      <w:pPr>
+        <w:ind w:left="360"/>
+      </w:pPr>
+      <w:r>
+        <w:t>      "type": "Edm.String",</w:t>
+      </w:r>
+    </w:p>
+    <w:p>
+      <w:pPr>
+        <w:ind w:left="360"/>
+      </w:pPr>
+      <w:r>
+        <w:t>      "searchable": false,</w:t>
+      </w:r>
+    </w:p>
+    <w:p>
+      <w:pPr>
+        <w:ind w:left="360"/>
+      </w:pPr>
+      <w:r>
+        <w:t>      "filterable": true,</w:t>
+      </w:r>
+    </w:p>
+    <w:p>
+      <w:pPr>
+        <w:ind w:left="360"/>
+      </w:pPr>
+      <w:r>
+        <w:t>      "retrievable": true,</w:t>
+      </w:r>
+    </w:p>
+    <w:p>
+      <w:pPr>
+        <w:ind w:left="360"/>
+      </w:pPr>
+      <w:r>
+        <w:t>      "stored": true,</w:t>
+      </w:r>
+    </w:p>
+    <w:p>
+      <w:pPr>
+        <w:ind w:left="360"/>
+      </w:pPr>
+      <w:r>
+        <w:t>      "sortable": true,</w:t>
+      </w:r>
+    </w:p>
+    <w:p>
+      <w:pPr>
+        <w:ind w:left="360"/>
+      </w:pPr>
+      <w:r>
+        <w:t>      "facetable": true,</w:t>
+      </w:r>
+    </w:p>
+    <w:p>
+      <w:pPr>
+        <w:ind w:left="360"/>
+      </w:pPr>
+      <w:r>
+        <w:t>      "key": false,</w:t>
+      </w:r>
+    </w:p>
+    <w:p>
+      <w:pPr>
+        <w:ind w:left="360"/>
+      </w:pPr>
+      <w:r>
+        <w:t>      "synonymMaps": []</w:t>
+      </w:r>
+    </w:p>
+    <w:p>
+      <w:pPr>
+        <w:ind w:left="360"/>
+      </w:pPr>
+      <w:r>
+        <w:t>    },</w:t>
+      </w:r>
+    </w:p>
+    <w:p>
+      <w:pPr>
+        <w:ind w:left="360"/>
+      </w:pPr>
+      <w:r>
+        <w:t>    {</w:t>
+      </w:r>
+    </w:p>
+    <w:p>
+      <w:pPr>
+        <w:ind w:left="360"/>
+      </w:pPr>
+      <w:r>
+        <w:t>      "name": "metadata_storage_name",</w:t>
+      </w:r>
+    </w:p>
+    <w:p>
+      <w:pPr>
+        <w:ind w:left="360"/>
+      </w:pPr>
+      <w:r>
+        <w:t>      "type": "Edm.String",</w:t>
+      </w:r>
+    </w:p>
+    <w:p>
+      <w:pPr>
+        <w:ind w:left="360"/>
+      </w:pPr>
+      <w:r>
+        <w:t>      "searchable": true,</w:t>
+      </w:r>
+    </w:p>
+    <w:p>
+      <w:pPr>
+        <w:ind w:left="360"/>
+      </w:pPr>
+      <w:r>
+        <w:t>      "filterable": false,</w:t>
+      </w:r>
+    </w:p>
+    <w:p>
+      <w:pPr>
+        <w:ind w:left="360"/>
+      </w:pPr>
+      <w:r>
+        <w:t>      "retrievable": true,</w:t>
+      </w:r>
+    </w:p>
+    <w:p>
+      <w:pPr>
+        <w:ind w:left="360"/>
+      </w:pPr>
+      <w:r>
+        <w:t>      "stored": true,</w:t>
+      </w:r>
+    </w:p>
+    <w:p>
+      <w:pPr>
+        <w:ind w:left="360"/>
+      </w:pPr>
+      <w:r>
+        <w:t>      "sortable": false,</w:t>
+      </w:r>
+    </w:p>
+    <w:p>
+      <w:pPr>
+        <w:ind w:left="360"/>
+      </w:pPr>
+      <w:r>
+        <w:t>      "facetable": false,</w:t>
+      </w:r>
+    </w:p>
+    <w:p>
+      <w:pPr>
+        <w:ind w:left="360"/>
+      </w:pPr>
+      <w:r>
+        <w:t>      "key": false,</w:t>
+      </w:r>
+    </w:p>
+    <w:p>
+      <w:pPr>
+        <w:ind w:left="360"/>
+      </w:pPr>
+      <w:r>
+        <w:t>      "analyzer": "standard.lucene",</w:t>
+      </w:r>
+    </w:p>
+    <w:p>
+      <w:pPr>
+        <w:ind w:left="360"/>
+      </w:pPr>
+      <w:r>
+        <w:t>      "synonymMaps": []</w:t>
+      </w:r>
+    </w:p>
+    <w:p>
+      <w:pPr>
+        <w:ind w:left="360"/>
+      </w:pPr>
+      <w:r>
+        <w:t>    }</w:t>
+      </w:r>
+    </w:p>
+    <w:p>
+      <w:pPr>
+        <w:ind w:left="360"/>
+      </w:pPr>
+      <w:r>
+        <w:t>  ],</w:t>
+      </w:r>
+    </w:p>
+    <w:p>
+      <w:pPr>
+        <w:ind w:left="360"/>
+      </w:pPr>
+      <w:r>
+        <w:t>  "scoringProfiles": [],</w:t>
+      </w:r>
+    </w:p>
+    <w:p>
+      <w:pPr>
+        <w:ind w:left="360"/>
+      </w:pPr>
+      <w:r>
+        <w:lastRenderedPageBreak/>
+        <w:t>  "suggesters": [],</w:t>
+      </w:r>
+    </w:p>
+    <w:p>
+      <w:pPr>
+        <w:ind w:left="360"/>
+      </w:pPr>
+      <w:r>
+        <w:t>  "analyzers": [],</w:t>
+      </w:r>
+    </w:p>
+    <w:p>
+      <w:pPr>
+        <w:ind w:left="360"/>
+      </w:pPr>
+      <w:r>
+        <w:t>  "normalizers": [],</w:t>
+      </w:r>
+    </w:p>
+    <w:p>
+      <w:pPr>
+        <w:ind w:left="360"/>
+      </w:pPr>
+      <w:r>
+        <w:t>  "tokenizers": [],</w:t>
+      </w:r>
+    </w:p>
+    <w:p>
+      <w:pPr>
+        <w:ind w:left="360"/>
+      </w:pPr>
+      <w:r>
+        <w:t>  "tokenFilters": [],</w:t>
+      </w:r>
+    </w:p>
+    <w:p>
+      <w:pPr>
+        <w:ind w:left="360"/>
+      </w:pPr>
+      <w:r>
+        <w:t>  "charFilters": [],</w:t>
+      </w:r>
+    </w:p>
+    <w:p>
+      <w:pPr>
+        <w:ind w:left="360"/>
+      </w:pPr>
+      <w:r>
+        <w:t>  "similarity": {</w:t>
+      </w:r>
+    </w:p>
+    <w:p>
+      <w:pPr>
+        <w:ind w:left="360"/>
+      </w:pPr>
+      <w:r>
+        <w:t>    "@odata.type": "#Microsoft.Azure.Search.BM25Similarity"</w:t>
+      </w:r>
+    </w:p>
+    <w:p>
+      <w:pPr>
+        <w:ind w:left="360"/>
+      </w:pPr>
+      <w:r>
+        <w:t>  }</w:t>
+      </w:r>
+    </w:p>
+    <w:p>
+      <w:pPr>
+        <w:ind w:left="360"/>
+      </w:pPr>
+      <w:r>
+        <w:t>}</w:t>
+      </w:r>
+    </w:p>
+    <w:p>
+      <w:pPr>
+        <w:ind w:left="360"/>
+        <w:rPr>
+          <w:lang w:val="en-US"/>
+        </w:rPr>
+      </w:pPr>
+      <w:r>
+        <w:rPr>
+          <w:lang w:val="en-US"/>
+        </w:rPr>
+        <w:t>,</w:t>
+      </w:r>
+    </w:p>
+    <w:p>
+      <w:pPr>
+        <w:ind w:left="360"/>
+        <w:rPr>
+          <w:lang w:val="en-US"/>
+        </w:rPr>
+      </w:pPr>
+    </w:p>
+    <w:p>
+      <w:pPr>
+        <w:ind w:left="360"/>
+        <w:rPr>
+          <w:lang w:val="en-US"/>
+        </w:rPr>
+      </w:pPr>
+      <w:r>
+        <w:rPr>
+          <w:lang w:val="en-US"/>
+        </w:rPr>
+        <w:t xml:space="preserve">  "</w:t>
+      </w:r>
+      <w:proofErr w:type="gramStart"/>
+      <w:r>
+        <w:rPr>
+          <w:lang w:val="en-US"/>
+        </w:rPr>
+        <w:t>step</w:t>
+      </w:r>
+      <w:proofErr w:type="gramEnd"/>
+      <w:r>
+        <w:rPr>
+          <w:lang w:val="en-US"/>
+        </w:rPr>
+        <w:t>_2_skillset</w:t>
+      </w:r>
+      <w:proofErr w:type="gramStart"/>
+      <w:r>
+        <w:rPr>
+          <w:lang w:val="en-US"/>
+        </w:rPr>
+        <w:t>": {</w:t>
+      </w:r>
+      <w:proofErr w:type="gramEnd"/>
     </w:p>
     <w:p>
       <w:pPr>
@@ -2660,119 +3501,660 @@
         <w:rPr>
           <w:lang w:val="en-US"/>
         </w:rPr>
-        <w:t>-index",</w:t>
-      </w:r>
-    </w:p>
-    <w:p>
-      <w:pPr>
-        <w:ind w:left="360"/>
-        <w:rPr>
-          <w:lang w:val="en-US"/>
-        </w:rPr>
-      </w:pPr>
-      <w:r>
-        <w:rPr>
-          <w:lang w:val="en-US"/>
-        </w:rPr>
-        <w:t xml:space="preserve">    "fields": [</w:t>
-      </w:r>
-    </w:p>
-    <w:p>
-      <w:pPr>
-        <w:ind w:left="360"/>
-        <w:rPr>
-          <w:lang w:val="en-US"/>
-        </w:rPr>
-      </w:pPr>
-      <w:r>
-        <w:rPr>
-          <w:lang w:val="en-US"/>
-        </w:rPr>
-        <w:t xml:space="preserve">      { "name": "id", "type": "</w:t>
-      </w:r>
-      <w:proofErr w:type="spellStart"/>
-      <w:r>
-        <w:rPr>
-          <w:lang w:val="en-US"/>
-        </w:rPr>
-        <w:t>Edm.String</w:t>
-      </w:r>
-      <w:proofErr w:type="spellEnd"/>
-      <w:r>
-        <w:rPr>
-          <w:lang w:val="en-US"/>
-        </w:rPr>
-        <w:t>", "key": true, "searchable": false, "retrievable": true },</w:t>
-      </w:r>
-    </w:p>
-    <w:p>
-      <w:pPr>
-        <w:ind w:left="360"/>
-        <w:rPr>
-          <w:lang w:val="en-US"/>
-        </w:rPr>
-      </w:pPr>
-      <w:r>
-        <w:rPr>
-          <w:lang w:val="en-US"/>
-        </w:rPr>
-        <w:t xml:space="preserve">      { "name": "content", "type": "</w:t>
-      </w:r>
-      <w:proofErr w:type="spellStart"/>
-      <w:r>
-        <w:rPr>
-          <w:lang w:val="en-US"/>
-        </w:rPr>
-        <w:t>Edm.String</w:t>
-      </w:r>
-      <w:proofErr w:type="spellEnd"/>
-      <w:r>
-        <w:rPr>
-          <w:lang w:val="en-US"/>
-        </w:rPr>
-        <w:t>", "searchable": true, "retrievable": true },</w:t>
-      </w:r>
-    </w:p>
-    <w:p>
-      <w:pPr>
-        <w:ind w:left="360"/>
-        <w:rPr>
-          <w:lang w:val="en-US"/>
-        </w:rPr>
-      </w:pPr>
-      <w:r>
-        <w:rPr>
-          <w:lang w:val="en-US"/>
-        </w:rPr>
-        <w:t xml:space="preserve">      { "name": "</w:t>
-      </w:r>
-      <w:proofErr w:type="spellStart"/>
-      <w:r>
-        <w:rPr>
-          <w:lang w:val="en-US"/>
-        </w:rPr>
-        <w:t>metadata_storage_path</w:t>
-      </w:r>
-      <w:proofErr w:type="spellEnd"/>
-      <w:r>
-        <w:rPr>
-          <w:lang w:val="en-US"/>
-        </w:rPr>
-        <w:t>", "type": "</w:t>
-      </w:r>
-      <w:proofErr w:type="spellStart"/>
-      <w:r>
-        <w:rPr>
-          <w:lang w:val="en-US"/>
-        </w:rPr>
-        <w:t>Edm.String</w:t>
-      </w:r>
-      <w:proofErr w:type="spellEnd"/>
-      <w:r>
-        <w:rPr>
-          <w:lang w:val="en-US"/>
-        </w:rPr>
-        <w:t>", "searchable": false, "retrievable": true }</w:t>
+        <w:t>-skillset",</w:t>
+      </w:r>
+    </w:p>
+    <w:p>
+      <w:pPr>
+        <w:ind w:left="360"/>
+        <w:rPr>
+          <w:lang w:val="en-US"/>
+        </w:rPr>
+      </w:pPr>
+      <w:r>
+        <w:rPr>
+          <w:lang w:val="en-US"/>
+        </w:rPr>
+        <w:t xml:space="preserve">    "description": "OCR and Text Merging Skillset",</w:t>
+      </w:r>
+    </w:p>
+    <w:p>
+      <w:pPr>
+        <w:ind w:left="360"/>
+        <w:rPr>
+          <w:lang w:val="en-US"/>
+        </w:rPr>
+      </w:pPr>
+      <w:r>
+        <w:rPr>
+          <w:lang w:val="en-US"/>
+        </w:rPr>
+        <w:t xml:space="preserve">    "skills": [</w:t>
+      </w:r>
+    </w:p>
+    <w:p>
+      <w:pPr>
+        <w:ind w:left="360"/>
+        <w:rPr>
+          <w:lang w:val="en-US"/>
+        </w:rPr>
+      </w:pPr>
+      <w:r>
+        <w:rPr>
+          <w:lang w:val="en-US"/>
+        </w:rPr>
+        <w:t xml:space="preserve">      {</w:t>
+      </w:r>
+    </w:p>
+    <w:p>
+      <w:pPr>
+        <w:ind w:left="360"/>
+        <w:rPr>
+          <w:lang w:val="en-US"/>
+        </w:rPr>
+      </w:pPr>
+      <w:r>
+        <w:rPr>
+          <w:lang w:val="en-US"/>
+        </w:rPr>
+        <w:t xml:space="preserve">        "@</w:t>
+      </w:r>
+      <w:proofErr w:type="spellStart"/>
+      <w:proofErr w:type="gramStart"/>
+      <w:r>
+        <w:rPr>
+          <w:lang w:val="en-US"/>
+        </w:rPr>
+        <w:t>odata.type</w:t>
+      </w:r>
+      <w:proofErr w:type="spellEnd"/>
+      <w:proofErr w:type="gramEnd"/>
+      <w:r>
+        <w:rPr>
+          <w:lang w:val="en-US"/>
+        </w:rPr>
+        <w:t>": "#</w:t>
+      </w:r>
+      <w:proofErr w:type="spellStart"/>
+      <w:proofErr w:type="gramStart"/>
+      <w:r>
+        <w:rPr>
+          <w:lang w:val="en-US"/>
+        </w:rPr>
+        <w:t>Microsoft.Skills.Vision.OcrSkill</w:t>
+      </w:r>
+      <w:proofErr w:type="spellEnd"/>
+      <w:proofErr w:type="gramEnd"/>
+      <w:r>
+        <w:rPr>
+          <w:lang w:val="en-US"/>
+        </w:rPr>
+        <w:t>",</w:t>
+      </w:r>
+    </w:p>
+    <w:p>
+      <w:pPr>
+        <w:ind w:left="360"/>
+        <w:rPr>
+          <w:lang w:val="en-US"/>
+        </w:rPr>
+      </w:pPr>
+      <w:r>
+        <w:rPr>
+          <w:lang w:val="en-US"/>
+        </w:rPr>
+        <w:t xml:space="preserve">        "context": "/document/</w:t>
+      </w:r>
+      <w:proofErr w:type="spellStart"/>
+      <w:r>
+        <w:rPr>
+          <w:lang w:val="en-US"/>
+        </w:rPr>
+        <w:t>normalized_images</w:t>
+      </w:r>
+      <w:proofErr w:type="spellEnd"/>
+      <w:r>
+        <w:rPr>
+          <w:lang w:val="en-US"/>
+        </w:rPr>
+        <w:t>/*",</w:t>
+      </w:r>
+    </w:p>
+    <w:p>
+      <w:pPr>
+        <w:ind w:left="360"/>
+        <w:rPr>
+          <w:lang w:val="en-US"/>
+        </w:rPr>
+      </w:pPr>
+      <w:r>
+        <w:rPr>
+          <w:lang w:val="en-US"/>
+        </w:rPr>
+        <w:t xml:space="preserve">        "</w:t>
+      </w:r>
+      <w:proofErr w:type="spellStart"/>
+      <w:r>
+        <w:rPr>
+          <w:lang w:val="en-US"/>
+        </w:rPr>
+        <w:t>defaultLanguageCode</w:t>
+      </w:r>
+      <w:proofErr w:type="spellEnd"/>
+      <w:r>
+        <w:rPr>
+          <w:lang w:val="en-US"/>
+        </w:rPr>
+        <w:t>": "en",</w:t>
+      </w:r>
+    </w:p>
+    <w:p>
+      <w:pPr>
+        <w:ind w:left="360"/>
+        <w:rPr>
+          <w:lang w:val="en-US"/>
+        </w:rPr>
+      </w:pPr>
+      <w:r>
+        <w:rPr>
+          <w:lang w:val="en-US"/>
+        </w:rPr>
+        <w:t xml:space="preserve">        "inputs": [</w:t>
+      </w:r>
+    </w:p>
+    <w:p>
+      <w:pPr>
+        <w:ind w:left="360"/>
+        <w:rPr>
+          <w:lang w:val="en-US"/>
+        </w:rPr>
+      </w:pPr>
+      <w:r>
+        <w:rPr>
+          <w:lang w:val="en-US"/>
+        </w:rPr>
+        <w:t xml:space="preserve">          </w:t>
+      </w:r>
+      <w:proofErr w:type="gramStart"/>
+      <w:r>
+        <w:rPr>
+          <w:lang w:val="en-US"/>
+        </w:rPr>
+        <w:t>{ "</w:t>
+      </w:r>
+      <w:proofErr w:type="gramEnd"/>
+      <w:r>
+        <w:rPr>
+          <w:lang w:val="en-US"/>
+        </w:rPr>
+        <w:t>name": "image", "source": "/document/</w:t>
+      </w:r>
+      <w:proofErr w:type="spellStart"/>
+      <w:r>
+        <w:rPr>
+          <w:lang w:val="en-US"/>
+        </w:rPr>
+        <w:t>normalized_images</w:t>
+      </w:r>
+      <w:proofErr w:type="spellEnd"/>
+      <w:r>
+        <w:rPr>
+          <w:lang w:val="en-US"/>
+        </w:rPr>
+        <w:t>/*</w:t>
+      </w:r>
+      <w:proofErr w:type="gramStart"/>
+      <w:r>
+        <w:rPr>
+          <w:lang w:val="en-US"/>
+        </w:rPr>
+        <w:t>" }</w:t>
+      </w:r>
+      <w:proofErr w:type="gramEnd"/>
+    </w:p>
+    <w:p>
+      <w:pPr>
+        <w:ind w:left="360"/>
+        <w:rPr>
+          <w:lang w:val="en-US"/>
+        </w:rPr>
+      </w:pPr>
+      <w:r>
+        <w:rPr>
+          <w:lang w:val="en-US"/>
+        </w:rPr>
+        <w:t xml:space="preserve">        ],</w:t>
+      </w:r>
+    </w:p>
+    <w:p>
+      <w:pPr>
+        <w:ind w:left="360"/>
+        <w:rPr>
+          <w:lang w:val="en-US"/>
+        </w:rPr>
+      </w:pPr>
+      <w:r>
+        <w:rPr>
+          <w:lang w:val="en-US"/>
+        </w:rPr>
+        <w:t xml:space="preserve">        "outputs": [</w:t>
+      </w:r>
+    </w:p>
+    <w:p>
+      <w:pPr>
+        <w:ind w:left="360"/>
+        <w:rPr>
+          <w:lang w:val="en-US"/>
+        </w:rPr>
+      </w:pPr>
+      <w:r>
+        <w:rPr>
+          <w:lang w:val="en-US"/>
+        </w:rPr>
+        <w:t xml:space="preserve">          </w:t>
+      </w:r>
+      <w:proofErr w:type="gramStart"/>
+      <w:r>
+        <w:rPr>
+          <w:lang w:val="en-US"/>
+        </w:rPr>
+        <w:t>{ "</w:t>
+      </w:r>
+      <w:proofErr w:type="gramEnd"/>
+      <w:r>
+        <w:rPr>
+          <w:lang w:val="en-US"/>
+        </w:rPr>
+        <w:t>name": "text", "</w:t>
+      </w:r>
+      <w:proofErr w:type="spellStart"/>
+      <w:r>
+        <w:rPr>
+          <w:lang w:val="en-US"/>
+        </w:rPr>
+        <w:t>targetName</w:t>
+      </w:r>
+      <w:proofErr w:type="spellEnd"/>
+      <w:r>
+        <w:rPr>
+          <w:lang w:val="en-US"/>
+        </w:rPr>
+        <w:t>": "</w:t>
+      </w:r>
+      <w:proofErr w:type="spellStart"/>
+      <w:r>
+        <w:rPr>
+          <w:lang w:val="en-US"/>
+        </w:rPr>
+        <w:t>ocrText</w:t>
+      </w:r>
+      <w:proofErr w:type="spellEnd"/>
+      <w:proofErr w:type="gramStart"/>
+      <w:r>
+        <w:rPr>
+          <w:lang w:val="en-US"/>
+        </w:rPr>
+        <w:t>" }</w:t>
+      </w:r>
+      <w:proofErr w:type="gramEnd"/>
+    </w:p>
+    <w:p>
+      <w:pPr>
+        <w:ind w:left="360"/>
+        <w:rPr>
+          <w:lang w:val="en-US"/>
+        </w:rPr>
+      </w:pPr>
+      <w:r>
+        <w:rPr>
+          <w:lang w:val="en-US"/>
+        </w:rPr>
+        <w:t xml:space="preserve">        ]</w:t>
+      </w:r>
+    </w:p>
+    <w:p>
+      <w:pPr>
+        <w:ind w:left="360"/>
+        <w:rPr>
+          <w:lang w:val="en-US"/>
+        </w:rPr>
+      </w:pPr>
+      <w:r>
+        <w:rPr>
+          <w:lang w:val="en-US"/>
+        </w:rPr>
+        <w:t xml:space="preserve">      },</w:t>
+      </w:r>
+    </w:p>
+    <w:p>
+      <w:pPr>
+        <w:ind w:left="360"/>
+        <w:rPr>
+          <w:lang w:val="en-US"/>
+        </w:rPr>
+      </w:pPr>
+      <w:r>
+        <w:rPr>
+          <w:lang w:val="en-US"/>
+        </w:rPr>
+        <w:t xml:space="preserve">      {</w:t>
+      </w:r>
+    </w:p>
+    <w:p>
+      <w:pPr>
+        <w:ind w:left="360"/>
+        <w:rPr>
+          <w:lang w:val="en-US"/>
+        </w:rPr>
+      </w:pPr>
+      <w:r>
+        <w:rPr>
+          <w:lang w:val="en-US"/>
+        </w:rPr>
+        <w:t xml:space="preserve">        "@</w:t>
+      </w:r>
+      <w:proofErr w:type="spellStart"/>
+      <w:proofErr w:type="gramStart"/>
+      <w:r>
+        <w:rPr>
+          <w:lang w:val="en-US"/>
+        </w:rPr>
+        <w:t>odata.type</w:t>
+      </w:r>
+      <w:proofErr w:type="spellEnd"/>
+      <w:proofErr w:type="gramEnd"/>
+      <w:r>
+        <w:rPr>
+          <w:lang w:val="en-US"/>
+        </w:rPr>
+        <w:t>": "#</w:t>
+      </w:r>
+      <w:proofErr w:type="spellStart"/>
+      <w:proofErr w:type="gramStart"/>
+      <w:r>
+        <w:rPr>
+          <w:lang w:val="en-US"/>
+        </w:rPr>
+        <w:t>Microsoft.Skills.Text.MergeSkill</w:t>
+      </w:r>
+      <w:proofErr w:type="spellEnd"/>
+      <w:proofErr w:type="gramEnd"/>
+      <w:r>
+        <w:rPr>
+          <w:lang w:val="en-US"/>
+        </w:rPr>
+        <w:t>",</w:t>
+      </w:r>
+    </w:p>
+    <w:p>
+      <w:pPr>
+        <w:ind w:left="360"/>
+        <w:rPr>
+          <w:lang w:val="en-US"/>
+        </w:rPr>
+      </w:pPr>
+      <w:r>
+        <w:rPr>
+          <w:lang w:val="en-US"/>
+        </w:rPr>
+        <w:lastRenderedPageBreak/>
+        <w:t xml:space="preserve">        "context": "/document",</w:t>
+      </w:r>
+    </w:p>
+    <w:p>
+      <w:pPr>
+        <w:ind w:left="360"/>
+        <w:rPr>
+          <w:lang w:val="en-US"/>
+        </w:rPr>
+      </w:pPr>
+      <w:r>
+        <w:rPr>
+          <w:lang w:val="en-US"/>
+        </w:rPr>
+        <w:t xml:space="preserve">        "inputs": [</w:t>
+      </w:r>
+    </w:p>
+    <w:p>
+      <w:pPr>
+        <w:ind w:left="360"/>
+        <w:rPr>
+          <w:lang w:val="en-US"/>
+        </w:rPr>
+      </w:pPr>
+      <w:r>
+        <w:rPr>
+          <w:lang w:val="en-US"/>
+        </w:rPr>
+        <w:t xml:space="preserve">          </w:t>
+      </w:r>
+      <w:proofErr w:type="gramStart"/>
+      <w:r>
+        <w:rPr>
+          <w:lang w:val="en-US"/>
+        </w:rPr>
+        <w:t>{ "</w:t>
+      </w:r>
+      <w:proofErr w:type="gramEnd"/>
+      <w:r>
+        <w:rPr>
+          <w:lang w:val="en-US"/>
+        </w:rPr>
+        <w:t>name": "text", "source": "/document/content</w:t>
+      </w:r>
+      <w:proofErr w:type="gramStart"/>
+      <w:r>
+        <w:rPr>
+          <w:lang w:val="en-US"/>
+        </w:rPr>
+        <w:t>" }</w:t>
+      </w:r>
+      <w:proofErr w:type="gramEnd"/>
+      <w:r>
+        <w:rPr>
+          <w:lang w:val="en-US"/>
+        </w:rPr>
+        <w:t>,</w:t>
+      </w:r>
+    </w:p>
+    <w:p>
+      <w:pPr>
+        <w:ind w:left="360"/>
+        <w:rPr>
+          <w:lang w:val="en-US"/>
+        </w:rPr>
+      </w:pPr>
+      <w:r>
+        <w:rPr>
+          <w:lang w:val="en-US"/>
+        </w:rPr>
+        <w:t xml:space="preserve">          </w:t>
+      </w:r>
+      <w:proofErr w:type="gramStart"/>
+      <w:r>
+        <w:rPr>
+          <w:lang w:val="en-US"/>
+        </w:rPr>
+        <w:t>{ "</w:t>
+      </w:r>
+      <w:proofErr w:type="gramEnd"/>
+      <w:r>
+        <w:rPr>
+          <w:lang w:val="en-US"/>
+        </w:rPr>
+        <w:t>name": "</w:t>
+      </w:r>
+      <w:proofErr w:type="spellStart"/>
+      <w:r>
+        <w:rPr>
+          <w:lang w:val="en-US"/>
+        </w:rPr>
+        <w:t>itemsToInsert</w:t>
+      </w:r>
+      <w:proofErr w:type="spellEnd"/>
+      <w:r>
+        <w:rPr>
+          <w:lang w:val="en-US"/>
+        </w:rPr>
+        <w:t>", "source": "/document/</w:t>
+      </w:r>
+      <w:proofErr w:type="spellStart"/>
+      <w:r>
+        <w:rPr>
+          <w:lang w:val="en-US"/>
+        </w:rPr>
+        <w:t>normalized_images</w:t>
+      </w:r>
+      <w:proofErr w:type="spellEnd"/>
+      <w:r>
+        <w:rPr>
+          <w:lang w:val="en-US"/>
+        </w:rPr>
+        <w:t>/*/</w:t>
+      </w:r>
+      <w:proofErr w:type="spellStart"/>
+      <w:r>
+        <w:rPr>
+          <w:lang w:val="en-US"/>
+        </w:rPr>
+        <w:t>ocrText</w:t>
+      </w:r>
+      <w:proofErr w:type="spellEnd"/>
+      <w:proofErr w:type="gramStart"/>
+      <w:r>
+        <w:rPr>
+          <w:lang w:val="en-US"/>
+        </w:rPr>
+        <w:t>" }</w:t>
+      </w:r>
+      <w:proofErr w:type="gramEnd"/>
+    </w:p>
+    <w:p>
+      <w:pPr>
+        <w:ind w:left="360"/>
+        <w:rPr>
+          <w:lang w:val="en-US"/>
+        </w:rPr>
+      </w:pPr>
+      <w:r>
+        <w:rPr>
+          <w:lang w:val="en-US"/>
+        </w:rPr>
+        <w:t xml:space="preserve">        ],</w:t>
+      </w:r>
+    </w:p>
+    <w:p>
+      <w:pPr>
+        <w:ind w:left="360"/>
+        <w:rPr>
+          <w:lang w:val="en-US"/>
+        </w:rPr>
+      </w:pPr>
+      <w:r>
+        <w:rPr>
+          <w:lang w:val="en-US"/>
+        </w:rPr>
+        <w:t xml:space="preserve">        "outputs": [</w:t>
+      </w:r>
+    </w:p>
+    <w:p>
+      <w:pPr>
+        <w:ind w:left="360"/>
+        <w:rPr>
+          <w:lang w:val="en-US"/>
+        </w:rPr>
+      </w:pPr>
+      <w:r>
+        <w:rPr>
+          <w:lang w:val="en-US"/>
+        </w:rPr>
+        <w:t xml:space="preserve">          </w:t>
+      </w:r>
+      <w:proofErr w:type="gramStart"/>
+      <w:r>
+        <w:rPr>
+          <w:lang w:val="en-US"/>
+        </w:rPr>
+        <w:t>{ "</w:t>
+      </w:r>
+      <w:proofErr w:type="gramEnd"/>
+      <w:r>
+        <w:rPr>
+          <w:lang w:val="en-US"/>
+        </w:rPr>
+        <w:t>name": "</w:t>
+      </w:r>
+      <w:proofErr w:type="spellStart"/>
+      <w:r>
+        <w:rPr>
+          <w:lang w:val="en-US"/>
+        </w:rPr>
+        <w:t>mergedText</w:t>
+      </w:r>
+      <w:proofErr w:type="spellEnd"/>
+      <w:r>
+        <w:rPr>
+          <w:lang w:val="en-US"/>
+        </w:rPr>
+        <w:t>", "</w:t>
+      </w:r>
+      <w:proofErr w:type="spellStart"/>
+      <w:r>
+        <w:rPr>
+          <w:lang w:val="en-US"/>
+        </w:rPr>
+        <w:t>targetName</w:t>
+      </w:r>
+      <w:proofErr w:type="spellEnd"/>
+      <w:r>
+        <w:rPr>
+          <w:lang w:val="en-US"/>
+        </w:rPr>
+        <w:t>": "</w:t>
+      </w:r>
+      <w:proofErr w:type="spellStart"/>
+      <w:r>
+        <w:rPr>
+          <w:lang w:val="en-US"/>
+        </w:rPr>
+        <w:t>merged_content</w:t>
+      </w:r>
+      <w:proofErr w:type="spellEnd"/>
+      <w:proofErr w:type="gramStart"/>
+      <w:r>
+        <w:rPr>
+          <w:lang w:val="en-US"/>
+        </w:rPr>
+        <w:t>" }</w:t>
+      </w:r>
+      <w:proofErr w:type="gramEnd"/>
+    </w:p>
+    <w:p>
+      <w:pPr>
+        <w:ind w:left="360"/>
+        <w:rPr>
+          <w:lang w:val="en-US"/>
+        </w:rPr>
+      </w:pPr>
+      <w:r>
+        <w:rPr>
+          <w:lang w:val="en-US"/>
+        </w:rPr>
+        <w:t xml:space="preserve">        ]</w:t>
+      </w:r>
+    </w:p>
+    <w:p>
+      <w:pPr>
+        <w:ind w:left="360"/>
+        <w:rPr>
+          <w:lang w:val="en-US"/>
+        </w:rPr>
+      </w:pPr>
+      <w:r>
+        <w:rPr>
+          <w:lang w:val="en-US"/>
+        </w:rPr>
+        <w:t xml:space="preserve">      }</w:t>
       </w:r>
     </w:p>
     <w:p>
@@ -2814,1412 +4196,399 @@
     <w:p>
       <w:pPr>
         <w:ind w:left="360"/>
-        <w:rPr>
-          <w:lang w:val="en-US"/>
-        </w:rPr>
-      </w:pPr>
-      <w:r>
-        <w:rPr>
-          <w:lang w:val="en-US"/>
-        </w:rPr>
-        <w:t xml:space="preserve">  "step_2_skillset": {</w:t>
-      </w:r>
-    </w:p>
-    <w:p>
-      <w:pPr>
-        <w:ind w:left="360"/>
-        <w:rPr>
-          <w:lang w:val="en-US"/>
-        </w:rPr>
-      </w:pPr>
-      <w:r>
-        <w:rPr>
-          <w:lang w:val="en-US"/>
-        </w:rPr>
-        <w:t xml:space="preserve">    "name": "</w:t>
-      </w:r>
-      <w:proofErr w:type="spellStart"/>
-      <w:r>
-        <w:rPr>
-          <w:lang w:val="en-US"/>
-        </w:rPr>
-        <w:t>ocr</w:t>
-      </w:r>
-      <w:proofErr w:type="spellEnd"/>
-      <w:r>
-        <w:rPr>
-          <w:lang w:val="en-US"/>
-        </w:rPr>
-        <w:t>-skillset",</w:t>
-      </w:r>
-    </w:p>
-    <w:p>
-      <w:pPr>
-        <w:ind w:left="360"/>
-        <w:rPr>
-          <w:lang w:val="en-US"/>
-        </w:rPr>
-      </w:pPr>
-      <w:r>
-        <w:rPr>
-          <w:lang w:val="en-US"/>
-        </w:rPr>
-        <w:t xml:space="preserve">    "description": "OCR and Text Merging Skillset",</w:t>
-      </w:r>
-    </w:p>
-    <w:p>
-      <w:pPr>
-        <w:ind w:left="360"/>
-        <w:rPr>
-          <w:lang w:val="en-US"/>
-        </w:rPr>
-      </w:pPr>
-      <w:r>
-        <w:rPr>
-          <w:lang w:val="en-US"/>
-        </w:rPr>
-        <w:t xml:space="preserve">    "skills": [</w:t>
-      </w:r>
-    </w:p>
-    <w:p>
-      <w:pPr>
-        <w:ind w:left="360"/>
-        <w:rPr>
-          <w:lang w:val="en-US"/>
-        </w:rPr>
-      </w:pPr>
-      <w:r>
-        <w:rPr>
-          <w:lang w:val="en-US"/>
-        </w:rPr>
-        <w:t xml:space="preserve">      {</w:t>
-      </w:r>
-    </w:p>
-    <w:p>
-      <w:pPr>
-        <w:ind w:left="360"/>
-        <w:rPr>
-          <w:lang w:val="en-US"/>
-        </w:rPr>
-      </w:pPr>
-      <w:r>
-        <w:rPr>
-          <w:lang w:val="en-US"/>
-        </w:rPr>
-        <w:t xml:space="preserve">        "@</w:t>
-      </w:r>
-      <w:proofErr w:type="spellStart"/>
-      <w:r>
-        <w:rPr>
-          <w:lang w:val="en-US"/>
-        </w:rPr>
-        <w:t>odata.type</w:t>
-      </w:r>
-      <w:proofErr w:type="spellEnd"/>
-      <w:r>
-        <w:rPr>
-          <w:lang w:val="en-US"/>
-        </w:rPr>
-        <w:t>": "#</w:t>
-      </w:r>
-      <w:proofErr w:type="spellStart"/>
-      <w:r>
-        <w:rPr>
-          <w:lang w:val="en-US"/>
-        </w:rPr>
-        <w:t>Microsoft.Skills.Vision.OcrSkill</w:t>
-      </w:r>
-      <w:proofErr w:type="spellEnd"/>
-      <w:r>
-        <w:rPr>
-          <w:lang w:val="en-US"/>
-        </w:rPr>
-        <w:t>",</w:t>
-      </w:r>
-    </w:p>
-    <w:p>
-      <w:pPr>
-        <w:ind w:left="360"/>
-        <w:rPr>
-          <w:lang w:val="en-US"/>
-        </w:rPr>
-      </w:pPr>
-      <w:r>
-        <w:rPr>
-          <w:lang w:val="en-US"/>
-        </w:rPr>
-        <w:t xml:space="preserve">        "context": "/document/</w:t>
-      </w:r>
-      <w:proofErr w:type="spellStart"/>
-      <w:r>
-        <w:rPr>
-          <w:lang w:val="en-US"/>
-        </w:rPr>
-        <w:t>normalized_images</w:t>
-      </w:r>
-      <w:proofErr w:type="spellEnd"/>
-      <w:r>
-        <w:rPr>
-          <w:lang w:val="en-US"/>
-        </w:rPr>
-        <w:t>/*",</w:t>
-      </w:r>
-    </w:p>
-    <w:p>
-      <w:pPr>
-        <w:ind w:left="360"/>
-        <w:rPr>
-          <w:lang w:val="en-US"/>
-        </w:rPr>
-      </w:pPr>
-      <w:r>
-        <w:rPr>
-          <w:lang w:val="en-US"/>
-        </w:rPr>
-        <w:t xml:space="preserve">        "</w:t>
-      </w:r>
-      <w:proofErr w:type="spellStart"/>
-      <w:r>
-        <w:rPr>
-          <w:lang w:val="en-US"/>
-        </w:rPr>
-        <w:t>defaultLanguageCode</w:t>
-      </w:r>
-      <w:proofErr w:type="spellEnd"/>
-      <w:r>
-        <w:rPr>
-          <w:lang w:val="en-US"/>
-        </w:rPr>
-        <w:t>": "</w:t>
-      </w:r>
-      <w:proofErr w:type="spellStart"/>
-      <w:r>
-        <w:rPr>
-          <w:lang w:val="en-US"/>
-        </w:rPr>
-        <w:t>en</w:t>
-      </w:r>
-      <w:proofErr w:type="spellEnd"/>
-      <w:r>
-        <w:rPr>
-          <w:lang w:val="en-US"/>
-        </w:rPr>
-        <w:t>",</w:t>
-      </w:r>
-    </w:p>
-    <w:p>
-      <w:pPr>
-        <w:ind w:left="360"/>
-        <w:rPr>
-          <w:lang w:val="en-US"/>
-        </w:rPr>
-      </w:pPr>
-      <w:r>
-        <w:rPr>
-          <w:lang w:val="en-US"/>
-        </w:rPr>
-        <w:t xml:space="preserve">        "inputs": [</w:t>
-      </w:r>
-    </w:p>
-    <w:p>
-      <w:pPr>
-        <w:ind w:left="360"/>
-        <w:rPr>
-          <w:lang w:val="en-US"/>
-        </w:rPr>
-      </w:pPr>
-      <w:r>
-        <w:rPr>
-          <w:lang w:val="en-US"/>
-        </w:rPr>
-        <w:t xml:space="preserve">          { "name": "image", "source": "/document/</w:t>
-      </w:r>
-      <w:proofErr w:type="spellStart"/>
-      <w:r>
-        <w:rPr>
-          <w:lang w:val="en-US"/>
-        </w:rPr>
-        <w:t>normalized_images</w:t>
-      </w:r>
-      <w:proofErr w:type="spellEnd"/>
-      <w:r>
-        <w:rPr>
-          <w:lang w:val="en-US"/>
-        </w:rPr>
-        <w:t>/*" }</w:t>
-      </w:r>
-    </w:p>
-    <w:p>
-      <w:pPr>
-        <w:ind w:left="360"/>
-        <w:rPr>
-          <w:lang w:val="en-US"/>
-        </w:rPr>
-      </w:pPr>
-      <w:r>
-        <w:rPr>
-          <w:lang w:val="en-US"/>
-        </w:rPr>
-        <w:t xml:space="preserve">        ],</w:t>
-      </w:r>
-    </w:p>
-    <w:p>
-      <w:pPr>
-        <w:ind w:left="360"/>
-        <w:rPr>
-          <w:lang w:val="en-US"/>
-        </w:rPr>
-      </w:pPr>
-      <w:r>
-        <w:rPr>
-          <w:lang w:val="en-US"/>
-        </w:rPr>
-        <w:t xml:space="preserve">        "outputs": [</w:t>
-      </w:r>
-    </w:p>
-    <w:p>
-      <w:pPr>
-        <w:ind w:left="360"/>
-        <w:rPr>
-          <w:lang w:val="en-US"/>
-        </w:rPr>
-      </w:pPr>
-      <w:r>
-        <w:rPr>
-          <w:lang w:val="en-US"/>
-        </w:rPr>
-        <w:t xml:space="preserve">          { "name": "text", "</w:t>
-      </w:r>
-      <w:proofErr w:type="spellStart"/>
-      <w:r>
-        <w:rPr>
-          <w:lang w:val="en-US"/>
-        </w:rPr>
-        <w:t>targetName</w:t>
-      </w:r>
-      <w:proofErr w:type="spellEnd"/>
-      <w:r>
-        <w:rPr>
-          <w:lang w:val="en-US"/>
-        </w:rPr>
-        <w:t>": "</w:t>
-      </w:r>
-      <w:proofErr w:type="spellStart"/>
-      <w:r>
-        <w:rPr>
-          <w:lang w:val="en-US"/>
-        </w:rPr>
-        <w:t>ocrText</w:t>
-      </w:r>
-      <w:proofErr w:type="spellEnd"/>
-      <w:r>
-        <w:rPr>
-          <w:lang w:val="en-US"/>
-        </w:rPr>
-        <w:t>" }</w:t>
-      </w:r>
-    </w:p>
-    <w:p>
-      <w:pPr>
-        <w:ind w:left="360"/>
-        <w:rPr>
-          <w:lang w:val="en-US"/>
-        </w:rPr>
-      </w:pPr>
-      <w:r>
-        <w:rPr>
-          <w:lang w:val="en-US"/>
-        </w:rPr>
-        <w:t xml:space="preserve">        ]</w:t>
-      </w:r>
-    </w:p>
-    <w:p>
-      <w:pPr>
-        <w:ind w:left="360"/>
-        <w:rPr>
-          <w:lang w:val="en-US"/>
-        </w:rPr>
-      </w:pPr>
-      <w:r>
-        <w:rPr>
-          <w:lang w:val="en-US"/>
-        </w:rPr>
-        <w:t xml:space="preserve">      },</w:t>
-      </w:r>
-    </w:p>
-    <w:p>
-      <w:pPr>
-        <w:ind w:left="360"/>
-        <w:rPr>
-          <w:lang w:val="en-US"/>
-        </w:rPr>
-      </w:pPr>
-      <w:r>
-        <w:rPr>
-          <w:lang w:val="en-US"/>
-        </w:rPr>
-        <w:t xml:space="preserve">      {</w:t>
-      </w:r>
-    </w:p>
-    <w:p>
-      <w:pPr>
-        <w:ind w:left="360"/>
-        <w:rPr>
-          <w:lang w:val="en-US"/>
-        </w:rPr>
-      </w:pPr>
-      <w:r>
-        <w:rPr>
-          <w:lang w:val="en-US"/>
-        </w:rPr>
+      </w:pPr>
+      <w:r>
+        <w:rPr>
+          <w:lang w:val="en-US"/>
+        </w:rPr>
+        <w:t xml:space="preserve">  "</w:t>
+      </w:r>
+      <w:proofErr w:type="gramStart"/>
+      <w:r>
+        <w:rPr>
+          <w:lang w:val="en-US"/>
+        </w:rPr>
+        <w:t>step</w:t>
+      </w:r>
+      <w:proofErr w:type="gramEnd"/>
+      <w:r>
+        <w:rPr>
+          <w:lang w:val="en-US"/>
+        </w:rPr>
+        <w:t>_3_indexer</w:t>
+      </w:r>
+      <w:proofErr w:type="gramStart"/>
+      <w:r>
+        <w:rPr>
+          <w:lang w:val="en-US"/>
+        </w:rPr>
+        <w:t xml:space="preserve">": </w:t>
+      </w:r>
+      <w:r>
+        <w:t>{</w:t>
+      </w:r>
+      <w:proofErr w:type="gramEnd"/>
+    </w:p>
+    <w:p>
+      <w:pPr>
+        <w:ind w:left="360"/>
+      </w:pPr>
+      <w:r>
+        <w:t>  "@odata.context": "https://smart-search-service3.search.windows.net/$metadata#indexers/$entity",</w:t>
+      </w:r>
+    </w:p>
+    <w:p>
+      <w:pPr>
+        <w:ind w:left="360"/>
+      </w:pPr>
+      <w:r>
+        <w:t>  "@odata.etag": "\"0x8DE54B6C6D3D772\"",</w:t>
+      </w:r>
+    </w:p>
+    <w:p>
+      <w:pPr>
+        <w:ind w:left="360"/>
+      </w:pPr>
+      <w:r>
+        <w:t>  "name": "azureblob-index2",</w:t>
+      </w:r>
+    </w:p>
+    <w:p>
+      <w:pPr>
+        <w:ind w:left="360"/>
+      </w:pPr>
+      <w:r>
+        <w:t>  "description": null,</w:t>
+      </w:r>
+    </w:p>
+    <w:p>
+      <w:pPr>
+        <w:ind w:left="360"/>
+      </w:pPr>
+      <w:r>
+        <w:t>  "dataSourceName": "smartsearch3-datasource",</w:t>
+      </w:r>
+    </w:p>
+    <w:p>
+      <w:pPr>
+        <w:ind w:left="360"/>
+      </w:pPr>
+      <w:r>
+        <w:t>  "skillsetName": "ocr-skillset",</w:t>
+      </w:r>
+    </w:p>
+    <w:p>
+      <w:pPr>
+        <w:ind w:left="360"/>
+      </w:pPr>
+      <w:r>
+        <w:t>  "targetIndexName": "azureblob-index2",</w:t>
+      </w:r>
+    </w:p>
+    <w:p>
+      <w:pPr>
+        <w:ind w:left="360"/>
+      </w:pPr>
+      <w:r>
+        <w:t>  "disabled": null,</w:t>
+      </w:r>
+    </w:p>
+    <w:p>
+      <w:pPr>
+        <w:ind w:left="360"/>
+      </w:pPr>
+      <w:r>
+        <w:t>  "schedule": null,</w:t>
+      </w:r>
+    </w:p>
+    <w:p>
+      <w:pPr>
+        <w:ind w:left="360"/>
+      </w:pPr>
+      <w:r>
+        <w:t>  "parameters": {</w:t>
+      </w:r>
+    </w:p>
+    <w:p>
+      <w:pPr>
+        <w:ind w:left="360"/>
+      </w:pPr>
+      <w:r>
+        <w:t>    "batchSize": null,</w:t>
+      </w:r>
+    </w:p>
+    <w:p>
+      <w:pPr>
+        <w:ind w:left="360"/>
+      </w:pPr>
+      <w:r>
+        <w:t>    "maxFailedItems": null,</w:t>
+      </w:r>
+    </w:p>
+    <w:p>
+      <w:pPr>
+        <w:ind w:left="360"/>
+      </w:pPr>
+      <w:r>
+        <w:t>    "maxFailedItemsPerBatch": null,</w:t>
+      </w:r>
+    </w:p>
+    <w:p>
+      <w:pPr>
+        <w:ind w:left="360"/>
+      </w:pPr>
+      <w:r>
+        <w:t>    "configuration": {</w:t>
+      </w:r>
+    </w:p>
+    <w:p>
+      <w:pPr>
+        <w:ind w:left="360"/>
+      </w:pPr>
+      <w:r>
+        <w:t>      "dataToExtract": "contentAndMetadata",</w:t>
+      </w:r>
+    </w:p>
+    <w:p>
+      <w:pPr>
+        <w:ind w:left="360"/>
+      </w:pPr>
+      <w:r>
         <w:lastRenderedPageBreak/>
-        <w:t xml:space="preserve">        "@</w:t>
-      </w:r>
-      <w:proofErr w:type="spellStart"/>
-      <w:r>
-        <w:rPr>
-          <w:lang w:val="en-US"/>
-        </w:rPr>
-        <w:t>odata.type</w:t>
-      </w:r>
-      <w:proofErr w:type="spellEnd"/>
-      <w:r>
-        <w:rPr>
-          <w:lang w:val="en-US"/>
-        </w:rPr>
-        <w:t>": "#</w:t>
-      </w:r>
-      <w:proofErr w:type="spellStart"/>
-      <w:r>
-        <w:rPr>
-          <w:lang w:val="en-US"/>
-        </w:rPr>
-        <w:t>Microsoft.Skills.Text.MergeSkill</w:t>
-      </w:r>
-      <w:proofErr w:type="spellEnd"/>
-      <w:r>
-        <w:rPr>
-          <w:lang w:val="en-US"/>
-        </w:rPr>
-        <w:t>",</w:t>
-      </w:r>
-    </w:p>
-    <w:p>
-      <w:pPr>
-        <w:ind w:left="360"/>
-        <w:rPr>
-          <w:lang w:val="en-US"/>
-        </w:rPr>
-      </w:pPr>
-      <w:r>
-        <w:rPr>
-          <w:lang w:val="en-US"/>
-        </w:rPr>
-        <w:t xml:space="preserve">        "context": "/document",</w:t>
-      </w:r>
-    </w:p>
-    <w:p>
-      <w:pPr>
-        <w:ind w:left="360"/>
-        <w:rPr>
-          <w:lang w:val="en-US"/>
-        </w:rPr>
-      </w:pPr>
-      <w:r>
-        <w:rPr>
-          <w:lang w:val="en-US"/>
-        </w:rPr>
-        <w:t xml:space="preserve">        "inputs": [</w:t>
-      </w:r>
-    </w:p>
-    <w:p>
-      <w:pPr>
-        <w:ind w:left="360"/>
-        <w:rPr>
-          <w:lang w:val="en-US"/>
-        </w:rPr>
-      </w:pPr>
-      <w:r>
-        <w:rPr>
-          <w:lang w:val="en-US"/>
-        </w:rPr>
-        <w:t xml:space="preserve">          { "name": "text", "source": "/document/content" },</w:t>
-      </w:r>
-    </w:p>
-    <w:p>
-      <w:pPr>
-        <w:ind w:left="360"/>
-        <w:rPr>
-          <w:lang w:val="en-US"/>
-        </w:rPr>
-      </w:pPr>
-      <w:r>
-        <w:rPr>
-          <w:lang w:val="en-US"/>
-        </w:rPr>
-        <w:t xml:space="preserve">          { "name": "</w:t>
-      </w:r>
-      <w:proofErr w:type="spellStart"/>
-      <w:r>
-        <w:rPr>
-          <w:lang w:val="en-US"/>
-        </w:rPr>
-        <w:t>itemsToInsert</w:t>
-      </w:r>
-      <w:proofErr w:type="spellEnd"/>
-      <w:r>
-        <w:rPr>
-          <w:lang w:val="en-US"/>
-        </w:rPr>
-        <w:t>", "source": "/document/</w:t>
-      </w:r>
-      <w:proofErr w:type="spellStart"/>
-      <w:r>
-        <w:rPr>
-          <w:lang w:val="en-US"/>
-        </w:rPr>
-        <w:t>normalized_images</w:t>
-      </w:r>
-      <w:proofErr w:type="spellEnd"/>
-      <w:r>
-        <w:rPr>
-          <w:lang w:val="en-US"/>
-        </w:rPr>
-        <w:t>/*/</w:t>
-      </w:r>
-      <w:proofErr w:type="spellStart"/>
-      <w:r>
-        <w:rPr>
-          <w:lang w:val="en-US"/>
-        </w:rPr>
-        <w:t>ocrText</w:t>
-      </w:r>
-      <w:proofErr w:type="spellEnd"/>
-      <w:r>
-        <w:rPr>
-          <w:lang w:val="en-US"/>
-        </w:rPr>
-        <w:t>" }</w:t>
-      </w:r>
-    </w:p>
-    <w:p>
-      <w:pPr>
-        <w:ind w:left="360"/>
-        <w:rPr>
-          <w:lang w:val="en-US"/>
-        </w:rPr>
-      </w:pPr>
-      <w:r>
-        <w:rPr>
-          <w:lang w:val="en-US"/>
-        </w:rPr>
-        <w:t xml:space="preserve">        ],</w:t>
-      </w:r>
-    </w:p>
-    <w:p>
-      <w:pPr>
-        <w:ind w:left="360"/>
-        <w:rPr>
-          <w:lang w:val="en-US"/>
-        </w:rPr>
-      </w:pPr>
-      <w:r>
-        <w:rPr>
-          <w:lang w:val="en-US"/>
-        </w:rPr>
-        <w:t xml:space="preserve">        "outputs": [</w:t>
-      </w:r>
-    </w:p>
-    <w:p>
-      <w:pPr>
-        <w:ind w:left="360"/>
-        <w:rPr>
-          <w:lang w:val="en-US"/>
-        </w:rPr>
-      </w:pPr>
-      <w:r>
-        <w:rPr>
-          <w:lang w:val="en-US"/>
-        </w:rPr>
-        <w:t xml:space="preserve">          { "name": "</w:t>
-      </w:r>
-      <w:proofErr w:type="spellStart"/>
-      <w:r>
-        <w:rPr>
-          <w:lang w:val="en-US"/>
-        </w:rPr>
-        <w:t>mergedText</w:t>
-      </w:r>
-      <w:proofErr w:type="spellEnd"/>
-      <w:r>
-        <w:rPr>
-          <w:lang w:val="en-US"/>
-        </w:rPr>
-        <w:t>", "</w:t>
-      </w:r>
-      <w:proofErr w:type="spellStart"/>
-      <w:r>
-        <w:rPr>
-          <w:lang w:val="en-US"/>
-        </w:rPr>
-        <w:t>targetName</w:t>
-      </w:r>
-      <w:proofErr w:type="spellEnd"/>
-      <w:r>
-        <w:rPr>
-          <w:lang w:val="en-US"/>
-        </w:rPr>
-        <w:t>": "</w:t>
-      </w:r>
-      <w:proofErr w:type="spellStart"/>
-      <w:r>
-        <w:rPr>
-          <w:lang w:val="en-US"/>
-        </w:rPr>
-        <w:t>merged_content</w:t>
-      </w:r>
-      <w:proofErr w:type="spellEnd"/>
-      <w:r>
-        <w:rPr>
-          <w:lang w:val="en-US"/>
-        </w:rPr>
-        <w:t>" }</w:t>
-      </w:r>
-    </w:p>
-    <w:p>
-      <w:pPr>
-        <w:ind w:left="360"/>
-        <w:rPr>
-          <w:lang w:val="en-US"/>
-        </w:rPr>
-      </w:pPr>
-      <w:r>
-        <w:rPr>
-          <w:lang w:val="en-US"/>
-        </w:rPr>
-        <w:t xml:space="preserve">        ]</w:t>
-      </w:r>
-    </w:p>
-    <w:p>
-      <w:pPr>
-        <w:ind w:left="360"/>
-        <w:rPr>
-          <w:lang w:val="en-US"/>
-        </w:rPr>
-      </w:pPr>
-      <w:r>
-        <w:rPr>
-          <w:lang w:val="en-US"/>
-        </w:rPr>
-        <w:t xml:space="preserve">      }</w:t>
-      </w:r>
-    </w:p>
-    <w:p>
-      <w:pPr>
-        <w:ind w:left="360"/>
-        <w:rPr>
-          <w:lang w:val="en-US"/>
-        </w:rPr>
-      </w:pPr>
-      <w:r>
-        <w:rPr>
-          <w:lang w:val="en-US"/>
-        </w:rPr>
-        <w:t xml:space="preserve">    ]</w:t>
-      </w:r>
-    </w:p>
-    <w:p>
-      <w:pPr>
-        <w:ind w:left="360"/>
-        <w:rPr>
-          <w:lang w:val="en-US"/>
-        </w:rPr>
-      </w:pPr>
-      <w:r>
-        <w:rPr>
-          <w:lang w:val="en-US"/>
-        </w:rPr>
-        <w:t xml:space="preserve">  },</w:t>
-      </w:r>
-    </w:p>
-    <w:p>
-      <w:pPr>
-        <w:ind w:left="360"/>
-        <w:rPr>
-          <w:lang w:val="en-US"/>
-        </w:rPr>
-      </w:pPr>
-    </w:p>
-    <w:p>
-      <w:pPr>
-        <w:ind w:left="360"/>
-        <w:rPr>
-          <w:lang w:val="en-US"/>
-        </w:rPr>
-      </w:pPr>
-      <w:r>
-        <w:rPr>
-          <w:lang w:val="en-US"/>
-        </w:rPr>
-        <w:t xml:space="preserve">  "step_3_indexer": {</w:t>
-      </w:r>
-    </w:p>
-    <w:p>
-      <w:pPr>
-        <w:ind w:left="360"/>
-        <w:rPr>
-          <w:lang w:val="en-US"/>
-        </w:rPr>
-      </w:pPr>
-      <w:r>
-        <w:rPr>
-          <w:lang w:val="en-US"/>
-        </w:rPr>
-        <w:t xml:space="preserve">    "name": "</w:t>
-      </w:r>
-      <w:proofErr w:type="spellStart"/>
-      <w:r>
-        <w:rPr>
-          <w:lang w:val="en-US"/>
-        </w:rPr>
-        <w:t>ocr</w:t>
-      </w:r>
-      <w:proofErr w:type="spellEnd"/>
-      <w:r>
-        <w:rPr>
-          <w:lang w:val="en-US"/>
-        </w:rPr>
-        <w:t>-indexer",</w:t>
-      </w:r>
-    </w:p>
-    <w:p>
-      <w:pPr>
-        <w:ind w:left="360"/>
-        <w:rPr>
-          <w:lang w:val="en-US"/>
-        </w:rPr>
-      </w:pPr>
-      <w:r>
-        <w:rPr>
-          <w:lang w:val="en-US"/>
-        </w:rPr>
-        <w:t xml:space="preserve">    "</w:t>
-      </w:r>
-      <w:proofErr w:type="spellStart"/>
-      <w:r>
-        <w:rPr>
-          <w:lang w:val="en-US"/>
-        </w:rPr>
-        <w:t>dataSourceName</w:t>
-      </w:r>
-      <w:proofErr w:type="spellEnd"/>
-      <w:r>
-        <w:rPr>
-          <w:lang w:val="en-US"/>
-        </w:rPr>
-        <w:t>": "smartsearch3-datasource",</w:t>
-      </w:r>
-    </w:p>
-    <w:p>
-      <w:pPr>
-        <w:ind w:left="360"/>
-        <w:rPr>
-          <w:lang w:val="en-US"/>
-        </w:rPr>
-      </w:pPr>
-      <w:r>
-        <w:rPr>
-          <w:lang w:val="en-US"/>
-        </w:rPr>
-        <w:t xml:space="preserve">    "</w:t>
-      </w:r>
-      <w:proofErr w:type="spellStart"/>
-      <w:r>
-        <w:rPr>
-          <w:lang w:val="en-US"/>
-        </w:rPr>
-        <w:t>targetIndexName</w:t>
-      </w:r>
-      <w:proofErr w:type="spellEnd"/>
-      <w:r>
-        <w:rPr>
-          <w:lang w:val="en-US"/>
-        </w:rPr>
-        <w:t>": "</w:t>
-      </w:r>
-      <w:proofErr w:type="spellStart"/>
-      <w:r>
-        <w:rPr>
-          <w:lang w:val="en-US"/>
-        </w:rPr>
-        <w:t>ocr</w:t>
-      </w:r>
-      <w:proofErr w:type="spellEnd"/>
-      <w:r>
-        <w:rPr>
-          <w:lang w:val="en-US"/>
-        </w:rPr>
-        <w:t>-index",</w:t>
-      </w:r>
-    </w:p>
-    <w:p>
-      <w:pPr>
-        <w:ind w:left="360"/>
-        <w:rPr>
-          <w:lang w:val="en-US"/>
-        </w:rPr>
-      </w:pPr>
-      <w:r>
-        <w:rPr>
-          <w:lang w:val="en-US"/>
-        </w:rPr>
-        <w:t xml:space="preserve">    "</w:t>
-      </w:r>
-      <w:proofErr w:type="spellStart"/>
-      <w:r>
-        <w:rPr>
-          <w:lang w:val="en-US"/>
-        </w:rPr>
-        <w:t>skillsetName</w:t>
-      </w:r>
-      <w:proofErr w:type="spellEnd"/>
-      <w:r>
-        <w:rPr>
-          <w:lang w:val="en-US"/>
-        </w:rPr>
-        <w:t>": "</w:t>
-      </w:r>
-      <w:proofErr w:type="spellStart"/>
-      <w:r>
-        <w:rPr>
-          <w:lang w:val="en-US"/>
-        </w:rPr>
-        <w:t>ocr</w:t>
-      </w:r>
-      <w:proofErr w:type="spellEnd"/>
-      <w:r>
-        <w:rPr>
-          <w:lang w:val="en-US"/>
-        </w:rPr>
-        <w:t>-skillset",</w:t>
-      </w:r>
-    </w:p>
-    <w:p>
-      <w:pPr>
-        <w:ind w:left="360"/>
-        <w:rPr>
-          <w:lang w:val="en-US"/>
-        </w:rPr>
-      </w:pPr>
-      <w:r>
-        <w:rPr>
-          <w:lang w:val="en-US"/>
-        </w:rPr>
-        <w:t xml:space="preserve">    "parameters": {</w:t>
-      </w:r>
-    </w:p>
-    <w:p>
-      <w:pPr>
-        <w:ind w:left="360"/>
-        <w:rPr>
-          <w:lang w:val="en-US"/>
-        </w:rPr>
-      </w:pPr>
-      <w:r>
-        <w:rPr>
-          <w:lang w:val="en-US"/>
-        </w:rPr>
-        <w:t xml:space="preserve">      "configuration": {</w:t>
-      </w:r>
-    </w:p>
-    <w:p>
-      <w:pPr>
-        <w:ind w:left="360"/>
-        <w:rPr>
-          <w:lang w:val="en-US"/>
-        </w:rPr>
-      </w:pPr>
-      <w:r>
-        <w:rPr>
-          <w:lang w:val="en-US"/>
-        </w:rPr>
-        <w:t xml:space="preserve">        "</w:t>
-      </w:r>
-      <w:proofErr w:type="spellStart"/>
-      <w:r>
-        <w:rPr>
-          <w:lang w:val="en-US"/>
-        </w:rPr>
-        <w:t>dataToExtract</w:t>
-      </w:r>
-      <w:proofErr w:type="spellEnd"/>
-      <w:r>
-        <w:rPr>
-          <w:lang w:val="en-US"/>
-        </w:rPr>
-        <w:t>": "</w:t>
-      </w:r>
-      <w:proofErr w:type="spellStart"/>
-      <w:r>
-        <w:rPr>
-          <w:lang w:val="en-US"/>
-        </w:rPr>
-        <w:t>contentAndMetadata</w:t>
-      </w:r>
-      <w:proofErr w:type="spellEnd"/>
-      <w:r>
-        <w:rPr>
-          <w:lang w:val="en-US"/>
-        </w:rPr>
-        <w:t>",</w:t>
-      </w:r>
-    </w:p>
-    <w:p>
-      <w:pPr>
-        <w:ind w:left="360"/>
-        <w:rPr>
-          <w:lang w:val="en-US"/>
-        </w:rPr>
-      </w:pPr>
-      <w:r>
-        <w:rPr>
-          <w:lang w:val="en-US"/>
-        </w:rPr>
-        <w:t xml:space="preserve">        "</w:t>
-      </w:r>
-      <w:proofErr w:type="spellStart"/>
-      <w:r>
-        <w:rPr>
-          <w:lang w:val="en-US"/>
-        </w:rPr>
-        <w:t>parsingMode</w:t>
-      </w:r>
-      <w:proofErr w:type="spellEnd"/>
-      <w:r>
-        <w:rPr>
-          <w:lang w:val="en-US"/>
-        </w:rPr>
-        <w:t>": "default",</w:t>
-      </w:r>
-    </w:p>
-    <w:p>
-      <w:pPr>
-        <w:ind w:left="360"/>
-        <w:rPr>
-          <w:lang w:val="en-US"/>
-        </w:rPr>
-      </w:pPr>
-      <w:r>
-        <w:rPr>
-          <w:lang w:val="en-US"/>
-        </w:rPr>
-        <w:t xml:space="preserve">        "</w:t>
-      </w:r>
-      <w:proofErr w:type="spellStart"/>
-      <w:r>
-        <w:rPr>
-          <w:lang w:val="en-US"/>
-        </w:rPr>
-        <w:t>imageAction</w:t>
-      </w:r>
-      <w:proofErr w:type="spellEnd"/>
-      <w:r>
-        <w:rPr>
-          <w:lang w:val="en-US"/>
-        </w:rPr>
-        <w:t>": "</w:t>
-      </w:r>
-      <w:proofErr w:type="spellStart"/>
-      <w:r>
-        <w:rPr>
-          <w:lang w:val="en-US"/>
-        </w:rPr>
-        <w:t>generateNormalizedImages</w:t>
-      </w:r>
-      <w:proofErr w:type="spellEnd"/>
-      <w:r>
-        <w:rPr>
-          <w:lang w:val="en-US"/>
-        </w:rPr>
-        <w:t>"</w:t>
-      </w:r>
-    </w:p>
-    <w:p>
-      <w:pPr>
-        <w:ind w:left="360"/>
-        <w:rPr>
-          <w:lang w:val="en-US"/>
-        </w:rPr>
-      </w:pPr>
-      <w:r>
-        <w:rPr>
-          <w:lang w:val="en-US"/>
-        </w:rPr>
-        <w:t xml:space="preserve">      }</w:t>
-      </w:r>
-    </w:p>
-    <w:p>
-      <w:pPr>
-        <w:ind w:left="360"/>
-        <w:rPr>
-          <w:lang w:val="en-US"/>
-        </w:rPr>
-      </w:pPr>
-      <w:r>
-        <w:rPr>
-          <w:lang w:val="en-US"/>
-        </w:rPr>
-        <w:t xml:space="preserve">    },</w:t>
-      </w:r>
-    </w:p>
-    <w:p>
-      <w:pPr>
-        <w:ind w:left="360"/>
-        <w:rPr>
-          <w:lang w:val="en-US"/>
-        </w:rPr>
-      </w:pPr>
-      <w:r>
-        <w:rPr>
-          <w:lang w:val="en-US"/>
-        </w:rPr>
-        <w:t xml:space="preserve">    "</w:t>
-      </w:r>
-      <w:proofErr w:type="spellStart"/>
-      <w:r>
-        <w:rPr>
-          <w:lang w:val="en-US"/>
-        </w:rPr>
-        <w:t>fieldMappings</w:t>
-      </w:r>
-      <w:proofErr w:type="spellEnd"/>
-      <w:r>
-        <w:rPr>
-          <w:lang w:val="en-US"/>
-        </w:rPr>
-        <w:t>": [</w:t>
-      </w:r>
-    </w:p>
-    <w:p>
-      <w:pPr>
-        <w:ind w:left="360"/>
-        <w:rPr>
-          <w:lang w:val="en-US"/>
-        </w:rPr>
-      </w:pPr>
-      <w:r>
-        <w:rPr>
-          <w:lang w:val="en-US"/>
-        </w:rPr>
-        <w:t xml:space="preserve">      {</w:t>
-      </w:r>
-    </w:p>
-    <w:p>
-      <w:pPr>
-        <w:ind w:left="360"/>
-        <w:rPr>
-          <w:lang w:val="en-US"/>
-        </w:rPr>
-      </w:pPr>
-      <w:r>
-        <w:rPr>
-          <w:lang w:val="en-US"/>
-        </w:rPr>
-        <w:t xml:space="preserve">        "</w:t>
-      </w:r>
-      <w:proofErr w:type="spellStart"/>
-      <w:r>
-        <w:rPr>
-          <w:lang w:val="en-US"/>
-        </w:rPr>
-        <w:t>sourceFieldName</w:t>
-      </w:r>
-      <w:proofErr w:type="spellEnd"/>
-      <w:r>
-        <w:rPr>
-          <w:lang w:val="en-US"/>
-        </w:rPr>
-        <w:t>": "</w:t>
-      </w:r>
-      <w:proofErr w:type="spellStart"/>
-      <w:r>
-        <w:rPr>
-          <w:lang w:val="en-US"/>
-        </w:rPr>
-        <w:t>metadata_storage_path</w:t>
-      </w:r>
-      <w:proofErr w:type="spellEnd"/>
-      <w:r>
-        <w:rPr>
-          <w:lang w:val="en-US"/>
-        </w:rPr>
-        <w:t>",</w:t>
-      </w:r>
-    </w:p>
-    <w:p>
-      <w:pPr>
-        <w:ind w:left="360"/>
-        <w:rPr>
-          <w:lang w:val="en-US"/>
-        </w:rPr>
-      </w:pPr>
-      <w:r>
-        <w:rPr>
-          <w:lang w:val="en-US"/>
-        </w:rPr>
-        <w:lastRenderedPageBreak/>
-        <w:t xml:space="preserve">        "</w:t>
-      </w:r>
-      <w:proofErr w:type="spellStart"/>
-      <w:r>
-        <w:rPr>
-          <w:lang w:val="en-US"/>
-        </w:rPr>
-        <w:t>targetFieldName</w:t>
-      </w:r>
-      <w:proofErr w:type="spellEnd"/>
-      <w:r>
-        <w:rPr>
-          <w:lang w:val="en-US"/>
-        </w:rPr>
-        <w:t>": "id",</w:t>
-      </w:r>
-    </w:p>
-    <w:p>
-      <w:pPr>
-        <w:ind w:left="360"/>
-        <w:rPr>
-          <w:lang w:val="en-US"/>
-        </w:rPr>
-      </w:pPr>
-      <w:r>
-        <w:rPr>
-          <w:lang w:val="en-US"/>
-        </w:rPr>
-        <w:t xml:space="preserve">        "</w:t>
-      </w:r>
-      <w:proofErr w:type="spellStart"/>
-      <w:r>
-        <w:rPr>
-          <w:lang w:val="en-US"/>
-        </w:rPr>
-        <w:t>mappingFunction</w:t>
-      </w:r>
-      <w:proofErr w:type="spellEnd"/>
-      <w:r>
-        <w:rPr>
-          <w:lang w:val="en-US"/>
-        </w:rPr>
-        <w:t>": { "name": "base64Encode" }</w:t>
-      </w:r>
-    </w:p>
-    <w:p>
-      <w:pPr>
-        <w:ind w:left="360"/>
-        <w:rPr>
-          <w:lang w:val="en-US"/>
-        </w:rPr>
-      </w:pPr>
-      <w:r>
-        <w:rPr>
-          <w:lang w:val="en-US"/>
-        </w:rPr>
-        <w:t xml:space="preserve">      },</w:t>
-      </w:r>
-    </w:p>
-    <w:p>
-      <w:pPr>
-        <w:ind w:left="360"/>
-        <w:rPr>
-          <w:lang w:val="en-US"/>
-        </w:rPr>
-      </w:pPr>
-      <w:r>
-        <w:rPr>
-          <w:lang w:val="en-US"/>
-        </w:rPr>
-        <w:t xml:space="preserve">      {</w:t>
-      </w:r>
-    </w:p>
-    <w:p>
-      <w:pPr>
-        <w:ind w:left="360"/>
-        <w:rPr>
-          <w:lang w:val="en-US"/>
-        </w:rPr>
-      </w:pPr>
-      <w:r>
-        <w:rPr>
-          <w:lang w:val="en-US"/>
-        </w:rPr>
-        <w:t xml:space="preserve">        "</w:t>
-      </w:r>
-      <w:proofErr w:type="spellStart"/>
-      <w:r>
-        <w:rPr>
-          <w:lang w:val="en-US"/>
-        </w:rPr>
-        <w:t>sourceFieldName</w:t>
-      </w:r>
-      <w:proofErr w:type="spellEnd"/>
-      <w:r>
-        <w:rPr>
-          <w:lang w:val="en-US"/>
-        </w:rPr>
-        <w:t>": "</w:t>
-      </w:r>
-      <w:proofErr w:type="spellStart"/>
-      <w:r>
-        <w:rPr>
-          <w:lang w:val="en-US"/>
-        </w:rPr>
-        <w:t>metadata_storage_path</w:t>
-      </w:r>
-      <w:proofErr w:type="spellEnd"/>
-      <w:r>
-        <w:rPr>
-          <w:lang w:val="en-US"/>
-        </w:rPr>
-        <w:t>",</w:t>
-      </w:r>
-    </w:p>
-    <w:p>
-      <w:pPr>
-        <w:ind w:left="360"/>
-        <w:rPr>
-          <w:lang w:val="en-US"/>
-        </w:rPr>
-      </w:pPr>
-      <w:r>
-        <w:rPr>
-          <w:lang w:val="en-US"/>
-        </w:rPr>
-        <w:t xml:space="preserve">        "</w:t>
-      </w:r>
-      <w:proofErr w:type="spellStart"/>
-      <w:r>
-        <w:rPr>
-          <w:lang w:val="en-US"/>
-        </w:rPr>
-        <w:t>targetFieldName</w:t>
-      </w:r>
-      <w:proofErr w:type="spellEnd"/>
-      <w:r>
-        <w:rPr>
-          <w:lang w:val="en-US"/>
-        </w:rPr>
-        <w:t>": "</w:t>
-      </w:r>
-      <w:proofErr w:type="spellStart"/>
-      <w:r>
-        <w:rPr>
-          <w:lang w:val="en-US"/>
-        </w:rPr>
-        <w:t>metadata_storage_path</w:t>
-      </w:r>
-      <w:proofErr w:type="spellEnd"/>
-      <w:r>
-        <w:rPr>
-          <w:lang w:val="en-US"/>
-        </w:rPr>
-        <w:t>"</w:t>
-      </w:r>
-    </w:p>
-    <w:p>
-      <w:pPr>
-        <w:ind w:left="360"/>
-        <w:rPr>
-          <w:lang w:val="en-US"/>
-        </w:rPr>
-      </w:pPr>
-      <w:r>
-        <w:rPr>
-          <w:lang w:val="en-US"/>
-        </w:rPr>
-        <w:t xml:space="preserve">      }</w:t>
-      </w:r>
-    </w:p>
-    <w:p>
-      <w:pPr>
-        <w:ind w:left="360"/>
-        <w:rPr>
-          <w:lang w:val="en-US"/>
-        </w:rPr>
-      </w:pPr>
-      <w:r>
-        <w:rPr>
-          <w:lang w:val="en-US"/>
-        </w:rPr>
-        <w:t xml:space="preserve">    ],</w:t>
-      </w:r>
-    </w:p>
-    <w:p>
-      <w:pPr>
-        <w:ind w:left="360"/>
-        <w:rPr>
-          <w:lang w:val="en-US"/>
-        </w:rPr>
-      </w:pPr>
-      <w:r>
-        <w:rPr>
-          <w:lang w:val="en-US"/>
-        </w:rPr>
-        <w:t xml:space="preserve">    "</w:t>
-      </w:r>
-      <w:proofErr w:type="spellStart"/>
-      <w:r>
-        <w:rPr>
-          <w:lang w:val="en-US"/>
-        </w:rPr>
-        <w:t>outputFieldMappings</w:t>
-      </w:r>
-      <w:proofErr w:type="spellEnd"/>
-      <w:r>
-        <w:rPr>
-          <w:lang w:val="en-US"/>
-        </w:rPr>
-        <w:t>": [</w:t>
-      </w:r>
-    </w:p>
-    <w:p>
-      <w:pPr>
-        <w:ind w:left="360"/>
-        <w:rPr>
-          <w:lang w:val="en-US"/>
-        </w:rPr>
-      </w:pPr>
-      <w:r>
-        <w:rPr>
-          <w:lang w:val="en-US"/>
-        </w:rPr>
-        <w:t xml:space="preserve">      {</w:t>
-      </w:r>
-    </w:p>
-    <w:p>
-      <w:pPr>
-        <w:ind w:left="360"/>
-        <w:rPr>
-          <w:lang w:val="en-US"/>
-        </w:rPr>
-      </w:pPr>
-      <w:r>
-        <w:rPr>
-          <w:lang w:val="en-US"/>
-        </w:rPr>
-        <w:t xml:space="preserve">        "</w:t>
-      </w:r>
-      <w:proofErr w:type="spellStart"/>
-      <w:r>
-        <w:rPr>
-          <w:lang w:val="en-US"/>
-        </w:rPr>
-        <w:t>sourceFieldName</w:t>
-      </w:r>
-      <w:proofErr w:type="spellEnd"/>
-      <w:r>
-        <w:rPr>
-          <w:lang w:val="en-US"/>
-        </w:rPr>
-        <w:t>": "/document/</w:t>
-      </w:r>
-      <w:proofErr w:type="spellStart"/>
-      <w:r>
-        <w:rPr>
-          <w:lang w:val="en-US"/>
-        </w:rPr>
-        <w:t>merged_content</w:t>
-      </w:r>
-      <w:proofErr w:type="spellEnd"/>
-      <w:r>
-        <w:rPr>
-          <w:lang w:val="en-US"/>
-        </w:rPr>
-        <w:t>",</w:t>
-      </w:r>
-    </w:p>
-    <w:p>
-      <w:pPr>
-        <w:ind w:left="360"/>
-        <w:rPr>
-          <w:lang w:val="en-US"/>
-        </w:rPr>
-      </w:pPr>
-      <w:r>
-        <w:rPr>
-          <w:lang w:val="en-US"/>
-        </w:rPr>
-        <w:t xml:space="preserve">        "</w:t>
-      </w:r>
-      <w:proofErr w:type="spellStart"/>
-      <w:r>
-        <w:rPr>
-          <w:lang w:val="en-US"/>
-        </w:rPr>
-        <w:t>targetFieldName</w:t>
-      </w:r>
-      <w:proofErr w:type="spellEnd"/>
-      <w:r>
-        <w:rPr>
-          <w:lang w:val="en-US"/>
-        </w:rPr>
-        <w:t>": "content"</w:t>
-      </w:r>
-    </w:p>
-    <w:p>
-      <w:pPr>
-        <w:ind w:left="360"/>
-        <w:rPr>
-          <w:lang w:val="en-US"/>
-        </w:rPr>
-      </w:pPr>
-      <w:r>
-        <w:rPr>
-          <w:lang w:val="en-US"/>
-        </w:rPr>
-        <w:t xml:space="preserve">      }</w:t>
-      </w:r>
-    </w:p>
-    <w:p>
-      <w:pPr>
-        <w:ind w:left="360"/>
-        <w:rPr>
-          <w:lang w:val="en-US"/>
-        </w:rPr>
-      </w:pPr>
-      <w:r>
-        <w:rPr>
-          <w:lang w:val="en-US"/>
-        </w:rPr>
-        <w:t xml:space="preserve">    ]</w:t>
-      </w:r>
-    </w:p>
-    <w:p>
-      <w:pPr>
-        <w:ind w:left="360"/>
-        <w:rPr>
-          <w:lang w:val="en-US"/>
-        </w:rPr>
-      </w:pPr>
-      <w:r>
-        <w:rPr>
-          <w:lang w:val="en-US"/>
-        </w:rPr>
-        <w:t xml:space="preserve">  }</w:t>
-      </w:r>
-    </w:p>
-    <w:p>
-      <w:pPr>
-        <w:ind w:left="360"/>
-        <w:rPr>
-          <w:lang w:val="en-US"/>
-        </w:rPr>
-      </w:pPr>
-      <w:r>
-        <w:rPr>
-          <w:lang w:val="en-US"/>
-        </w:rPr>
+        <w:t>      "parsingMode": "default",</w:t>
+      </w:r>
+    </w:p>
+    <w:p>
+      <w:pPr>
+        <w:ind w:left="360"/>
+      </w:pPr>
+      <w:r>
+        <w:t>      "imageAction": "generateNormalizedImages"</w:t>
+      </w:r>
+    </w:p>
+    <w:p>
+      <w:pPr>
+        <w:ind w:left="360"/>
+      </w:pPr>
+      <w:r>
+        <w:t>    }</w:t>
+      </w:r>
+    </w:p>
+    <w:p>
+      <w:pPr>
+        <w:ind w:left="360"/>
+      </w:pPr>
+      <w:r>
+        <w:t>  },</w:t>
+      </w:r>
+    </w:p>
+    <w:p>
+      <w:pPr>
+        <w:ind w:left="360"/>
+      </w:pPr>
+      <w:r>
+        <w:t>  "fieldMappings": [</w:t>
+      </w:r>
+    </w:p>
+    <w:p>
+      <w:pPr>
+        <w:ind w:left="360"/>
+      </w:pPr>
+      <w:r>
+        <w:t>    {</w:t>
+      </w:r>
+    </w:p>
+    <w:p>
+      <w:pPr>
+        <w:ind w:left="360"/>
+      </w:pPr>
+      <w:r>
+        <w:t>      "sourceFieldName": "metadata_storage_path",</w:t>
+      </w:r>
+    </w:p>
+    <w:p>
+      <w:pPr>
+        <w:ind w:left="360"/>
+      </w:pPr>
+      <w:r>
+        <w:t>      "targetFieldName": "id",</w:t>
+      </w:r>
+    </w:p>
+    <w:p>
+      <w:pPr>
+        <w:ind w:left="360"/>
+      </w:pPr>
+      <w:r>
+        <w:t>      "mappingFunction": {</w:t>
+      </w:r>
+    </w:p>
+    <w:p>
+      <w:pPr>
+        <w:ind w:left="360"/>
+      </w:pPr>
+      <w:r>
+        <w:t>        "name": "base64Encode",</w:t>
+      </w:r>
+    </w:p>
+    <w:p>
+      <w:pPr>
+        <w:ind w:left="360"/>
+      </w:pPr>
+      <w:r>
+        <w:t>        "parameters": null</w:t>
+      </w:r>
+    </w:p>
+    <w:p>
+      <w:pPr>
+        <w:ind w:left="360"/>
+      </w:pPr>
+      <w:r>
+        <w:t>      }</w:t>
+      </w:r>
+    </w:p>
+    <w:p>
+      <w:pPr>
+        <w:ind w:left="360"/>
+      </w:pPr>
+      <w:r>
+        <w:t>    },</w:t>
+      </w:r>
+    </w:p>
+    <w:p>
+      <w:pPr>
+        <w:ind w:left="360"/>
+      </w:pPr>
+      <w:r>
+        <w:t>    {</w:t>
+      </w:r>
+    </w:p>
+    <w:p>
+      <w:pPr>
+        <w:ind w:left="360"/>
+      </w:pPr>
+      <w:r>
+        <w:t>      "sourceFieldName": "metadata_storage_path",</w:t>
+      </w:r>
+    </w:p>
+    <w:p>
+      <w:pPr>
+        <w:ind w:left="360"/>
+      </w:pPr>
+      <w:r>
+        <w:t>      "targetFieldName": "metadata_storage_path",</w:t>
+      </w:r>
+    </w:p>
+    <w:p>
+      <w:pPr>
+        <w:ind w:left="360"/>
+      </w:pPr>
+      <w:r>
+        <w:t>      "mappingFunction": null</w:t>
+      </w:r>
+    </w:p>
+    <w:p>
+      <w:pPr>
+        <w:ind w:left="360"/>
+      </w:pPr>
+      <w:r>
+        <w:t>    }</w:t>
+      </w:r>
+    </w:p>
+    <w:p>
+      <w:pPr>
+        <w:ind w:left="360"/>
+      </w:pPr>
+      <w:r>
+        <w:t>  ],</w:t>
+      </w:r>
+    </w:p>
+    <w:p>
+      <w:pPr>
+        <w:ind w:left="360"/>
+      </w:pPr>
+      <w:r>
+        <w:t>  "outputFieldMappings": [</w:t>
+      </w:r>
+    </w:p>
+    <w:p>
+      <w:pPr>
+        <w:ind w:left="360"/>
+      </w:pPr>
+      <w:r>
+        <w:t>    {</w:t>
+      </w:r>
+    </w:p>
+    <w:p>
+      <w:pPr>
+        <w:ind w:left="360"/>
+      </w:pPr>
+      <w:r>
+        <w:t>      "sourceFieldName": "/document/merged_content",</w:t>
+      </w:r>
+    </w:p>
+    <w:p>
+      <w:pPr>
+        <w:ind w:left="360"/>
+      </w:pPr>
+      <w:r>
+        <w:t>      "targetFieldName": "content",</w:t>
+      </w:r>
+    </w:p>
+    <w:p>
+      <w:pPr>
+        <w:ind w:left="360"/>
+      </w:pPr>
+      <w:r>
+        <w:t>      "mappingFunction": null</w:t>
+      </w:r>
+    </w:p>
+    <w:p>
+      <w:pPr>
+        <w:ind w:left="360"/>
+      </w:pPr>
+      <w:r>
+        <w:t>    }</w:t>
+      </w:r>
+    </w:p>
+    <w:p>
+      <w:pPr>
+        <w:ind w:left="360"/>
+      </w:pPr>
+      <w:r>
+        <w:t>  ],</w:t>
+      </w:r>
+    </w:p>
+    <w:p>
+      <w:pPr>
+        <w:ind w:left="360"/>
+      </w:pPr>
+      <w:r>
+        <w:t>  "cache": null,</w:t>
+      </w:r>
+    </w:p>
+    <w:p>
+      <w:pPr>
+        <w:ind w:left="360"/>
+      </w:pPr>
+      <w:r>
+        <w:t>  "encryptionKey": null</w:t>
+      </w:r>
+    </w:p>
+    <w:p>
+      <w:pPr>
+        <w:ind w:left="360"/>
+      </w:pPr>
+      <w:r>
         <w:t>}</w:t>
       </w:r>
+    </w:p>
+    <w:p>
+      <w:pPr>
+        <w:ind w:left="360"/>
+        <w:rPr>
+          <w:lang w:val="en-US"/>
+        </w:rPr>
+      </w:pPr>
     </w:p>
     <w:sectPr>
       <w:pgSz w:w="11906" w:h="16838"/>
@@ -4930,7 +5299,6 @@
   <w:style w:type="character" w:default="1" w:styleId="DefaultParagraphFont">
     <w:name w:val="Default Paragraph Font"/>
     <w:uiPriority w:val="1"/>
-    <w:semiHidden/>
     <w:unhideWhenUsed/>
   </w:style>
   <w:style w:type="table" w:default="1" w:styleId="TableNormal">

</xml_diff>

<commit_message>
v27.7.1 aws - azure debug crash version
</commit_message>
<xml_diff>
--- a/Allyouneed.docx
+++ b/Allyouneed.docx
@@ -93,32 +93,14 @@
         <w:rPr>
           <w:lang w:val="en-US"/>
         </w:rPr>
-        <w:t xml:space="preserve"> </w:t>
-      </w:r>
-      <w:proofErr w:type="gramStart"/>
-      <w:r>
-        <w:rPr>
-          <w:lang w:val="en-US"/>
-        </w:rPr>
-        <w:t>and  Add</w:t>
-      </w:r>
-      <w:proofErr w:type="gramEnd"/>
-      <w:r>
-        <w:rPr>
-          <w:lang w:val="en-US"/>
-        </w:rPr>
-        <w:t xml:space="preserve"> </w:t>
-      </w:r>
-      <w:proofErr w:type="spellStart"/>
-      <w:proofErr w:type="gramStart"/>
+        <w:t xml:space="preserve"> and  Add </w:t>
+      </w:r>
       <w:r>
         <w:rPr>
           <w:lang w:val="en-US"/>
         </w:rPr>
         <w:t>heb.traineddata</w:t>
       </w:r>
-      <w:proofErr w:type="spellEnd"/>
-      <w:proofErr w:type="gramEnd"/>
       <w:r>
         <w:rPr>
           <w:lang w:val="en-US"/>
@@ -129,19 +111,10 @@
         <w:rPr>
           <w:lang w:val="en-US"/>
         </w:rPr>
-        <w:t>C:\Program Files\Tesseract-OCR\</w:t>
-      </w:r>
-      <w:proofErr w:type="spellStart"/>
-      <w:r>
-        <w:rPr>
-          <w:lang w:val="en-US"/>
-        </w:rPr>
-        <w:t>tessdata</w:t>
-      </w:r>
-      <w:proofErr w:type="spellEnd"/>
-    </w:p>
-    <w:p>
-      <w:proofErr w:type="gramStart"/>
+        <w:t>C:\Program Files\Tesseract-OCR\tessdata</w:t>
+      </w:r>
+    </w:p>
+    <w:p>
       <w:r>
         <w:rPr>
           <w:lang w:val="en-US"/>
@@ -149,33 +122,14 @@
         <w:t xml:space="preserve">Main.py  </w:t>
       </w:r>
       <w:r>
-        <w:t>import</w:t>
-      </w:r>
-      <w:proofErr w:type="gramEnd"/>
-      <w:r>
-        <w:t xml:space="preserve"> pytesseract</w:t>
+        <w:t>import pytesseract</w:t>
       </w:r>
       <w:r>
         <w:br/>
       </w:r>
       <w:r>
         <w:br/>
-      </w:r>
-      <w:proofErr w:type="gramStart"/>
-      <w:r>
-        <w:t>pytesseract.pytesseract</w:t>
-      </w:r>
-      <w:proofErr w:type="gramEnd"/>
-      <w:r>
-        <w:t xml:space="preserve">.tesseract_cmd = </w:t>
-      </w:r>
-      <w:proofErr w:type="gramStart"/>
-      <w:r>
-        <w:t>r'C:\\Program</w:t>
-      </w:r>
-      <w:proofErr w:type="gramEnd"/>
-      <w:r>
-        <w:t xml:space="preserve"> Files\Tesseract-OCR\tesseract.exe'</w:t>
+        <w:t>pytesseract.pytesseract.tesseract_cmd = r'C:\\Program Files\Tesseract-OCR\tesseract.exe'</w:t>
       </w:r>
     </w:p>
     <w:p/>
@@ -207,7 +161,6 @@
           <w:lang w:val="en-US"/>
         </w:rPr>
       </w:pPr>
-      <w:proofErr w:type="gramStart"/>
       <w:r>
         <w:rPr>
           <w:lang w:val="en-US"/>
@@ -220,7 +173,6 @@
         </w:rPr>
         <w:t>SumatraPDF-3.5.2-64-install.exe</w:t>
       </w:r>
-      <w:proofErr w:type="gramEnd"/>
     </w:p>
     <w:p>
       <w:pPr>
@@ -233,27 +185,11 @@
         <w:t xml:space="preserve">Main.py </w:t>
       </w:r>
       <w:r>
-        <w:t>def open_pdf_</w:t>
-      </w:r>
-      <w:proofErr w:type="gramStart"/>
-      <w:r>
-        <w:t>page(</w:t>
-      </w:r>
-      <w:proofErr w:type="gramEnd"/>
-      <w:r>
-        <w:t>pdf_path, page_number):</w:t>
+        <w:t>def open_pdf_page(pdf_path, page_number):</w:t>
       </w:r>
       <w:r>
         <w:br/>
-        <w:t xml:space="preserve">    sumatra_path = r"C:\Users\orenm\AppData\Local\SumatraPDF\SumatraPDF.exe</w:t>
-      </w:r>
-      <w:proofErr w:type="gramStart"/>
-      <w:r>
-        <w:t>"  #</w:t>
-      </w:r>
-      <w:proofErr w:type="gramEnd"/>
-      <w:r>
-        <w:t xml:space="preserve"> change this to your installation</w:t>
+        <w:t xml:space="preserve">    sumatra_path = r"C:\Users\orenm\AppData\Local\SumatraPDF\SumatraPDF.exe"  # change this to your installation</w:t>
       </w:r>
     </w:p>
     <w:p>
@@ -439,67 +375,37 @@
           <w:bCs/>
           <w:lang w:val="en-US"/>
         </w:rPr>
-        <w:t xml:space="preserve">     </w:t>
-      </w:r>
-      <w:proofErr w:type="spellStart"/>
-      <w:proofErr w:type="gramStart"/>
+        <w:t xml:space="preserve">     imap</w:t>
+      </w:r>
       <w:r>
         <w:rPr>
           <w:b/>
           <w:bCs/>
-          <w:lang w:val="en-US"/>
-        </w:rPr>
-        <w:t>imap</w:t>
-      </w:r>
-      <w:proofErr w:type="spellEnd"/>
+        </w:rPr>
+        <w:t>.walla.co.il </w:t>
+      </w:r>
       <w:r>
         <w:rPr>
           <w:b/>
           <w:bCs/>
-        </w:rPr>
-        <w:t>.walla.co.il </w:t>
+          <w:lang w:val="en-US"/>
+        </w:rPr>
+        <w:t xml:space="preserve"> port  993 </w:t>
       </w:r>
       <w:r>
         <w:rPr>
           <w:b/>
           <w:bCs/>
-          <w:lang w:val="en-US"/>
-        </w:rPr>
-        <w:t xml:space="preserve"> port</w:t>
-      </w:r>
-      <w:proofErr w:type="gramEnd"/>
+        </w:rPr>
+        <w:t> </w:t>
+      </w:r>
       <w:r>
         <w:rPr>
           <w:b/>
           <w:bCs/>
           <w:lang w:val="en-US"/>
         </w:rPr>
-        <w:t xml:space="preserve">  993 </w:t>
-      </w:r>
-      <w:proofErr w:type="gramStart"/>
-      <w:r>
-        <w:rPr>
-          <w:b/>
-          <w:bCs/>
-        </w:rPr>
-        <w:t> </w:t>
-      </w:r>
-      <w:r>
-        <w:rPr>
-          <w:b/>
-          <w:bCs/>
-          <w:lang w:val="en-US"/>
-        </w:rPr>
-        <w:t xml:space="preserve">  (</w:t>
-      </w:r>
-      <w:proofErr w:type="gramEnd"/>
-      <w:r>
-        <w:rPr>
-          <w:b/>
-          <w:bCs/>
-          <w:lang w:val="en-US"/>
-        </w:rPr>
-        <w:t xml:space="preserve">587) </w:t>
+        <w:t xml:space="preserve">  (587) </w:t>
       </w:r>
     </w:p>
     <w:p>
@@ -837,16 +743,8 @@
         <w:rPr>
           <w:lang w:val="en-US"/>
         </w:rPr>
-        <w:t>"web</w:t>
-      </w:r>
-      <w:proofErr w:type="gramStart"/>
-      <w:r>
-        <w:rPr>
-          <w:lang w:val="en-US"/>
-        </w:rPr>
-        <w:t>":{</w:t>
-      </w:r>
-      <w:proofErr w:type="gramEnd"/>
+        <w:t>"web":{</w:t>
+      </w:r>
     </w:p>
     <w:p>
       <w:pPr>
@@ -861,177 +759,79 @@
           <w:color w:val="EE0000"/>
           <w:lang w:val="en-US"/>
         </w:rPr>
-        <w:t>"</w:t>
-      </w:r>
-      <w:proofErr w:type="gramStart"/>
-      <w:r>
+        <w:t>"client_id":"359127107055-xxxxxk.apps.googleusercontent.com",</w:t>
+      </w:r>
+    </w:p>
+    <w:p>
+      <w:pPr>
+        <w:ind w:left="360"/>
+        <w:rPr>
+          <w:lang w:val="en-US"/>
+        </w:rPr>
+      </w:pPr>
+      <w:r>
+        <w:rPr>
+          <w:lang w:val="en-US"/>
+        </w:rPr>
+        <w:t>"project_id":"smarthebsearch",</w:t>
+      </w:r>
+    </w:p>
+    <w:p>
+      <w:pPr>
+        <w:ind w:left="360"/>
+        <w:rPr>
+          <w:lang w:val="en-US"/>
+        </w:rPr>
+      </w:pPr>
+      <w:r>
+        <w:rPr>
+          <w:lang w:val="en-US"/>
+        </w:rPr>
+        <w:t>"auth_uri":"https://accounts.google.com/o/oauth2/auth",</w:t>
+      </w:r>
+    </w:p>
+    <w:p>
+      <w:pPr>
+        <w:ind w:left="360"/>
+        <w:rPr>
+          <w:lang w:val="en-US"/>
+        </w:rPr>
+      </w:pPr>
+      <w:r>
+        <w:rPr>
+          <w:lang w:val="en-US"/>
+        </w:rPr>
+        <w:t>"token_uri":"https://oauth2.googleapis.com/token",</w:t>
+      </w:r>
+    </w:p>
+    <w:p>
+      <w:pPr>
+        <w:ind w:left="360"/>
+        <w:rPr>
+          <w:lang w:val="en-US"/>
+        </w:rPr>
+      </w:pPr>
+      <w:r>
+        <w:rPr>
+          <w:lang w:val="en-US"/>
+        </w:rPr>
+        <w:t>"auth_provider_x509_cert_url":"https://www.googleapis.com/oauth2/v1/certs",</w:t>
+      </w:r>
+    </w:p>
+    <w:p>
+      <w:pPr>
+        <w:ind w:left="360"/>
         <w:rPr>
           <w:color w:val="EE0000"/>
           <w:lang w:val="en-US"/>
         </w:rPr>
-        <w:t>client</w:t>
-      </w:r>
-      <w:proofErr w:type="gramEnd"/>
+      </w:pPr>
       <w:r>
         <w:rPr>
           <w:color w:val="EE0000"/>
           <w:lang w:val="en-US"/>
         </w:rPr>
-        <w:t>_id":"359127107055-xxxxxk.apps.googleusercontent.com",</w:t>
-      </w:r>
-    </w:p>
-    <w:p>
-      <w:pPr>
-        <w:ind w:left="360"/>
-        <w:rPr>
-          <w:lang w:val="en-US"/>
-        </w:rPr>
-      </w:pPr>
-      <w:r>
-        <w:rPr>
-          <w:lang w:val="en-US"/>
-        </w:rPr>
-        <w:t>"</w:t>
-      </w:r>
-      <w:proofErr w:type="gramStart"/>
-      <w:r>
-        <w:rPr>
-          <w:lang w:val="en-US"/>
-        </w:rPr>
-        <w:t>project</w:t>
-      </w:r>
-      <w:proofErr w:type="gramEnd"/>
-      <w:r>
-        <w:rPr>
-          <w:lang w:val="en-US"/>
-        </w:rPr>
-        <w:t>_id":"</w:t>
-      </w:r>
-      <w:proofErr w:type="spellStart"/>
-      <w:r>
-        <w:rPr>
-          <w:lang w:val="en-US"/>
-        </w:rPr>
-        <w:t>smarthebsearch</w:t>
-      </w:r>
-      <w:proofErr w:type="spellEnd"/>
-      <w:r>
-        <w:rPr>
-          <w:lang w:val="en-US"/>
-        </w:rPr>
-        <w:t>",</w:t>
-      </w:r>
-    </w:p>
-    <w:p>
-      <w:pPr>
-        <w:ind w:left="360"/>
-        <w:rPr>
-          <w:lang w:val="en-US"/>
-        </w:rPr>
-      </w:pPr>
-      <w:r>
-        <w:rPr>
-          <w:lang w:val="en-US"/>
-        </w:rPr>
-        <w:t>"</w:t>
-      </w:r>
-      <w:proofErr w:type="gramStart"/>
-      <w:r>
-        <w:rPr>
-          <w:lang w:val="en-US"/>
-        </w:rPr>
-        <w:t>auth</w:t>
-      </w:r>
-      <w:proofErr w:type="gramEnd"/>
-      <w:r>
-        <w:rPr>
-          <w:lang w:val="en-US"/>
-        </w:rPr>
-        <w:t>_</w:t>
-      </w:r>
-      <w:proofErr w:type="spellStart"/>
-      <w:r>
-        <w:rPr>
-          <w:lang w:val="en-US"/>
-        </w:rPr>
-        <w:t>uri</w:t>
-      </w:r>
-      <w:proofErr w:type="spellEnd"/>
-      <w:r>
-        <w:rPr>
-          <w:lang w:val="en-US"/>
-        </w:rPr>
-        <w:t>":"https://accounts.google.com/o/oauth2/auth",</w:t>
-      </w:r>
-    </w:p>
-    <w:p>
-      <w:pPr>
-        <w:ind w:left="360"/>
-        <w:rPr>
-          <w:lang w:val="en-US"/>
-        </w:rPr>
-      </w:pPr>
-      <w:r>
-        <w:rPr>
-          <w:lang w:val="en-US"/>
-        </w:rPr>
-        <w:t>"</w:t>
-      </w:r>
-      <w:proofErr w:type="gramStart"/>
-      <w:r>
-        <w:rPr>
-          <w:lang w:val="en-US"/>
-        </w:rPr>
-        <w:t>token</w:t>
-      </w:r>
-      <w:proofErr w:type="gramEnd"/>
-      <w:r>
-        <w:rPr>
-          <w:lang w:val="en-US"/>
-        </w:rPr>
-        <w:t>_</w:t>
-      </w:r>
-      <w:proofErr w:type="spellStart"/>
-      <w:r>
-        <w:rPr>
-          <w:lang w:val="en-US"/>
-        </w:rPr>
-        <w:t>uri</w:t>
-      </w:r>
-      <w:proofErr w:type="spellEnd"/>
-      <w:r>
-        <w:rPr>
-          <w:lang w:val="en-US"/>
-        </w:rPr>
-        <w:t>":"https://oauth2.googleapis.com/token",</w:t>
-      </w:r>
-    </w:p>
-    <w:p>
-      <w:pPr>
-        <w:ind w:left="360"/>
-        <w:rPr>
-          <w:lang w:val="en-US"/>
-        </w:rPr>
-      </w:pPr>
-      <w:r>
-        <w:rPr>
-          <w:lang w:val="en-US"/>
-        </w:rPr>
-        <w:t>"</w:t>
-      </w:r>
-      <w:proofErr w:type="gramStart"/>
-      <w:r>
-        <w:rPr>
-          <w:lang w:val="en-US"/>
-        </w:rPr>
-        <w:t>auth</w:t>
-      </w:r>
-      <w:proofErr w:type="gramEnd"/>
-      <w:r>
-        <w:rPr>
-          <w:lang w:val="en-US"/>
-        </w:rPr>
-        <w:t>_provider_x509_cert_url":"https://www.googleapis.com/oauth2/v1/certs",</w:t>
+        <w:t>"client_secret":"GOCSPX-xxxxxxxx",</w:t>
       </w:r>
     </w:p>
     <w:p>
@@ -1044,89 +844,16 @@
       </w:pPr>
       <w:r>
         <w:rPr>
+          <w:lang w:val="en-US"/>
+        </w:rPr>
+        <w:t>"redirect_uris</w:t>
+      </w:r>
+      <w:r>
+        <w:rPr>
           <w:color w:val="EE0000"/>
           <w:lang w:val="en-US"/>
         </w:rPr>
-        <w:t>"</w:t>
-      </w:r>
-      <w:proofErr w:type="gramStart"/>
-      <w:r>
-        <w:rPr>
-          <w:color w:val="EE0000"/>
-          <w:lang w:val="en-US"/>
-        </w:rPr>
-        <w:t>client</w:t>
-      </w:r>
-      <w:proofErr w:type="gramEnd"/>
-      <w:r>
-        <w:rPr>
-          <w:color w:val="EE0000"/>
-          <w:lang w:val="en-US"/>
-        </w:rPr>
-        <w:t>_secret":"</w:t>
-      </w:r>
-      <w:proofErr w:type="spellStart"/>
-      <w:r>
-        <w:rPr>
-          <w:color w:val="EE0000"/>
-          <w:lang w:val="en-US"/>
-        </w:rPr>
-        <w:t>GOCSPX-x</w:t>
-      </w:r>
-      <w:proofErr w:type="spellEnd"/>
-      <w:r>
-        <w:rPr>
-          <w:color w:val="EE0000"/>
-          <w:lang w:val="en-US"/>
-        </w:rPr>
-        <w:t>xxxxxxx",</w:t>
-      </w:r>
-    </w:p>
-    <w:p>
-      <w:pPr>
-        <w:ind w:left="360"/>
-        <w:rPr>
-          <w:color w:val="EE0000"/>
-          <w:lang w:val="en-US"/>
-        </w:rPr>
-      </w:pPr>
-      <w:r>
-        <w:rPr>
-          <w:lang w:val="en-US"/>
-        </w:rPr>
-        <w:t>"</w:t>
-      </w:r>
-      <w:proofErr w:type="spellStart"/>
-      <w:proofErr w:type="gramStart"/>
-      <w:r>
-        <w:rPr>
-          <w:lang w:val="en-US"/>
-        </w:rPr>
-        <w:t>redirect</w:t>
-      </w:r>
-      <w:proofErr w:type="gramEnd"/>
-      <w:r>
-        <w:rPr>
-          <w:lang w:val="en-US"/>
-        </w:rPr>
-        <w:t>_uris</w:t>
-      </w:r>
-      <w:proofErr w:type="spellEnd"/>
-      <w:proofErr w:type="gramStart"/>
-      <w:r>
-        <w:rPr>
-          <w:color w:val="EE0000"/>
-          <w:lang w:val="en-US"/>
-        </w:rPr>
-        <w:t>":[</w:t>
-      </w:r>
-      <w:proofErr w:type="gramEnd"/>
-      <w:r>
-        <w:rPr>
-          <w:color w:val="EE0000"/>
-          <w:lang w:val="en-US"/>
-        </w:rPr>
-        <w:t>"http://127.0.0.1",</w:t>
+        <w:t>":["http://127.0.0.1",</w:t>
       </w:r>
     </w:p>
     <w:p>
@@ -1267,19 +994,11 @@
           <w:lang w:val="en-US"/>
         </w:rPr>
       </w:pPr>
-      <w:proofErr w:type="spellStart"/>
-      <w:r>
-        <w:rPr>
-          <w:lang w:val="en-US"/>
-        </w:rPr>
-        <w:t>az</w:t>
-      </w:r>
-      <w:proofErr w:type="spellEnd"/>
-      <w:r>
-        <w:rPr>
-          <w:lang w:val="en-US"/>
-        </w:rPr>
-        <w:t xml:space="preserve"> login --tenant 69b5c89b-10e1-4a85-a175-ac8b4021edf6</w:t>
+      <w:r>
+        <w:rPr>
+          <w:lang w:val="en-US"/>
+        </w:rPr>
+        <w:t>az login --tenant 69b5c89b-10e1-4a85-a175-ac8b4021edf6</w:t>
       </w:r>
     </w:p>
     <w:p>
@@ -1307,28 +1026,12 @@
           <w:lang w:val="en-US"/>
         </w:rPr>
       </w:pPr>
-      <w:proofErr w:type="spellStart"/>
-      <w:r>
-        <w:rPr>
-          <w:lang w:val="en-US"/>
-        </w:rPr>
-        <w:t>az</w:t>
-      </w:r>
-      <w:proofErr w:type="spellEnd"/>
-      <w:r>
-        <w:rPr>
-          <w:lang w:val="en-US"/>
-        </w:rPr>
-        <w:t xml:space="preserve"> provider register --namespace </w:t>
-      </w:r>
-      <w:proofErr w:type="spellStart"/>
-      <w:r>
-        <w:rPr>
-          <w:lang w:val="en-US"/>
-        </w:rPr>
-        <w:t>Microsoft.ContainerRegistry</w:t>
-      </w:r>
-      <w:proofErr w:type="spellEnd"/>
+      <w:r>
+        <w:rPr>
+          <w:lang w:val="en-US"/>
+        </w:rPr>
+        <w:t>az provider register --namespace Microsoft.ContainerRegistry</w:t>
+      </w:r>
     </w:p>
     <w:p>
       <w:pPr>
@@ -1338,28 +1041,12 @@
           <w:lang w:val="en-US"/>
         </w:rPr>
       </w:pPr>
-      <w:proofErr w:type="spellStart"/>
-      <w:r>
-        <w:rPr>
-          <w:lang w:val="en-US"/>
-        </w:rPr>
-        <w:t>az</w:t>
-      </w:r>
-      <w:proofErr w:type="spellEnd"/>
-      <w:r>
-        <w:rPr>
-          <w:lang w:val="en-US"/>
-        </w:rPr>
-        <w:t xml:space="preserve"> provider register --namespace </w:t>
-      </w:r>
-      <w:proofErr w:type="spellStart"/>
-      <w:r>
-        <w:rPr>
-          <w:lang w:val="en-US"/>
-        </w:rPr>
-        <w:t>Microsoft.App</w:t>
-      </w:r>
-      <w:proofErr w:type="spellEnd"/>
+      <w:r>
+        <w:rPr>
+          <w:lang w:val="en-US"/>
+        </w:rPr>
+        <w:t>az provider register --namespace Microsoft.App</w:t>
+      </w:r>
     </w:p>
     <w:p>
       <w:pPr>
@@ -1369,28 +1056,12 @@
           <w:lang w:val="en-US"/>
         </w:rPr>
       </w:pPr>
-      <w:proofErr w:type="spellStart"/>
-      <w:r>
-        <w:rPr>
-          <w:lang w:val="en-US"/>
-        </w:rPr>
-        <w:t>az</w:t>
-      </w:r>
-      <w:proofErr w:type="spellEnd"/>
-      <w:r>
-        <w:rPr>
-          <w:lang w:val="en-US"/>
-        </w:rPr>
-        <w:t xml:space="preserve"> provider register --namespace </w:t>
-      </w:r>
-      <w:proofErr w:type="spellStart"/>
-      <w:r>
-        <w:rPr>
-          <w:lang w:val="en-US"/>
-        </w:rPr>
-        <w:t>Microsoft.OperationalInsights</w:t>
-      </w:r>
-      <w:proofErr w:type="spellEnd"/>
+      <w:r>
+        <w:rPr>
+          <w:lang w:val="en-US"/>
+        </w:rPr>
+        <w:t>az provider register --namespace Microsoft.OperationalInsights</w:t>
+      </w:r>
     </w:p>
     <w:p>
       <w:pPr>
@@ -1417,42 +1088,12 @@
           <w:lang w:val="en-US"/>
         </w:rPr>
       </w:pPr>
-      <w:proofErr w:type="spellStart"/>
-      <w:r>
-        <w:rPr>
-          <w:lang w:val="en-US"/>
-        </w:rPr>
-        <w:t>az</w:t>
-      </w:r>
-      <w:proofErr w:type="spellEnd"/>
-      <w:r>
-        <w:rPr>
-          <w:lang w:val="en-US"/>
-        </w:rPr>
-        <w:t xml:space="preserve"> group create --name </w:t>
-      </w:r>
-      <w:proofErr w:type="spellStart"/>
-      <w:r>
-        <w:rPr>
-          <w:lang w:val="en-US"/>
-        </w:rPr>
-        <w:t>SmartSearch</w:t>
-      </w:r>
-      <w:proofErr w:type="spellEnd"/>
-      <w:r>
-        <w:rPr>
-          <w:lang w:val="en-US"/>
-        </w:rPr>
-        <w:t xml:space="preserve">-RG --location </w:t>
-      </w:r>
-      <w:proofErr w:type="spellStart"/>
-      <w:r>
-        <w:rPr>
-          <w:lang w:val="en-US"/>
-        </w:rPr>
-        <w:t>eastus</w:t>
-      </w:r>
-      <w:proofErr w:type="spellEnd"/>
+      <w:r>
+        <w:rPr>
+          <w:lang w:val="en-US"/>
+        </w:rPr>
+        <w:t>az group create --name SmartSearch-RG --location eastus</w:t>
+      </w:r>
     </w:p>
     <w:p>
       <w:pPr>
@@ -1521,75 +1162,11 @@
           <w:lang w:val="en-US"/>
         </w:rPr>
       </w:pPr>
-      <w:proofErr w:type="spellStart"/>
-      <w:r>
-        <w:rPr>
-          <w:lang w:val="en-US"/>
-        </w:rPr>
-        <w:t>az</w:t>
-      </w:r>
-      <w:proofErr w:type="spellEnd"/>
-      <w:r>
-        <w:rPr>
-          <w:lang w:val="en-US"/>
-        </w:rPr>
-        <w:t xml:space="preserve"> </w:t>
-      </w:r>
-      <w:proofErr w:type="spellStart"/>
-      <w:r>
-        <w:rPr>
-          <w:lang w:val="en-US"/>
-        </w:rPr>
-        <w:t>acr</w:t>
-      </w:r>
-      <w:proofErr w:type="spellEnd"/>
-      <w:r>
-        <w:rPr>
-          <w:lang w:val="en-US"/>
-        </w:rPr>
-        <w:t xml:space="preserve"> create --resource-group </w:t>
-      </w:r>
-      <w:proofErr w:type="spellStart"/>
-      <w:r>
-        <w:rPr>
-          <w:lang w:val="en-US"/>
-        </w:rPr>
-        <w:t>SmartSearch</w:t>
-      </w:r>
-      <w:proofErr w:type="spellEnd"/>
-      <w:r>
-        <w:rPr>
-          <w:lang w:val="en-US"/>
-        </w:rPr>
-        <w:t xml:space="preserve">-RG --name </w:t>
-      </w:r>
-      <w:proofErr w:type="spellStart"/>
-      <w:r>
-        <w:rPr>
-          <w:lang w:val="en-US"/>
-        </w:rPr>
-        <w:t>smartsearchregoren</w:t>
-      </w:r>
-      <w:proofErr w:type="spellEnd"/>
-      <w:r>
-        <w:rPr>
-          <w:lang w:val="en-US"/>
-        </w:rPr>
-        <w:t xml:space="preserve"> --</w:t>
-      </w:r>
-      <w:proofErr w:type="spellStart"/>
-      <w:r>
-        <w:rPr>
-          <w:lang w:val="en-US"/>
-        </w:rPr>
-        <w:t>sku</w:t>
-      </w:r>
-      <w:proofErr w:type="spellEnd"/>
-      <w:r>
-        <w:rPr>
-          <w:lang w:val="en-US"/>
-        </w:rPr>
-        <w:t xml:space="preserve"> Basic --admin-enabled true</w:t>
+      <w:r>
+        <w:rPr>
+          <w:lang w:val="en-US"/>
+        </w:rPr>
+        <w:t>az acr create --resource-group SmartSearch-RG --name smartsearchregoren --sku Basic --admin-enabled true</w:t>
       </w:r>
     </w:p>
     <w:p>
@@ -1632,77 +1209,12 @@
           <w:lang w:val="en-US"/>
         </w:rPr>
       </w:pPr>
-      <w:proofErr w:type="spellStart"/>
-      <w:r>
-        <w:rPr>
-          <w:lang w:val="en-US"/>
-        </w:rPr>
-        <w:t>az</w:t>
-      </w:r>
-      <w:proofErr w:type="spellEnd"/>
-      <w:r>
-        <w:rPr>
-          <w:lang w:val="en-US"/>
-        </w:rPr>
-        <w:t xml:space="preserve"> </w:t>
-      </w:r>
-      <w:proofErr w:type="spellStart"/>
-      <w:r>
-        <w:rPr>
-          <w:lang w:val="en-US"/>
-        </w:rPr>
-        <w:t>acr</w:t>
-      </w:r>
-      <w:proofErr w:type="spellEnd"/>
-      <w:r>
-        <w:rPr>
-          <w:lang w:val="en-US"/>
-        </w:rPr>
-        <w:t xml:space="preserve"> build --registry </w:t>
-      </w:r>
-      <w:proofErr w:type="spellStart"/>
-      <w:r>
-        <w:rPr>
-          <w:lang w:val="en-US"/>
-        </w:rPr>
-        <w:t>smartsearchregoren</w:t>
-      </w:r>
-      <w:proofErr w:type="spellEnd"/>
-      <w:r>
-        <w:rPr>
-          <w:lang w:val="en-US"/>
-        </w:rPr>
-        <w:t xml:space="preserve"> --image smart-doc-</w:t>
-      </w:r>
-      <w:proofErr w:type="gramStart"/>
-      <w:r>
-        <w:rPr>
-          <w:lang w:val="en-US"/>
-        </w:rPr>
-        <w:t>api:v</w:t>
-      </w:r>
-      <w:proofErr w:type="gramEnd"/>
-      <w:r>
-        <w:rPr>
-          <w:lang w:val="en-US"/>
-        </w:rPr>
-        <w:t xml:space="preserve">22.3.0 --file </w:t>
-      </w:r>
-      <w:proofErr w:type="spellStart"/>
-      <w:r>
-        <w:rPr>
-          <w:lang w:val="en-US"/>
-        </w:rPr>
-        <w:t>Dockerfile_</w:t>
-      </w:r>
-      <w:proofErr w:type="gramStart"/>
-      <w:r>
-        <w:rPr>
-          <w:lang w:val="en-US"/>
-        </w:rPr>
-        <w:t>Azure</w:t>
-      </w:r>
-      <w:proofErr w:type="spellEnd"/>
+      <w:r>
+        <w:rPr>
+          <w:lang w:val="en-US"/>
+        </w:rPr>
+        <w:t>az acr build --registry smartsearchregoren --image smart-doc-api:v22.3.0 --file Dockerfile_Azure</w:t>
+      </w:r>
       <w:r>
         <w:rPr>
           <w:rFonts w:cs="Arial"/>
@@ -1711,7 +1223,6 @@
         </w:rPr>
         <w:t xml:space="preserve"> .</w:t>
       </w:r>
-      <w:proofErr w:type="gramEnd"/>
     </w:p>
     <w:p>
       <w:pPr>
@@ -1781,70 +1292,12 @@
           <w:lang w:val="en-US"/>
         </w:rPr>
       </w:pPr>
-      <w:proofErr w:type="spellStart"/>
-      <w:r>
-        <w:rPr>
-          <w:lang w:val="en-US"/>
-        </w:rPr>
-        <w:t>az</w:t>
-      </w:r>
-      <w:proofErr w:type="spellEnd"/>
-      <w:r>
-        <w:rPr>
-          <w:lang w:val="en-US"/>
-        </w:rPr>
-        <w:t xml:space="preserve"> </w:t>
-      </w:r>
-      <w:proofErr w:type="spellStart"/>
-      <w:r>
-        <w:rPr>
-          <w:lang w:val="en-US"/>
-        </w:rPr>
-        <w:t>containerapp</w:t>
-      </w:r>
-      <w:proofErr w:type="spellEnd"/>
-      <w:r>
-        <w:rPr>
-          <w:lang w:val="en-US"/>
-        </w:rPr>
-        <w:t xml:space="preserve"> env create --name </w:t>
-      </w:r>
-      <w:proofErr w:type="spellStart"/>
-      <w:r>
-        <w:rPr>
-          <w:lang w:val="en-US"/>
-        </w:rPr>
-        <w:t>smartsearch</w:t>
-      </w:r>
-      <w:proofErr w:type="spellEnd"/>
-      <w:r>
-        <w:rPr>
-          <w:lang w:val="en-US"/>
-        </w:rPr>
-        <w:t xml:space="preserve">-env --resource-group </w:t>
-      </w:r>
-      <w:proofErr w:type="spellStart"/>
-      <w:r>
-        <w:rPr>
-          <w:lang w:val="en-US"/>
-        </w:rPr>
-        <w:t>SmartSearch</w:t>
-      </w:r>
-      <w:proofErr w:type="spellEnd"/>
-      <w:r>
-        <w:rPr>
-          <w:lang w:val="en-US"/>
-        </w:rPr>
-        <w:t xml:space="preserve">-RG --location </w:t>
-      </w:r>
-      <w:proofErr w:type="spellStart"/>
-      <w:r>
-        <w:rPr>
-          <w:lang w:val="en-US"/>
-        </w:rPr>
-        <w:t>eastus</w:t>
-      </w:r>
-      <w:proofErr w:type="spellEnd"/>
+      <w:r>
+        <w:rPr>
+          <w:lang w:val="en-US"/>
+        </w:rPr>
+        <w:t>az containerapp env create --name smartsearch-env --resource-group SmartSearch-RG --location eastus</w:t>
+      </w:r>
     </w:p>
     <w:p>
       <w:pPr>
@@ -1894,33 +1347,11 @@
           <w:lang w:val="en-US"/>
         </w:rPr>
       </w:pPr>
-      <w:proofErr w:type="spellStart"/>
-      <w:r>
-        <w:rPr>
-          <w:lang w:val="en-US"/>
-        </w:rPr>
-        <w:t>az</w:t>
-      </w:r>
-      <w:proofErr w:type="spellEnd"/>
-      <w:r>
-        <w:rPr>
-          <w:lang w:val="en-US"/>
-        </w:rPr>
-        <w:t xml:space="preserve"> </w:t>
-      </w:r>
-      <w:proofErr w:type="spellStart"/>
-      <w:r>
-        <w:rPr>
-          <w:lang w:val="en-US"/>
-        </w:rPr>
-        <w:t>containerapp</w:t>
-      </w:r>
-      <w:proofErr w:type="spellEnd"/>
-      <w:r>
-        <w:rPr>
-          <w:lang w:val="en-US"/>
-        </w:rPr>
-        <w:t xml:space="preserve"> create</w:t>
+      <w:r>
+        <w:rPr>
+          <w:lang w:val="en-US"/>
+        </w:rPr>
+        <w:t>az containerapp create</w:t>
       </w:r>
       <w:r>
         <w:rPr>
@@ -1951,16 +1382,8 @@
         <w:rPr>
           <w:lang w:val="en-US"/>
         </w:rPr>
-        <w:t>name smart-doc-searcher-</w:t>
-      </w:r>
-      <w:proofErr w:type="spellStart"/>
-      <w:r>
-        <w:rPr>
-          <w:lang w:val="en-US"/>
-        </w:rPr>
-        <w:t>api</w:t>
-      </w:r>
-      <w:proofErr w:type="spellEnd"/>
+        <w:t>name smart-doc-searcher-api</w:t>
+      </w:r>
       <w:r>
         <w:rPr>
           <w:rFonts w:cs="Arial"/>
@@ -1990,21 +1413,7 @@
         <w:rPr>
           <w:lang w:val="en-US"/>
         </w:rPr>
-        <w:t xml:space="preserve">resource-group </w:t>
-      </w:r>
-      <w:proofErr w:type="spellStart"/>
-      <w:r>
-        <w:rPr>
-          <w:lang w:val="en-US"/>
-        </w:rPr>
-        <w:t>SmartSearch</w:t>
-      </w:r>
-      <w:proofErr w:type="spellEnd"/>
-      <w:r>
-        <w:rPr>
-          <w:lang w:val="en-US"/>
-        </w:rPr>
-        <w:t>-RG</w:t>
+        <w:t>resource-group SmartSearch-RG</w:t>
       </w:r>
       <w:r>
         <w:rPr>
@@ -2035,21 +1444,7 @@
         <w:rPr>
           <w:lang w:val="en-US"/>
         </w:rPr>
-        <w:t xml:space="preserve">environment </w:t>
-      </w:r>
-      <w:proofErr w:type="spellStart"/>
-      <w:r>
-        <w:rPr>
-          <w:lang w:val="en-US"/>
-        </w:rPr>
-        <w:t>smartsearch</w:t>
-      </w:r>
-      <w:proofErr w:type="spellEnd"/>
-      <w:r>
-        <w:rPr>
-          <w:lang w:val="en-US"/>
-        </w:rPr>
-        <w:t>-env</w:t>
+        <w:t>environment smartsearch-env</w:t>
       </w:r>
       <w:r>
         <w:rPr>
@@ -2263,19 +1658,11 @@
         </w:rPr>
         <w:t xml:space="preserve">  --</w:t>
       </w:r>
-      <w:proofErr w:type="spellStart"/>
-      <w:r>
-        <w:rPr>
-          <w:lang w:val="en-US"/>
-        </w:rPr>
-        <w:t>cpu</w:t>
-      </w:r>
-      <w:proofErr w:type="spellEnd"/>
-      <w:r>
-        <w:rPr>
-          <w:lang w:val="en-US"/>
-        </w:rPr>
-        <w:t xml:space="preserve"> 0.5 --memory 1.0Gi</w:t>
+      <w:r>
+        <w:rPr>
+          <w:lang w:val="en-US"/>
+        </w:rPr>
+        <w:t>cpu 0.5 --memory 1.0Gi</w:t>
       </w:r>
     </w:p>
     <w:p>
@@ -2325,33 +1712,11 @@
           <w:lang w:val="en-US"/>
         </w:rPr>
       </w:pPr>
-      <w:proofErr w:type="spellStart"/>
-      <w:r>
-        <w:rPr>
-          <w:lang w:val="en-US"/>
-        </w:rPr>
-        <w:t>az</w:t>
-      </w:r>
-      <w:proofErr w:type="spellEnd"/>
-      <w:r>
-        <w:rPr>
-          <w:lang w:val="en-US"/>
-        </w:rPr>
-        <w:t xml:space="preserve"> </w:t>
-      </w:r>
-      <w:proofErr w:type="spellStart"/>
-      <w:r>
-        <w:rPr>
-          <w:lang w:val="en-US"/>
-        </w:rPr>
-        <w:t>containerapp</w:t>
-      </w:r>
-      <w:proofErr w:type="spellEnd"/>
-      <w:r>
-        <w:rPr>
-          <w:lang w:val="en-US"/>
-        </w:rPr>
-        <w:t xml:space="preserve"> update</w:t>
+      <w:r>
+        <w:rPr>
+          <w:lang w:val="en-US"/>
+        </w:rPr>
+        <w:t>az containerapp update</w:t>
       </w:r>
       <w:r>
         <w:rPr>
@@ -2382,16 +1747,8 @@
         <w:rPr>
           <w:lang w:val="en-US"/>
         </w:rPr>
-        <w:t>name smart-doc-searcher-</w:t>
-      </w:r>
-      <w:proofErr w:type="spellStart"/>
-      <w:r>
-        <w:rPr>
-          <w:lang w:val="en-US"/>
-        </w:rPr>
-        <w:t>api</w:t>
-      </w:r>
-      <w:proofErr w:type="spellEnd"/>
+        <w:t>name smart-doc-searcher-api</w:t>
+      </w:r>
       <w:r>
         <w:rPr>
           <w:rFonts w:cs="Arial"/>
@@ -2421,21 +1778,7 @@
         <w:rPr>
           <w:lang w:val="en-US"/>
         </w:rPr>
-        <w:t xml:space="preserve">resource-group </w:t>
-      </w:r>
-      <w:proofErr w:type="spellStart"/>
-      <w:r>
-        <w:rPr>
-          <w:lang w:val="en-US"/>
-        </w:rPr>
-        <w:t>SmartSearch</w:t>
-      </w:r>
-      <w:proofErr w:type="spellEnd"/>
-      <w:r>
-        <w:rPr>
-          <w:lang w:val="en-US"/>
-        </w:rPr>
-        <w:t>-RG</w:t>
+        <w:t>resource-group SmartSearch-RG</w:t>
       </w:r>
       <w:r>
         <w:rPr>
@@ -2525,86 +1868,12 @@
           <w:lang w:val="en-US"/>
         </w:rPr>
       </w:pPr>
-      <w:proofErr w:type="spellStart"/>
-      <w:r>
-        <w:rPr>
-          <w:lang w:val="en-US"/>
-        </w:rPr>
-        <w:t>az</w:t>
-      </w:r>
-      <w:proofErr w:type="spellEnd"/>
-      <w:r>
-        <w:rPr>
-          <w:lang w:val="en-US"/>
-        </w:rPr>
-        <w:t xml:space="preserve"> </w:t>
-      </w:r>
-      <w:proofErr w:type="spellStart"/>
-      <w:r>
-        <w:rPr>
-          <w:lang w:val="en-US"/>
-        </w:rPr>
-        <w:t>containerapp</w:t>
-      </w:r>
-      <w:proofErr w:type="spellEnd"/>
-      <w:r>
-        <w:rPr>
-          <w:lang w:val="en-US"/>
-        </w:rPr>
-        <w:t xml:space="preserve"> show --name smart-doc-searcher-</w:t>
-      </w:r>
-      <w:proofErr w:type="spellStart"/>
-      <w:r>
-        <w:rPr>
-          <w:lang w:val="en-US"/>
-        </w:rPr>
-        <w:t>api</w:t>
-      </w:r>
-      <w:proofErr w:type="spellEnd"/>
-      <w:r>
-        <w:rPr>
-          <w:lang w:val="en-US"/>
-        </w:rPr>
-        <w:t xml:space="preserve"> --resource-group </w:t>
-      </w:r>
-      <w:proofErr w:type="spellStart"/>
-      <w:r>
-        <w:rPr>
-          <w:lang w:val="en-US"/>
-        </w:rPr>
-        <w:t>SmartSearch</w:t>
-      </w:r>
-      <w:proofErr w:type="spellEnd"/>
-      <w:r>
-        <w:rPr>
-          <w:lang w:val="en-US"/>
-        </w:rPr>
-        <w:t xml:space="preserve">-RG --query </w:t>
-      </w:r>
-      <w:proofErr w:type="spellStart"/>
-      <w:proofErr w:type="gramStart"/>
-      <w:r>
-        <w:rPr>
-          <w:lang w:val="en-US"/>
-        </w:rPr>
-        <w:t>properties.configuration</w:t>
-      </w:r>
-      <w:proofErr w:type="gramEnd"/>
-      <w:r>
-        <w:rPr>
-          <w:lang w:val="en-US"/>
-        </w:rPr>
-        <w:t>.</w:t>
-      </w:r>
-      <w:proofErr w:type="gramStart"/>
-      <w:r>
-        <w:rPr>
-          <w:lang w:val="en-US"/>
-        </w:rPr>
-        <w:t>ingress.fqdn</w:t>
-      </w:r>
-      <w:proofErr w:type="spellEnd"/>
-      <w:proofErr w:type="gramEnd"/>
+      <w:r>
+        <w:rPr>
+          <w:lang w:val="en-US"/>
+        </w:rPr>
+        <w:t>az containerapp show --name smart-doc-searcher-api --resource-group SmartSearch-RG --query properties.configuration.ingress.fqdn</w:t>
+      </w:r>
     </w:p>
     <w:p>
       <w:pPr>
@@ -2640,61 +1909,11 @@
           <w:lang w:val="en-US"/>
         </w:rPr>
       </w:pPr>
-      <w:proofErr w:type="spellStart"/>
-      <w:r>
-        <w:rPr>
-          <w:lang w:val="en-US"/>
-        </w:rPr>
-        <w:t>az</w:t>
-      </w:r>
-      <w:proofErr w:type="spellEnd"/>
-      <w:r>
-        <w:rPr>
-          <w:lang w:val="en-US"/>
-        </w:rPr>
-        <w:t xml:space="preserve"> </w:t>
-      </w:r>
-      <w:proofErr w:type="spellStart"/>
-      <w:r>
-        <w:rPr>
-          <w:lang w:val="en-US"/>
-        </w:rPr>
-        <w:t>containerapp</w:t>
-      </w:r>
-      <w:proofErr w:type="spellEnd"/>
-      <w:r>
-        <w:rPr>
-          <w:lang w:val="en-US"/>
-        </w:rPr>
-        <w:t xml:space="preserve"> logs show --name smart-doc-searcher-</w:t>
-      </w:r>
-      <w:proofErr w:type="spellStart"/>
-      <w:r>
-        <w:rPr>
-          <w:lang w:val="en-US"/>
-        </w:rPr>
-        <w:t>api</w:t>
-      </w:r>
-      <w:proofErr w:type="spellEnd"/>
-      <w:r>
-        <w:rPr>
-          <w:lang w:val="en-US"/>
-        </w:rPr>
-        <w:t xml:space="preserve"> --resource-group </w:t>
-      </w:r>
-      <w:proofErr w:type="spellStart"/>
-      <w:r>
-        <w:rPr>
-          <w:lang w:val="en-US"/>
-        </w:rPr>
-        <w:t>SmartSearch</w:t>
-      </w:r>
-      <w:proofErr w:type="spellEnd"/>
-      <w:r>
-        <w:rPr>
-          <w:lang w:val="en-US"/>
-        </w:rPr>
-        <w:t xml:space="preserve">-RG </w:t>
+      <w:r>
+        <w:rPr>
+          <w:lang w:val="en-US"/>
+        </w:rPr>
+        <w:t xml:space="preserve">az containerapp logs show --name smart-doc-searcher-api --resource-group SmartSearch-RG </w:t>
       </w:r>
       <w:r>
         <w:rPr>
@@ -2780,47 +1999,11 @@
           <w:lang w:val="en-US"/>
         </w:rPr>
       </w:pPr>
-      <w:proofErr w:type="spellStart"/>
-      <w:r>
-        <w:rPr>
-          <w:lang w:val="en-US"/>
-        </w:rPr>
-        <w:t>BUCKET_NAME_Microsoft</w:t>
-      </w:r>
-      <w:proofErr w:type="spellEnd"/>
-      <w:r>
-        <w:rPr>
-          <w:lang w:val="en-US"/>
-        </w:rPr>
-        <w:t>=</w:t>
-      </w:r>
-      <w:proofErr w:type="spellStart"/>
-      <w:r>
-        <w:rPr>
-          <w:lang w:val="en-US"/>
-        </w:rPr>
-        <w:t>oren</w:t>
-      </w:r>
-      <w:proofErr w:type="spellEnd"/>
-      <w:r>
-        <w:rPr>
-          <w:lang w:val="en-US"/>
-        </w:rPr>
-        <w:t>-smart-search-docs-</w:t>
-      </w:r>
-      <w:proofErr w:type="gramStart"/>
-      <w:r>
-        <w:rPr>
-          <w:lang w:val="en-US"/>
-        </w:rPr>
-        <w:t>azure  #</w:t>
-      </w:r>
-      <w:proofErr w:type="gramEnd"/>
-      <w:r>
-        <w:rPr>
-          <w:lang w:val="en-US"/>
-        </w:rPr>
-        <w:t xml:space="preserve"> smartsearch3</w:t>
+      <w:r>
+        <w:rPr>
+          <w:lang w:val="en-US"/>
+        </w:rPr>
+        <w:t>BUCKET_NAME_Microsoft=oren-smart-search-docs-azure  # smartsearch3</w:t>
       </w:r>
     </w:p>
     <w:p>
@@ -2835,16 +2018,8 @@
           <w:lang w:val="en-US"/>
         </w:rPr>
         <w:lastRenderedPageBreak/>
-        <w:t xml:space="preserve">Azure – Microsoft indexed skill indexer </w:t>
-      </w:r>
-      <w:proofErr w:type="spellStart"/>
-      <w:r>
-        <w:rPr>
-          <w:lang w:val="en-US"/>
-        </w:rPr>
-        <w:t>json</w:t>
-      </w:r>
-      <w:proofErr w:type="spellEnd"/>
+        <w:t>Azure – Microsoft indexed skill indexer json</w:t>
+      </w:r>
     </w:p>
     <w:p>
       <w:pPr>
@@ -2868,33 +2043,11 @@
         <w:rPr>
           <w:lang w:val="en-US"/>
         </w:rPr>
-        <w:t xml:space="preserve">  "</w:t>
-      </w:r>
-      <w:proofErr w:type="gramStart"/>
-      <w:r>
-        <w:rPr>
-          <w:lang w:val="en-US"/>
-        </w:rPr>
-        <w:t>step</w:t>
-      </w:r>
-      <w:proofErr w:type="gramEnd"/>
-      <w:r>
-        <w:rPr>
-          <w:lang w:val="en-US"/>
-        </w:rPr>
-        <w:t>_1_index</w:t>
-      </w:r>
-      <w:proofErr w:type="gramStart"/>
-      <w:r>
-        <w:rPr>
-          <w:lang w:val="en-US"/>
-        </w:rPr>
-        <w:t xml:space="preserve">": </w:t>
+        <w:t xml:space="preserve">  "step_1_index": </w:t>
       </w:r>
       <w:r>
         <w:t>{</w:t>
       </w:r>
-      <w:proofErr w:type="gramEnd"/>
     </w:p>
     <w:p>
       <w:pPr>
@@ -3451,57 +2604,21 @@
         <w:rPr>
           <w:lang w:val="en-US"/>
         </w:rPr>
-        <w:t xml:space="preserve">  "</w:t>
-      </w:r>
-      <w:proofErr w:type="gramStart"/>
-      <w:r>
-        <w:rPr>
-          <w:lang w:val="en-US"/>
-        </w:rPr>
-        <w:t>step</w:t>
-      </w:r>
-      <w:proofErr w:type="gramEnd"/>
-      <w:r>
-        <w:rPr>
-          <w:lang w:val="en-US"/>
-        </w:rPr>
-        <w:t>_2_skillset</w:t>
-      </w:r>
-      <w:proofErr w:type="gramStart"/>
-      <w:r>
-        <w:rPr>
-          <w:lang w:val="en-US"/>
-        </w:rPr>
-        <w:t>": {</w:t>
-      </w:r>
-      <w:proofErr w:type="gramEnd"/>
-    </w:p>
-    <w:p>
-      <w:pPr>
-        <w:ind w:left="360"/>
-        <w:rPr>
-          <w:lang w:val="en-US"/>
-        </w:rPr>
-      </w:pPr>
-      <w:r>
-        <w:rPr>
-          <w:lang w:val="en-US"/>
-        </w:rPr>
-        <w:t xml:space="preserve">    "name": "</w:t>
-      </w:r>
-      <w:proofErr w:type="spellStart"/>
-      <w:r>
-        <w:rPr>
-          <w:lang w:val="en-US"/>
-        </w:rPr>
-        <w:t>ocr</w:t>
-      </w:r>
-      <w:proofErr w:type="spellEnd"/>
-      <w:r>
-        <w:rPr>
-          <w:lang w:val="en-US"/>
-        </w:rPr>
-        <w:t>-skillset",</w:t>
+        <w:t xml:space="preserve">  "step_2_skillset": {</w:t>
+      </w:r>
+    </w:p>
+    <w:p>
+      <w:pPr>
+        <w:ind w:left="360"/>
+        <w:rPr>
+          <w:lang w:val="en-US"/>
+        </w:rPr>
+      </w:pPr>
+      <w:r>
+        <w:rPr>
+          <w:lang w:val="en-US"/>
+        </w:rPr>
+        <w:t xml:space="preserve">    "name": "ocr-skillset",</w:t>
       </w:r>
     </w:p>
     <w:p>
@@ -3557,95 +2674,35 @@
         <w:rPr>
           <w:lang w:val="en-US"/>
         </w:rPr>
-        <w:t xml:space="preserve">        "@</w:t>
-      </w:r>
-      <w:proofErr w:type="spellStart"/>
-      <w:proofErr w:type="gramStart"/>
-      <w:r>
-        <w:rPr>
-          <w:lang w:val="en-US"/>
-        </w:rPr>
-        <w:t>odata.type</w:t>
-      </w:r>
-      <w:proofErr w:type="spellEnd"/>
-      <w:proofErr w:type="gramEnd"/>
-      <w:r>
-        <w:rPr>
-          <w:lang w:val="en-US"/>
-        </w:rPr>
-        <w:t>": "#</w:t>
-      </w:r>
-      <w:proofErr w:type="spellStart"/>
-      <w:proofErr w:type="gramStart"/>
-      <w:r>
-        <w:rPr>
-          <w:lang w:val="en-US"/>
-        </w:rPr>
-        <w:t>Microsoft.Skills.Vision.OcrSkill</w:t>
-      </w:r>
-      <w:proofErr w:type="spellEnd"/>
-      <w:proofErr w:type="gramEnd"/>
-      <w:r>
-        <w:rPr>
-          <w:lang w:val="en-US"/>
-        </w:rPr>
-        <w:t>",</w:t>
-      </w:r>
-    </w:p>
-    <w:p>
-      <w:pPr>
-        <w:ind w:left="360"/>
-        <w:rPr>
-          <w:lang w:val="en-US"/>
-        </w:rPr>
-      </w:pPr>
-      <w:r>
-        <w:rPr>
-          <w:lang w:val="en-US"/>
-        </w:rPr>
-        <w:t xml:space="preserve">        "context": "/document/</w:t>
-      </w:r>
-      <w:proofErr w:type="spellStart"/>
-      <w:r>
-        <w:rPr>
-          <w:lang w:val="en-US"/>
-        </w:rPr>
-        <w:t>normalized_images</w:t>
-      </w:r>
-      <w:proofErr w:type="spellEnd"/>
-      <w:r>
-        <w:rPr>
-          <w:lang w:val="en-US"/>
-        </w:rPr>
-        <w:t>/*",</w:t>
-      </w:r>
-    </w:p>
-    <w:p>
-      <w:pPr>
-        <w:ind w:left="360"/>
-        <w:rPr>
-          <w:lang w:val="en-US"/>
-        </w:rPr>
-      </w:pPr>
-      <w:r>
-        <w:rPr>
-          <w:lang w:val="en-US"/>
-        </w:rPr>
-        <w:t xml:space="preserve">        "</w:t>
-      </w:r>
-      <w:proofErr w:type="spellStart"/>
-      <w:r>
-        <w:rPr>
-          <w:lang w:val="en-US"/>
-        </w:rPr>
-        <w:t>defaultLanguageCode</w:t>
-      </w:r>
-      <w:proofErr w:type="spellEnd"/>
-      <w:r>
-        <w:rPr>
-          <w:lang w:val="en-US"/>
-        </w:rPr>
-        <w:t>": "en",</w:t>
+        <w:t xml:space="preserve">        "@odata.type": "#Microsoft.Skills.Vision.OcrSkill",</w:t>
+      </w:r>
+    </w:p>
+    <w:p>
+      <w:pPr>
+        <w:ind w:left="360"/>
+        <w:rPr>
+          <w:lang w:val="en-US"/>
+        </w:rPr>
+      </w:pPr>
+      <w:r>
+        <w:rPr>
+          <w:lang w:val="en-US"/>
+        </w:rPr>
+        <w:t xml:space="preserve">        "context": "/document/normalized_images/*",</w:t>
+      </w:r>
+    </w:p>
+    <w:p>
+      <w:pPr>
+        <w:ind w:left="360"/>
+        <w:rPr>
+          <w:lang w:val="en-US"/>
+        </w:rPr>
+      </w:pPr>
+      <w:r>
+        <w:rPr>
+          <w:lang w:val="en-US"/>
+        </w:rPr>
+        <w:t xml:space="preserve">        "defaultLanguageCode": "en",</w:t>
       </w:r>
     </w:p>
     <w:p>
@@ -3673,44 +2730,8 @@
         <w:rPr>
           <w:lang w:val="en-US"/>
         </w:rPr>
-        <w:t xml:space="preserve">          </w:t>
-      </w:r>
-      <w:proofErr w:type="gramStart"/>
-      <w:r>
-        <w:rPr>
-          <w:lang w:val="en-US"/>
-        </w:rPr>
-        <w:t>{ "</w:t>
-      </w:r>
-      <w:proofErr w:type="gramEnd"/>
-      <w:r>
-        <w:rPr>
-          <w:lang w:val="en-US"/>
-        </w:rPr>
-        <w:t>name": "image", "source": "/document/</w:t>
-      </w:r>
-      <w:proofErr w:type="spellStart"/>
-      <w:r>
-        <w:rPr>
-          <w:lang w:val="en-US"/>
-        </w:rPr>
-        <w:t>normalized_images</w:t>
-      </w:r>
-      <w:proofErr w:type="spellEnd"/>
-      <w:r>
-        <w:rPr>
-          <w:lang w:val="en-US"/>
-        </w:rPr>
-        <w:t>/*</w:t>
-      </w:r>
-      <w:proofErr w:type="gramStart"/>
-      <w:r>
-        <w:rPr>
-          <w:lang w:val="en-US"/>
-        </w:rPr>
-        <w:t>" }</w:t>
-      </w:r>
-      <w:proofErr w:type="gramEnd"/>
+        <w:t xml:space="preserve">          { "name": "image", "source": "/document/normalized_images/*" }</w:t>
+      </w:r>
     </w:p>
     <w:p>
       <w:pPr>
@@ -3751,52 +2772,8 @@
         <w:rPr>
           <w:lang w:val="en-US"/>
         </w:rPr>
-        <w:t xml:space="preserve">          </w:t>
-      </w:r>
-      <w:proofErr w:type="gramStart"/>
-      <w:r>
-        <w:rPr>
-          <w:lang w:val="en-US"/>
-        </w:rPr>
-        <w:t>{ "</w:t>
-      </w:r>
-      <w:proofErr w:type="gramEnd"/>
-      <w:r>
-        <w:rPr>
-          <w:lang w:val="en-US"/>
-        </w:rPr>
-        <w:t>name": "text", "</w:t>
-      </w:r>
-      <w:proofErr w:type="spellStart"/>
-      <w:r>
-        <w:rPr>
-          <w:lang w:val="en-US"/>
-        </w:rPr>
-        <w:t>targetName</w:t>
-      </w:r>
-      <w:proofErr w:type="spellEnd"/>
-      <w:r>
-        <w:rPr>
-          <w:lang w:val="en-US"/>
-        </w:rPr>
-        <w:t>": "</w:t>
-      </w:r>
-      <w:proofErr w:type="spellStart"/>
-      <w:r>
-        <w:rPr>
-          <w:lang w:val="en-US"/>
-        </w:rPr>
-        <w:t>ocrText</w:t>
-      </w:r>
-      <w:proofErr w:type="spellEnd"/>
-      <w:proofErr w:type="gramStart"/>
-      <w:r>
-        <w:rPr>
-          <w:lang w:val="en-US"/>
-        </w:rPr>
-        <w:t>" }</w:t>
-      </w:r>
-      <w:proofErr w:type="gramEnd"/>
+        <w:t xml:space="preserve">          { "name": "text", "targetName": "ocrText" }</w:t>
+      </w:r>
     </w:p>
     <w:p>
       <w:pPr>
@@ -3851,39 +2828,7 @@
         <w:rPr>
           <w:lang w:val="en-US"/>
         </w:rPr>
-        <w:t xml:space="preserve">        "@</w:t>
-      </w:r>
-      <w:proofErr w:type="spellStart"/>
-      <w:proofErr w:type="gramStart"/>
-      <w:r>
-        <w:rPr>
-          <w:lang w:val="en-US"/>
-        </w:rPr>
-        <w:t>odata.type</w:t>
-      </w:r>
-      <w:proofErr w:type="spellEnd"/>
-      <w:proofErr w:type="gramEnd"/>
-      <w:r>
-        <w:rPr>
-          <w:lang w:val="en-US"/>
-        </w:rPr>
-        <w:t>": "#</w:t>
-      </w:r>
-      <w:proofErr w:type="spellStart"/>
-      <w:proofErr w:type="gramStart"/>
-      <w:r>
-        <w:rPr>
-          <w:lang w:val="en-US"/>
-        </w:rPr>
-        <w:t>Microsoft.Skills.Text.MergeSkill</w:t>
-      </w:r>
-      <w:proofErr w:type="spellEnd"/>
-      <w:proofErr w:type="gramEnd"/>
-      <w:r>
-        <w:rPr>
-          <w:lang w:val="en-US"/>
-        </w:rPr>
-        <w:t>",</w:t>
+        <w:t xml:space="preserve">        "@odata.type": "#Microsoft.Skills.Text.MergeSkill",</w:t>
       </w:r>
     </w:p>
     <w:p>
@@ -3926,108 +2871,22 @@
         <w:rPr>
           <w:lang w:val="en-US"/>
         </w:rPr>
-        <w:t xml:space="preserve">          </w:t>
-      </w:r>
-      <w:proofErr w:type="gramStart"/>
-      <w:r>
-        <w:rPr>
-          <w:lang w:val="en-US"/>
-        </w:rPr>
-        <w:t>{ "</w:t>
-      </w:r>
-      <w:proofErr w:type="gramEnd"/>
-      <w:r>
-        <w:rPr>
-          <w:lang w:val="en-US"/>
-        </w:rPr>
-        <w:t>name": "text", "source": "/document/content</w:t>
-      </w:r>
-      <w:proofErr w:type="gramStart"/>
-      <w:r>
-        <w:rPr>
-          <w:lang w:val="en-US"/>
-        </w:rPr>
-        <w:t>" }</w:t>
-      </w:r>
-      <w:proofErr w:type="gramEnd"/>
-      <w:r>
-        <w:rPr>
-          <w:lang w:val="en-US"/>
-        </w:rPr>
-        <w:t>,</w:t>
-      </w:r>
-    </w:p>
-    <w:p>
-      <w:pPr>
-        <w:ind w:left="360"/>
-        <w:rPr>
-          <w:lang w:val="en-US"/>
-        </w:rPr>
-      </w:pPr>
-      <w:r>
-        <w:rPr>
-          <w:lang w:val="en-US"/>
-        </w:rPr>
-        <w:t xml:space="preserve">          </w:t>
-      </w:r>
-      <w:proofErr w:type="gramStart"/>
-      <w:r>
-        <w:rPr>
-          <w:lang w:val="en-US"/>
-        </w:rPr>
-        <w:t>{ "</w:t>
-      </w:r>
-      <w:proofErr w:type="gramEnd"/>
-      <w:r>
-        <w:rPr>
-          <w:lang w:val="en-US"/>
-        </w:rPr>
-        <w:t>name": "</w:t>
-      </w:r>
-      <w:proofErr w:type="spellStart"/>
-      <w:r>
-        <w:rPr>
-          <w:lang w:val="en-US"/>
-        </w:rPr>
-        <w:t>itemsToInsert</w:t>
-      </w:r>
-      <w:proofErr w:type="spellEnd"/>
-      <w:r>
-        <w:rPr>
-          <w:lang w:val="en-US"/>
-        </w:rPr>
-        <w:t>", "source": "/document/</w:t>
-      </w:r>
-      <w:proofErr w:type="spellStart"/>
-      <w:r>
-        <w:rPr>
-          <w:lang w:val="en-US"/>
-        </w:rPr>
-        <w:t>normalized_images</w:t>
-      </w:r>
-      <w:proofErr w:type="spellEnd"/>
-      <w:r>
-        <w:rPr>
-          <w:lang w:val="en-US"/>
-        </w:rPr>
-        <w:t>/*/</w:t>
-      </w:r>
-      <w:proofErr w:type="spellStart"/>
-      <w:r>
-        <w:rPr>
-          <w:lang w:val="en-US"/>
-        </w:rPr>
-        <w:t>ocrText</w:t>
-      </w:r>
-      <w:proofErr w:type="spellEnd"/>
-      <w:proofErr w:type="gramStart"/>
-      <w:r>
-        <w:rPr>
-          <w:lang w:val="en-US"/>
-        </w:rPr>
-        <w:t>" }</w:t>
-      </w:r>
-      <w:proofErr w:type="gramEnd"/>
+        <w:t xml:space="preserve">          { "name": "text", "source": "/document/content" },</w:t>
+      </w:r>
+    </w:p>
+    <w:p>
+      <w:pPr>
+        <w:ind w:left="360"/>
+        <w:rPr>
+          <w:lang w:val="en-US"/>
+        </w:rPr>
+      </w:pPr>
+      <w:r>
+        <w:rPr>
+          <w:lang w:val="en-US"/>
+        </w:rPr>
+        <w:t xml:space="preserve">          { "name": "itemsToInsert", "source": "/document/normalized_images/*/ocrText" }</w:t>
+      </w:r>
     </w:p>
     <w:p>
       <w:pPr>
@@ -4068,66 +2927,8 @@
         <w:rPr>
           <w:lang w:val="en-US"/>
         </w:rPr>
-        <w:t xml:space="preserve">          </w:t>
-      </w:r>
-      <w:proofErr w:type="gramStart"/>
-      <w:r>
-        <w:rPr>
-          <w:lang w:val="en-US"/>
-        </w:rPr>
-        <w:t>{ "</w:t>
-      </w:r>
-      <w:proofErr w:type="gramEnd"/>
-      <w:r>
-        <w:rPr>
-          <w:lang w:val="en-US"/>
-        </w:rPr>
-        <w:t>name": "</w:t>
-      </w:r>
-      <w:proofErr w:type="spellStart"/>
-      <w:r>
-        <w:rPr>
-          <w:lang w:val="en-US"/>
-        </w:rPr>
-        <w:t>mergedText</w:t>
-      </w:r>
-      <w:proofErr w:type="spellEnd"/>
-      <w:r>
-        <w:rPr>
-          <w:lang w:val="en-US"/>
-        </w:rPr>
-        <w:t>", "</w:t>
-      </w:r>
-      <w:proofErr w:type="spellStart"/>
-      <w:r>
-        <w:rPr>
-          <w:lang w:val="en-US"/>
-        </w:rPr>
-        <w:t>targetName</w:t>
-      </w:r>
-      <w:proofErr w:type="spellEnd"/>
-      <w:r>
-        <w:rPr>
-          <w:lang w:val="en-US"/>
-        </w:rPr>
-        <w:t>": "</w:t>
-      </w:r>
-      <w:proofErr w:type="spellStart"/>
-      <w:r>
-        <w:rPr>
-          <w:lang w:val="en-US"/>
-        </w:rPr>
-        <w:t>merged_content</w:t>
-      </w:r>
-      <w:proofErr w:type="spellEnd"/>
-      <w:proofErr w:type="gramStart"/>
-      <w:r>
-        <w:rPr>
-          <w:lang w:val="en-US"/>
-        </w:rPr>
-        <w:t>" }</w:t>
-      </w:r>
-      <w:proofErr w:type="gramEnd"/>
+        <w:t xml:space="preserve">          { "name": "mergedText", "targetName": "merged_content" }</w:t>
+      </w:r>
     </w:p>
     <w:p>
       <w:pPr>
@@ -4201,33 +3002,11 @@
         <w:rPr>
           <w:lang w:val="en-US"/>
         </w:rPr>
-        <w:t xml:space="preserve">  "</w:t>
-      </w:r>
-      <w:proofErr w:type="gramStart"/>
-      <w:r>
-        <w:rPr>
-          <w:lang w:val="en-US"/>
-        </w:rPr>
-        <w:t>step</w:t>
-      </w:r>
-      <w:proofErr w:type="gramEnd"/>
-      <w:r>
-        <w:rPr>
-          <w:lang w:val="en-US"/>
-        </w:rPr>
-        <w:t>_3_indexer</w:t>
-      </w:r>
-      <w:proofErr w:type="gramStart"/>
-      <w:r>
-        <w:rPr>
-          <w:lang w:val="en-US"/>
-        </w:rPr>
-        <w:t xml:space="preserve">": </w:t>
+        <w:t xml:space="preserve">  "step_3_indexer": </w:t>
       </w:r>
       <w:r>
         <w:t>{</w:t>
       </w:r>
-      <w:proofErr w:type="gramEnd"/>
     </w:p>
     <w:p>
       <w:pPr>
@@ -4589,6 +3368,281 @@
           <w:lang w:val="en-US"/>
         </w:rPr>
       </w:pPr>
+      <w:r>
+        <w:rPr>
+          <w:lang w:val="en-US"/>
+        </w:rPr>
+        <w:lastRenderedPageBreak/>
+        <w:drawing>
+          <wp:inline distT="0" distB="0" distL="0" distR="0" wp14:anchorId="7B9F27BF" wp14:editId="34C96FAE">
+            <wp:extent cx="5274310" cy="2387600"/>
+            <wp:effectExtent l="0" t="0" r="2540" b="0"/>
+            <wp:docPr id="1648686630" name="Picture 1"/>
+            <wp:cNvGraphicFramePr>
+              <a:graphicFrameLocks xmlns:a="http://schemas.openxmlformats.org/drawingml/2006/main" noChangeAspect="1"/>
+            </wp:cNvGraphicFramePr>
+            <a:graphic xmlns:a="http://schemas.openxmlformats.org/drawingml/2006/main">
+              <a:graphicData uri="http://schemas.openxmlformats.org/drawingml/2006/picture">
+                <pic:pic xmlns:pic="http://schemas.openxmlformats.org/drawingml/2006/picture">
+                  <pic:nvPicPr>
+                    <pic:cNvPr id="1648686630" name=""/>
+                    <pic:cNvPicPr/>
+                  </pic:nvPicPr>
+                  <pic:blipFill>
+                    <a:blip r:embed="rId11"/>
+                    <a:stretch>
+                      <a:fillRect/>
+                    </a:stretch>
+                  </pic:blipFill>
+                  <pic:spPr>
+                    <a:xfrm>
+                      <a:off x="0" y="0"/>
+                      <a:ext cx="5274310" cy="2387600"/>
+                    </a:xfrm>
+                    <a:prstGeom prst="rect">
+                      <a:avLst/>
+                    </a:prstGeom>
+                  </pic:spPr>
+                </pic:pic>
+              </a:graphicData>
+            </a:graphic>
+          </wp:inline>
+        </w:drawing>
+      </w:r>
+    </w:p>
+    <w:p>
+      <w:pPr>
+        <w:ind w:left="360"/>
+        <w:rPr>
+          <w:lang w:val="en-US"/>
+        </w:rPr>
+      </w:pPr>
+      <w:r>
+        <w:rPr>
+          <w:lang w:val="en-US"/>
+        </w:rPr>
+        <w:t xml:space="preserve">Azure environment revisions </w:t>
+      </w:r>
+      <w:r>
+        <w:rPr>
+          <w:lang w:val="en-US"/>
+        </w:rPr>
+        <w:t>logs</w:t>
+      </w:r>
+    </w:p>
+    <w:p>
+      <w:pPr>
+        <w:ind w:left="360"/>
+        <w:rPr>
+          <w:lang w:val="en-US"/>
+        </w:rPr>
+      </w:pPr>
+      <w:r>
+        <w:rPr>
+          <w:lang w:val="en-US"/>
+        </w:rPr>
+        <w:t>Container – environment-from deploy_azure.ps1</w:t>
+      </w:r>
+    </w:p>
+    <w:p>
+      <w:pPr>
+        <w:ind w:left="360"/>
+        <w:rPr>
+          <w:sz w:val="18"/>
+          <w:szCs w:val="18"/>
+          <w:lang w:val="en-US"/>
+        </w:rPr>
+      </w:pPr>
+      <w:r>
+        <w:rPr>
+          <w:sz w:val="18"/>
+          <w:szCs w:val="18"/>
+          <w:lang w:val="en-US"/>
+        </w:rPr>
+        <w:t>$envVars = @(</w:t>
+      </w:r>
+    </w:p>
+    <w:p>
+      <w:pPr>
+        <w:ind w:left="360"/>
+        <w:rPr>
+          <w:sz w:val="18"/>
+          <w:szCs w:val="18"/>
+          <w:lang w:val="en-US"/>
+        </w:rPr>
+      </w:pPr>
+      <w:r>
+        <w:rPr>
+          <w:sz w:val="18"/>
+          <w:szCs w:val="18"/>
+          <w:lang w:val="en-US"/>
+        </w:rPr>
+        <w:t xml:space="preserve">    "APP_VERSION=$ver_name",</w:t>
+      </w:r>
+    </w:p>
+    <w:p>
+      <w:pPr>
+        <w:ind w:left="360"/>
+        <w:rPr>
+          <w:sz w:val="18"/>
+          <w:szCs w:val="18"/>
+          <w:lang w:val="en-US"/>
+        </w:rPr>
+      </w:pPr>
+      <w:r>
+        <w:rPr>
+          <w:sz w:val="18"/>
+          <w:szCs w:val="18"/>
+          <w:lang w:val="en-US"/>
+        </w:rPr>
+        <w:t xml:space="preserve">    "AZURE_SEARCH_INDEX=azureblob-index2",                # </w:t>
+      </w:r>
+      <w:r>
+        <w:rPr>
+          <w:rFonts w:cs="Arial"/>
+          <w:sz w:val="18"/>
+          <w:szCs w:val="18"/>
+          <w:rtl/>
+          <w:lang w:val="en-US"/>
+        </w:rPr>
+        <w:t>השם הנכון שמצאת</w:t>
+      </w:r>
+      <w:r>
+        <w:rPr>
+          <w:sz w:val="18"/>
+          <w:szCs w:val="18"/>
+          <w:lang w:val="en-US"/>
+        </w:rPr>
+        <w:t>!</w:t>
+      </w:r>
+    </w:p>
+    <w:p>
+      <w:pPr>
+        <w:ind w:left="360"/>
+        <w:rPr>
+          <w:sz w:val="18"/>
+          <w:szCs w:val="18"/>
+          <w:lang w:val="en-US"/>
+        </w:rPr>
+      </w:pPr>
+      <w:r>
+        <w:rPr>
+          <w:sz w:val="18"/>
+          <w:szCs w:val="18"/>
+          <w:lang w:val="en-US"/>
+        </w:rPr>
+        <w:t xml:space="preserve">        "azure-key-search=secretref:azure-key-search",       # </w:t>
+      </w:r>
+      <w:r>
+        <w:rPr>
+          <w:rFonts w:cs="Arial"/>
+          <w:sz w:val="18"/>
+          <w:szCs w:val="18"/>
+          <w:rtl/>
+          <w:lang w:val="en-US"/>
+        </w:rPr>
+        <w:t>שימוש ב</w:t>
+      </w:r>
+      <w:r>
+        <w:rPr>
+          <w:sz w:val="18"/>
+          <w:szCs w:val="18"/>
+          <w:lang w:val="en-US"/>
+        </w:rPr>
+        <w:t xml:space="preserve">-Secret </w:t>
+      </w:r>
+      <w:r>
+        <w:rPr>
+          <w:rFonts w:cs="Arial"/>
+          <w:sz w:val="18"/>
+          <w:szCs w:val="18"/>
+          <w:rtl/>
+          <w:lang w:val="en-US"/>
+        </w:rPr>
+        <w:t>הקיים</w:t>
+      </w:r>
+    </w:p>
+    <w:p>
+      <w:pPr>
+        <w:ind w:left="360"/>
+        <w:rPr>
+          <w:sz w:val="18"/>
+          <w:szCs w:val="18"/>
+          <w:lang w:val="en-US"/>
+        </w:rPr>
+      </w:pPr>
+      <w:r>
+        <w:rPr>
+          <w:sz w:val="18"/>
+          <w:szCs w:val="18"/>
+          <w:lang w:val="en-US"/>
+        </w:rPr>
+        <w:t xml:space="preserve">    "AZURE_OPENAI_KEY=secretref:azure-openai-key3",</w:t>
+      </w:r>
+    </w:p>
+    <w:p>
+      <w:pPr>
+        <w:ind w:left="360"/>
+        <w:rPr>
+          <w:sz w:val="18"/>
+          <w:szCs w:val="18"/>
+          <w:lang w:val="en-US"/>
+        </w:rPr>
+      </w:pPr>
+      <w:r>
+        <w:rPr>
+          <w:sz w:val="18"/>
+          <w:szCs w:val="18"/>
+          <w:lang w:val="en-US"/>
+        </w:rPr>
+        <w:t xml:space="preserve">    "azuresmartsearch3key1conn=secretref:azuresmartsearch3key1conn" # </w:t>
+      </w:r>
+      <w:r>
+        <w:rPr>
+          <w:rFonts w:cs="Arial"/>
+          <w:sz w:val="18"/>
+          <w:szCs w:val="18"/>
+          <w:rtl/>
+          <w:lang w:val="en-US"/>
+        </w:rPr>
+        <w:t>תיקון השם ל</w:t>
+      </w:r>
+      <w:r>
+        <w:rPr>
+          <w:sz w:val="18"/>
+          <w:szCs w:val="18"/>
+          <w:lang w:val="en-US"/>
+        </w:rPr>
+        <w:t xml:space="preserve">-A </w:t>
+      </w:r>
+      <w:r>
+        <w:rPr>
+          <w:rFonts w:cs="Arial"/>
+          <w:sz w:val="18"/>
+          <w:szCs w:val="18"/>
+          <w:rtl/>
+          <w:lang w:val="en-US"/>
+        </w:rPr>
+        <w:t>גדולה</w:t>
+      </w:r>
+    </w:p>
+    <w:p>
+      <w:pPr>
+        <w:ind w:left="360"/>
+        <w:rPr>
+          <w:sz w:val="18"/>
+          <w:szCs w:val="18"/>
+          <w:lang w:val="en-US"/>
+        </w:rPr>
+      </w:pPr>
+      <w:r>
+        <w:rPr>
+          <w:sz w:val="18"/>
+          <w:szCs w:val="18"/>
+          <w:lang w:val="en-US"/>
+        </w:rPr>
+        <w:t>)</w:t>
+      </w:r>
     </w:p>
     <w:sectPr>
       <w:pgSz w:w="11906" w:h="16838"/>
@@ -5299,6 +4353,7 @@
   <w:style w:type="character" w:default="1" w:styleId="DefaultParagraphFont">
     <w:name w:val="Default Paragraph Font"/>
     <w:uiPriority w:val="1"/>
+    <w:semiHidden/>
     <w:unhideWhenUsed/>
   </w:style>
   <w:style w:type="table" w:default="1" w:styleId="TableNormal">

</xml_diff>

<commit_message>
v27.8.2 aws - Azure supports AI search
</commit_message>
<xml_diff>
--- a/Allyouneed.docx
+++ b/Allyouneed.docx
@@ -3370,6 +3370,7 @@
       </w:pPr>
       <w:r>
         <w:rPr>
+          <w:noProof/>
           <w:lang w:val="en-US"/>
         </w:rPr>
         <w:lastRenderedPageBreak/>
@@ -3632,6 +3633,7 @@
         <w:rPr>
           <w:sz w:val="18"/>
           <w:szCs w:val="18"/>
+          <w:rtl/>
           <w:lang w:val="en-US"/>
         </w:rPr>
       </w:pPr>
@@ -3642,6 +3644,88 @@
           <w:lang w:val="en-US"/>
         </w:rPr>
         <w:t>)</w:t>
+      </w:r>
+    </w:p>
+    <w:p>
+      <w:pPr>
+        <w:ind w:left="360"/>
+        <w:rPr>
+          <w:sz w:val="18"/>
+          <w:szCs w:val="18"/>
+          <w:rtl/>
+          <w:lang w:val="en-US"/>
+        </w:rPr>
+      </w:pPr>
+      <w:r>
+        <w:rPr>
+          <w:sz w:val="18"/>
+          <w:szCs w:val="18"/>
+          <w:lang w:val="en-US"/>
+        </w:rPr>
+        <w:drawing>
+          <wp:inline distT="0" distB="0" distL="0" distR="0" wp14:anchorId="08B82937" wp14:editId="6A810092">
+            <wp:extent cx="5274310" cy="1814195"/>
+            <wp:effectExtent l="0" t="0" r="2540" b="0"/>
+            <wp:docPr id="1203039168" name="Picture 1"/>
+            <wp:cNvGraphicFramePr>
+              <a:graphicFrameLocks xmlns:a="http://schemas.openxmlformats.org/drawingml/2006/main" noChangeAspect="1"/>
+            </wp:cNvGraphicFramePr>
+            <a:graphic xmlns:a="http://schemas.openxmlformats.org/drawingml/2006/main">
+              <a:graphicData uri="http://schemas.openxmlformats.org/drawingml/2006/picture">
+                <pic:pic xmlns:pic="http://schemas.openxmlformats.org/drawingml/2006/picture">
+                  <pic:nvPicPr>
+                    <pic:cNvPr id="1203039168" name=""/>
+                    <pic:cNvPicPr/>
+                  </pic:nvPicPr>
+                  <pic:blipFill>
+                    <a:blip r:embed="rId12"/>
+                    <a:stretch>
+                      <a:fillRect/>
+                    </a:stretch>
+                  </pic:blipFill>
+                  <pic:spPr>
+                    <a:xfrm>
+                      <a:off x="0" y="0"/>
+                      <a:ext cx="5274310" cy="1814195"/>
+                    </a:xfrm>
+                    <a:prstGeom prst="rect">
+                      <a:avLst/>
+                    </a:prstGeom>
+                  </pic:spPr>
+                </pic:pic>
+              </a:graphicData>
+            </a:graphic>
+          </wp:inline>
+        </w:drawing>
+      </w:r>
+    </w:p>
+    <w:p>
+      <w:pPr>
+        <w:ind w:left="360"/>
+        <w:rPr>
+          <w:sz w:val="18"/>
+          <w:szCs w:val="18"/>
+          <w:rtl/>
+          <w:lang w:val="en-US"/>
+        </w:rPr>
+      </w:pPr>
+    </w:p>
+    <w:p>
+      <w:pPr>
+        <w:ind w:left="360"/>
+        <w:rPr>
+          <w:sz w:val="18"/>
+          <w:szCs w:val="18"/>
+          <w:lang w:val="en-US"/>
+        </w:rPr>
+      </w:pPr>
+      <w:r>
+        <w:rPr>
+          <w:sz w:val="18"/>
+          <w:szCs w:val="18"/>
+          <w:lang w:val="en-US"/>
+        </w:rPr>
+        <w:t>Singe/multiples versions</w:t>
       </w:r>
     </w:p>
     <w:sectPr>

</xml_diff>